<commit_message>
ODDS table added.  Summary total row added.  Plot legends corrected for rate.  Legend now reads "Rate (%)"
</commit_message>
<xml_diff>
--- a/tables/tables.docx
+++ b/tables/tables.docx
@@ -2822,7 +2822,7 @@
           <w:p>
             <w:pPr>
               <w:pStyle w:val="Normal"/>
-              <w:jc w:val="right"/>
+              <w:jc w:val="left"/>
               <w:pBdr>
                 <w:bottom w:val="none" w:sz="0" w:space="0" w:color="000000"/>
                 <w:top w:val="none" w:sz="0" w:space="0" w:color="000000"/>
@@ -2875,7 +2875,7 @@
           <w:p>
             <w:pPr>
               <w:pStyle w:val="Normal"/>
-              <w:jc w:val="right"/>
+              <w:jc w:val="left"/>
               <w:pBdr>
                 <w:bottom w:val="none" w:sz="0" w:space="0" w:color="000000"/>
                 <w:top w:val="none" w:sz="0" w:space="0" w:color="000000"/>
@@ -2928,7 +2928,7 @@
           <w:p>
             <w:pPr>
               <w:pStyle w:val="Normal"/>
-              <w:jc w:val="right"/>
+              <w:jc w:val="left"/>
               <w:pBdr>
                 <w:bottom w:val="none" w:sz="0" w:space="0" w:color="000000"/>
                 <w:top w:val="none" w:sz="0" w:space="0" w:color="000000"/>
@@ -2981,7 +2981,7 @@
           <w:p>
             <w:pPr>
               <w:pStyle w:val="Normal"/>
-              <w:jc w:val="right"/>
+              <w:jc w:val="left"/>
               <w:pBdr>
                 <w:bottom w:val="none" w:sz="0" w:space="0" w:color="000000"/>
                 <w:top w:val="none" w:sz="0" w:space="0" w:color="000000"/>
@@ -3093,7 +3093,7 @@
           <w:p>
             <w:pPr>
               <w:pStyle w:val="Normal"/>
-              <w:jc w:val="right"/>
+              <w:jc w:val="left"/>
               <w:pBdr>
                 <w:bottom w:val="none" w:sz="0" w:space="0" w:color="000000"/>
                 <w:top w:val="none" w:sz="0" w:space="0" w:color="000000"/>
@@ -3146,7 +3146,7 @@
           <w:p>
             <w:pPr>
               <w:pStyle w:val="Normal"/>
-              <w:jc w:val="right"/>
+              <w:jc w:val="left"/>
               <w:pBdr>
                 <w:bottom w:val="none" w:sz="0" w:space="0" w:color="000000"/>
                 <w:top w:val="none" w:sz="0" w:space="0" w:color="000000"/>
@@ -3199,7 +3199,7 @@
           <w:p>
             <w:pPr>
               <w:pStyle w:val="Normal"/>
-              <w:jc w:val="right"/>
+              <w:jc w:val="left"/>
               <w:pBdr>
                 <w:bottom w:val="none" w:sz="0" w:space="0" w:color="000000"/>
                 <w:top w:val="none" w:sz="0" w:space="0" w:color="000000"/>
@@ -3252,7 +3252,7 @@
           <w:p>
             <w:pPr>
               <w:pStyle w:val="Normal"/>
-              <w:jc w:val="right"/>
+              <w:jc w:val="left"/>
               <w:pBdr>
                 <w:bottom w:val="none" w:sz="0" w:space="0" w:color="000000"/>
                 <w:top w:val="none" w:sz="0" w:space="0" w:color="000000"/>
@@ -3364,7 +3364,7 @@
           <w:p>
             <w:pPr>
               <w:pStyle w:val="Normal"/>
-              <w:jc w:val="right"/>
+              <w:jc w:val="left"/>
               <w:pBdr>
                 <w:bottom w:val="none" w:sz="0" w:space="0" w:color="000000"/>
                 <w:top w:val="none" w:sz="0" w:space="0" w:color="000000"/>
@@ -3417,7 +3417,7 @@
           <w:p>
             <w:pPr>
               <w:pStyle w:val="Normal"/>
-              <w:jc w:val="right"/>
+              <w:jc w:val="left"/>
               <w:pBdr>
                 <w:bottom w:val="none" w:sz="0" w:space="0" w:color="000000"/>
                 <w:top w:val="none" w:sz="0" w:space="0" w:color="000000"/>
@@ -3470,7 +3470,7 @@
           <w:p>
             <w:pPr>
               <w:pStyle w:val="Normal"/>
-              <w:jc w:val="right"/>
+              <w:jc w:val="left"/>
               <w:pBdr>
                 <w:bottom w:val="none" w:sz="0" w:space="0" w:color="000000"/>
                 <w:top w:val="none" w:sz="0" w:space="0" w:color="000000"/>
@@ -3523,7 +3523,7 @@
           <w:p>
             <w:pPr>
               <w:pStyle w:val="Normal"/>
-              <w:jc w:val="right"/>
+              <w:jc w:val="left"/>
               <w:pBdr>
                 <w:bottom w:val="none" w:sz="0" w:space="0" w:color="000000"/>
                 <w:top w:val="none" w:sz="0" w:space="0" w:color="000000"/>
@@ -3635,7 +3635,7 @@
           <w:p>
             <w:pPr>
               <w:pStyle w:val="Normal"/>
-              <w:jc w:val="right"/>
+              <w:jc w:val="left"/>
               <w:pBdr>
                 <w:bottom w:val="none" w:sz="0" w:space="0" w:color="000000"/>
                 <w:top w:val="none" w:sz="0" w:space="0" w:color="000000"/>
@@ -3688,7 +3688,7 @@
           <w:p>
             <w:pPr>
               <w:pStyle w:val="Normal"/>
-              <w:jc w:val="right"/>
+              <w:jc w:val="left"/>
               <w:pBdr>
                 <w:bottom w:val="none" w:sz="0" w:space="0" w:color="000000"/>
                 <w:top w:val="none" w:sz="0" w:space="0" w:color="000000"/>
@@ -3741,7 +3741,7 @@
           <w:p>
             <w:pPr>
               <w:pStyle w:val="Normal"/>
-              <w:jc w:val="right"/>
+              <w:jc w:val="left"/>
               <w:pBdr>
                 <w:bottom w:val="none" w:sz="0" w:space="0" w:color="000000"/>
                 <w:top w:val="none" w:sz="0" w:space="0" w:color="000000"/>
@@ -3794,7 +3794,7 @@
           <w:p>
             <w:pPr>
               <w:pStyle w:val="Normal"/>
-              <w:jc w:val="right"/>
+              <w:jc w:val="left"/>
               <w:pBdr>
                 <w:bottom w:val="none" w:sz="0" w:space="0" w:color="000000"/>
                 <w:top w:val="none" w:sz="0" w:space="0" w:color="000000"/>
@@ -3906,7 +3906,7 @@
           <w:p>
             <w:pPr>
               <w:pStyle w:val="Normal"/>
-              <w:jc w:val="right"/>
+              <w:jc w:val="left"/>
               <w:pBdr>
                 <w:bottom w:val="none" w:sz="0" w:space="0" w:color="000000"/>
                 <w:top w:val="none" w:sz="0" w:space="0" w:color="000000"/>
@@ -3959,7 +3959,7 @@
           <w:p>
             <w:pPr>
               <w:pStyle w:val="Normal"/>
-              <w:jc w:val="right"/>
+              <w:jc w:val="left"/>
               <w:pBdr>
                 <w:bottom w:val="none" w:sz="0" w:space="0" w:color="000000"/>
                 <w:top w:val="none" w:sz="0" w:space="0" w:color="000000"/>
@@ -4012,7 +4012,7 @@
           <w:p>
             <w:pPr>
               <w:pStyle w:val="Normal"/>
-              <w:jc w:val="right"/>
+              <w:jc w:val="left"/>
               <w:pBdr>
                 <w:bottom w:val="none" w:sz="0" w:space="0" w:color="000000"/>
                 <w:top w:val="none" w:sz="0" w:space="0" w:color="000000"/>
@@ -4065,7 +4065,7 @@
           <w:p>
             <w:pPr>
               <w:pStyle w:val="Normal"/>
-              <w:jc w:val="right"/>
+              <w:jc w:val="left"/>
               <w:pBdr>
                 <w:bottom w:val="none" w:sz="0" w:space="0" w:color="000000"/>
                 <w:top w:val="none" w:sz="0" w:space="0" w:color="000000"/>
@@ -4177,7 +4177,7 @@
           <w:p>
             <w:pPr>
               <w:pStyle w:val="Normal"/>
-              <w:jc w:val="right"/>
+              <w:jc w:val="left"/>
               <w:pBdr>
                 <w:bottom w:val="none" w:sz="0" w:space="0" w:color="000000"/>
                 <w:top w:val="none" w:sz="0" w:space="0" w:color="000000"/>
@@ -4230,7 +4230,7 @@
           <w:p>
             <w:pPr>
               <w:pStyle w:val="Normal"/>
-              <w:jc w:val="right"/>
+              <w:jc w:val="left"/>
               <w:pBdr>
                 <w:bottom w:val="none" w:sz="0" w:space="0" w:color="000000"/>
                 <w:top w:val="none" w:sz="0" w:space="0" w:color="000000"/>
@@ -4283,7 +4283,7 @@
           <w:p>
             <w:pPr>
               <w:pStyle w:val="Normal"/>
-              <w:jc w:val="right"/>
+              <w:jc w:val="left"/>
               <w:pBdr>
                 <w:bottom w:val="none" w:sz="0" w:space="0" w:color="000000"/>
                 <w:top w:val="none" w:sz="0" w:space="0" w:color="000000"/>
@@ -4336,7 +4336,7 @@
           <w:p>
             <w:pPr>
               <w:pStyle w:val="Normal"/>
-              <w:jc w:val="right"/>
+              <w:jc w:val="left"/>
               <w:pBdr>
                 <w:bottom w:val="none" w:sz="0" w:space="0" w:color="000000"/>
                 <w:top w:val="none" w:sz="0" w:space="0" w:color="000000"/>
@@ -4448,7 +4448,7 @@
           <w:p>
             <w:pPr>
               <w:pStyle w:val="Normal"/>
-              <w:jc w:val="right"/>
+              <w:jc w:val="left"/>
               <w:pBdr>
                 <w:bottom w:val="none" w:sz="0" w:space="0" w:color="000000"/>
                 <w:top w:val="none" w:sz="0" w:space="0" w:color="000000"/>
@@ -4501,7 +4501,7 @@
           <w:p>
             <w:pPr>
               <w:pStyle w:val="Normal"/>
-              <w:jc w:val="right"/>
+              <w:jc w:val="left"/>
               <w:pBdr>
                 <w:bottom w:val="none" w:sz="0" w:space="0" w:color="000000"/>
                 <w:top w:val="none" w:sz="0" w:space="0" w:color="000000"/>
@@ -4554,7 +4554,7 @@
           <w:p>
             <w:pPr>
               <w:pStyle w:val="Normal"/>
-              <w:jc w:val="right"/>
+              <w:jc w:val="left"/>
               <w:pBdr>
                 <w:bottom w:val="none" w:sz="0" w:space="0" w:color="000000"/>
                 <w:top w:val="none" w:sz="0" w:space="0" w:color="000000"/>
@@ -4607,7 +4607,7 @@
           <w:p>
             <w:pPr>
               <w:pStyle w:val="Normal"/>
-              <w:jc w:val="right"/>
+              <w:jc w:val="left"/>
               <w:pBdr>
                 <w:bottom w:val="none" w:sz="0" w:space="0" w:color="000000"/>
                 <w:top w:val="none" w:sz="0" w:space="0" w:color="000000"/>
@@ -4719,7 +4719,7 @@
           <w:p>
             <w:pPr>
               <w:pStyle w:val="Normal"/>
-              <w:jc w:val="right"/>
+              <w:jc w:val="left"/>
               <w:pBdr>
                 <w:bottom w:val="none" w:sz="0" w:space="0" w:color="000000"/>
                 <w:top w:val="none" w:sz="0" w:space="0" w:color="000000"/>
@@ -4772,7 +4772,7 @@
           <w:p>
             <w:pPr>
               <w:pStyle w:val="Normal"/>
-              <w:jc w:val="right"/>
+              <w:jc w:val="left"/>
               <w:pBdr>
                 <w:bottom w:val="none" w:sz="0" w:space="0" w:color="000000"/>
                 <w:top w:val="none" w:sz="0" w:space="0" w:color="000000"/>
@@ -4825,7 +4825,7 @@
           <w:p>
             <w:pPr>
               <w:pStyle w:val="Normal"/>
-              <w:jc w:val="right"/>
+              <w:jc w:val="left"/>
               <w:pBdr>
                 <w:bottom w:val="none" w:sz="0" w:space="0" w:color="000000"/>
                 <w:top w:val="none" w:sz="0" w:space="0" w:color="000000"/>
@@ -4878,7 +4878,7 @@
           <w:p>
             <w:pPr>
               <w:pStyle w:val="Normal"/>
-              <w:jc w:val="right"/>
+              <w:jc w:val="left"/>
               <w:pBdr>
                 <w:bottom w:val="none" w:sz="0" w:space="0" w:color="000000"/>
                 <w:top w:val="none" w:sz="0" w:space="0" w:color="000000"/>
@@ -4990,7 +4990,7 @@
           <w:p>
             <w:pPr>
               <w:pStyle w:val="Normal"/>
-              <w:jc w:val="right"/>
+              <w:jc w:val="left"/>
               <w:pBdr>
                 <w:bottom w:val="none" w:sz="0" w:space="0" w:color="000000"/>
                 <w:top w:val="none" w:sz="0" w:space="0" w:color="000000"/>
@@ -5043,7 +5043,7 @@
           <w:p>
             <w:pPr>
               <w:pStyle w:val="Normal"/>
-              <w:jc w:val="right"/>
+              <w:jc w:val="left"/>
               <w:pBdr>
                 <w:bottom w:val="none" w:sz="0" w:space="0" w:color="000000"/>
                 <w:top w:val="none" w:sz="0" w:space="0" w:color="000000"/>
@@ -5096,7 +5096,7 @@
           <w:p>
             <w:pPr>
               <w:pStyle w:val="Normal"/>
-              <w:jc w:val="right"/>
+              <w:jc w:val="left"/>
               <w:pBdr>
                 <w:bottom w:val="none" w:sz="0" w:space="0" w:color="000000"/>
                 <w:top w:val="none" w:sz="0" w:space="0" w:color="000000"/>
@@ -5149,7 +5149,7 @@
           <w:p>
             <w:pPr>
               <w:pStyle w:val="Normal"/>
-              <w:jc w:val="right"/>
+              <w:jc w:val="left"/>
               <w:pBdr>
                 <w:bottom w:val="none" w:sz="0" w:space="0" w:color="000000"/>
                 <w:top w:val="none" w:sz="0" w:space="0" w:color="000000"/>
@@ -5261,7 +5261,7 @@
           <w:p>
             <w:pPr>
               <w:pStyle w:val="Normal"/>
-              <w:jc w:val="right"/>
+              <w:jc w:val="left"/>
               <w:pBdr>
                 <w:bottom w:val="none" w:sz="0" w:space="0" w:color="000000"/>
                 <w:top w:val="none" w:sz="0" w:space="0" w:color="000000"/>
@@ -5314,7 +5314,7 @@
           <w:p>
             <w:pPr>
               <w:pStyle w:val="Normal"/>
-              <w:jc w:val="right"/>
+              <w:jc w:val="left"/>
               <w:pBdr>
                 <w:bottom w:val="none" w:sz="0" w:space="0" w:color="000000"/>
                 <w:top w:val="none" w:sz="0" w:space="0" w:color="000000"/>
@@ -5367,7 +5367,7 @@
           <w:p>
             <w:pPr>
               <w:pStyle w:val="Normal"/>
-              <w:jc w:val="right"/>
+              <w:jc w:val="left"/>
               <w:pBdr>
                 <w:bottom w:val="none" w:sz="0" w:space="0" w:color="000000"/>
                 <w:top w:val="none" w:sz="0" w:space="0" w:color="000000"/>
@@ -5420,7 +5420,7 @@
           <w:p>
             <w:pPr>
               <w:pStyle w:val="Normal"/>
-              <w:jc w:val="right"/>
+              <w:jc w:val="left"/>
               <w:pBdr>
                 <w:bottom w:val="none" w:sz="0" w:space="0" w:color="000000"/>
                 <w:top w:val="none" w:sz="0" w:space="0" w:color="000000"/>
@@ -5462,53 +5462,324 @@
         <w:tc>
           <w:tcPr>
             <w:tcBorders>
+              <w:bottom w:val="single" w:sz="6" w:space="0" w:color="666666"/>
+              <w:top w:val="none" w:sz="0" w:space="0" w:color="000000"/>
+              <w:left w:val="none" w:sz="0" w:space="0" w:color="000000"/>
+              <w:right w:val="none" w:sz="0" w:space="0" w:color="000000"/>
+            </w:tcBorders>
+            <w:shd w:val="clear" w:color="auto" w:fill="FFFFFF"/>
+            <w:tcMar>
+              <w:top w:w="0" w:type="dxa"/>
+              <w:bottom w:w="0" w:type="dxa"/>
+              <w:left w:w="0" w:type="dxa"/>
+              <w:right w:w="0" w:type="dxa"/>
+            </w:tcMar>
+            <w:vAlign w:val="center"/>
+          </w:tcPr>
+          <w:p>
+            <w:pPr>
+              <w:pStyle w:val="Normal"/>
+              <w:jc w:val="left"/>
+              <w:pBdr>
+                <w:bottom w:val="none" w:sz="0" w:space="0" w:color="000000"/>
+                <w:top w:val="none" w:sz="0" w:space="0" w:color="000000"/>
+                <w:left w:val="none" w:sz="0" w:space="0" w:color="000000"/>
+                <w:right w:val="none" w:sz="0" w:space="0" w:color="000000"/>
+              </w:pBdr>
+              <w:spacing w:after="100" w:before="100" w:line="240"/>
+              <w:ind w:left="100" w:right="100" w:firstLine="0" w:firstLineChars="0"/>
+              <w:rPr>
+                <w:rFonts w:ascii="Arial" w:hAnsi="Arial" w:eastAsia="Arial" w:cs="Arial"/>
+                <w:i w:val="false"/>
+                <w:b w:val="false"/>
+                <w:u w:val="none"/>
+                <w:sz w:val="22"/>
+                <w:szCs w:val="22"/>
+                <w:color w:val="000000"/>
+              </w:rPr>
+            </w:pPr>
+            <w:r>
+              <w:rPr>
+                <w:rFonts w:ascii="Arial" w:hAnsi="Arial" w:eastAsia="Arial" w:cs="Arial"/>
+                <w:i w:val="false"/>
+                <w:b w:val="false"/>
+                <w:u w:val="none"/>
+                <w:sz w:val="22"/>
+                <w:szCs w:val="22"/>
+                <w:color w:val="000000"/>
+              </w:rPr>
+              <w:t xml:space="preserve">Hoonah</w:t>
+            </w:r>
+          </w:p>
+        </w:tc>
+        <w:tc>
+          <w:tcPr>
+            <w:tcBorders>
+              <w:bottom w:val="single" w:sz="6" w:space="0" w:color="666666"/>
+              <w:top w:val="none" w:sz="0" w:space="0" w:color="000000"/>
+              <w:left w:val="none" w:sz="0" w:space="0" w:color="000000"/>
+              <w:right w:val="none" w:sz="0" w:space="0" w:color="000000"/>
+            </w:tcBorders>
+            <w:shd w:val="clear" w:color="auto" w:fill="FFFFFF"/>
+            <w:tcMar>
+              <w:top w:w="0" w:type="dxa"/>
+              <w:bottom w:w="0" w:type="dxa"/>
+              <w:left w:w="0" w:type="dxa"/>
+              <w:right w:w="0" w:type="dxa"/>
+            </w:tcMar>
+            <w:vAlign w:val="center"/>
+          </w:tcPr>
+          <w:p>
+            <w:pPr>
+              <w:pStyle w:val="Normal"/>
+              <w:jc w:val="left"/>
+              <w:pBdr>
+                <w:bottom w:val="none" w:sz="0" w:space="0" w:color="000000"/>
+                <w:top w:val="none" w:sz="0" w:space="0" w:color="000000"/>
+                <w:left w:val="none" w:sz="0" w:space="0" w:color="000000"/>
+                <w:right w:val="none" w:sz="0" w:space="0" w:color="000000"/>
+              </w:pBdr>
+              <w:spacing w:after="100" w:before="100" w:line="240"/>
+              <w:ind w:left="100" w:right="100" w:firstLine="0" w:firstLineChars="0"/>
+              <w:rPr>
+                <w:rFonts w:ascii="Arial" w:hAnsi="Arial" w:eastAsia="Arial" w:cs="Arial"/>
+                <w:i w:val="false"/>
+                <w:b w:val="false"/>
+                <w:u w:val="none"/>
+                <w:sz w:val="22"/>
+                <w:szCs w:val="22"/>
+                <w:color w:val="000000"/>
+              </w:rPr>
+            </w:pPr>
+            <w:r>
+              <w:rPr>
+                <w:rFonts w:ascii="Arial" w:hAnsi="Arial" w:eastAsia="Arial" w:cs="Arial"/>
+                <w:i w:val="false"/>
+                <w:b w:val="false"/>
+                <w:u w:val="none"/>
+                <w:sz w:val="22"/>
+                <w:szCs w:val="22"/>
+                <w:color w:val="000000"/>
+              </w:rPr>
+              <w:t xml:space="preserve"/>
+            </w:r>
+          </w:p>
+        </w:tc>
+        <w:tc>
+          <w:tcPr>
+            <w:tcBorders>
+              <w:bottom w:val="single" w:sz="6" w:space="0" w:color="666666"/>
+              <w:top w:val="none" w:sz="0" w:space="0" w:color="000000"/>
+              <w:left w:val="none" w:sz="0" w:space="0" w:color="000000"/>
+              <w:right w:val="none" w:sz="0" w:space="0" w:color="000000"/>
+            </w:tcBorders>
+            <w:shd w:val="clear" w:color="auto" w:fill="FFFFFF"/>
+            <w:tcMar>
+              <w:top w:w="0" w:type="dxa"/>
+              <w:bottom w:w="0" w:type="dxa"/>
+              <w:left w:w="0" w:type="dxa"/>
+              <w:right w:w="0" w:type="dxa"/>
+            </w:tcMar>
+            <w:vAlign w:val="center"/>
+          </w:tcPr>
+          <w:p>
+            <w:pPr>
+              <w:pStyle w:val="Normal"/>
+              <w:jc w:val="left"/>
+              <w:pBdr>
+                <w:bottom w:val="none" w:sz="0" w:space="0" w:color="000000"/>
+                <w:top w:val="none" w:sz="0" w:space="0" w:color="000000"/>
+                <w:left w:val="none" w:sz="0" w:space="0" w:color="000000"/>
+                <w:right w:val="none" w:sz="0" w:space="0" w:color="000000"/>
+              </w:pBdr>
+              <w:spacing w:after="100" w:before="100" w:line="240"/>
+              <w:ind w:left="100" w:right="100" w:firstLine="0" w:firstLineChars="0"/>
+              <w:rPr>
+                <w:rFonts w:ascii="Arial" w:hAnsi="Arial" w:eastAsia="Arial" w:cs="Arial"/>
+                <w:i w:val="false"/>
+                <w:b w:val="false"/>
+                <w:u w:val="none"/>
+                <w:sz w:val="22"/>
+                <w:szCs w:val="22"/>
+                <w:color w:val="000000"/>
+              </w:rPr>
+            </w:pPr>
+            <w:r>
+              <w:rPr>
+                <w:rFonts w:ascii="Arial" w:hAnsi="Arial" w:eastAsia="Arial" w:cs="Arial"/>
+                <w:i w:val="false"/>
+                <w:b w:val="false"/>
+                <w:u w:val="none"/>
+                <w:sz w:val="22"/>
+                <w:szCs w:val="22"/>
+                <w:color w:val="000000"/>
+              </w:rPr>
+              <w:t xml:space="preserve"/>
+            </w:r>
+          </w:p>
+        </w:tc>
+        <w:tc>
+          <w:tcPr>
+            <w:tcBorders>
+              <w:bottom w:val="single" w:sz="6" w:space="0" w:color="666666"/>
+              <w:top w:val="none" w:sz="0" w:space="0" w:color="000000"/>
+              <w:left w:val="none" w:sz="0" w:space="0" w:color="000000"/>
+              <w:right w:val="none" w:sz="0" w:space="0" w:color="000000"/>
+            </w:tcBorders>
+            <w:shd w:val="clear" w:color="auto" w:fill="FFFFFF"/>
+            <w:tcMar>
+              <w:top w:w="0" w:type="dxa"/>
+              <w:bottom w:w="0" w:type="dxa"/>
+              <w:left w:w="0" w:type="dxa"/>
+              <w:right w:w="0" w:type="dxa"/>
+            </w:tcMar>
+            <w:vAlign w:val="center"/>
+          </w:tcPr>
+          <w:p>
+            <w:pPr>
+              <w:pStyle w:val="Normal"/>
+              <w:jc w:val="left"/>
+              <w:pBdr>
+                <w:bottom w:val="none" w:sz="0" w:space="0" w:color="000000"/>
+                <w:top w:val="none" w:sz="0" w:space="0" w:color="000000"/>
+                <w:left w:val="none" w:sz="0" w:space="0" w:color="000000"/>
+                <w:right w:val="none" w:sz="0" w:space="0" w:color="000000"/>
+              </w:pBdr>
+              <w:spacing w:after="100" w:before="100" w:line="240"/>
+              <w:ind w:left="100" w:right="100" w:firstLine="0" w:firstLineChars="0"/>
+              <w:rPr>
+                <w:rFonts w:ascii="Arial" w:hAnsi="Arial" w:eastAsia="Arial" w:cs="Arial"/>
+                <w:i w:val="false"/>
+                <w:b w:val="false"/>
+                <w:u w:val="none"/>
+                <w:sz w:val="22"/>
+                <w:szCs w:val="22"/>
+                <w:color w:val="000000"/>
+              </w:rPr>
+            </w:pPr>
+            <w:r>
+              <w:rPr>
+                <w:rFonts w:ascii="Arial" w:hAnsi="Arial" w:eastAsia="Arial" w:cs="Arial"/>
+                <w:i w:val="false"/>
+                <w:b w:val="false"/>
+                <w:u w:val="none"/>
+                <w:sz w:val="22"/>
+                <w:szCs w:val="22"/>
+                <w:color w:val="000000"/>
+              </w:rPr>
+              <w:t xml:space="preserve">1</w:t>
+            </w:r>
+          </w:p>
+        </w:tc>
+        <w:tc>
+          <w:tcPr>
+            <w:tcBorders>
+              <w:bottom w:val="single" w:sz="6" w:space="0" w:color="666666"/>
+              <w:top w:val="none" w:sz="0" w:space="0" w:color="000000"/>
+              <w:left w:val="none" w:sz="0" w:space="0" w:color="000000"/>
+              <w:right w:val="none" w:sz="0" w:space="0" w:color="000000"/>
+            </w:tcBorders>
+            <w:shd w:val="clear" w:color="auto" w:fill="FFFFFF"/>
+            <w:tcMar>
+              <w:top w:w="0" w:type="dxa"/>
+              <w:bottom w:w="0" w:type="dxa"/>
+              <w:left w:w="0" w:type="dxa"/>
+              <w:right w:w="0" w:type="dxa"/>
+            </w:tcMar>
+            <w:vAlign w:val="center"/>
+          </w:tcPr>
+          <w:p>
+            <w:pPr>
+              <w:pStyle w:val="Normal"/>
+              <w:jc w:val="left"/>
+              <w:pBdr>
+                <w:bottom w:val="none" w:sz="0" w:space="0" w:color="000000"/>
+                <w:top w:val="none" w:sz="0" w:space="0" w:color="000000"/>
+                <w:left w:val="none" w:sz="0" w:space="0" w:color="000000"/>
+                <w:right w:val="none" w:sz="0" w:space="0" w:color="000000"/>
+              </w:pBdr>
+              <w:spacing w:after="100" w:before="100" w:line="240"/>
+              <w:ind w:left="100" w:right="100" w:firstLine="0" w:firstLineChars="0"/>
+              <w:rPr>
+                <w:rFonts w:ascii="Arial" w:hAnsi="Arial" w:eastAsia="Arial" w:cs="Arial"/>
+                <w:i w:val="false"/>
+                <w:b w:val="false"/>
+                <w:u w:val="none"/>
+                <w:sz w:val="22"/>
+                <w:szCs w:val="22"/>
+                <w:color w:val="000000"/>
+              </w:rPr>
+            </w:pPr>
+            <w:r>
+              <w:rPr>
+                <w:rFonts w:ascii="Arial" w:hAnsi="Arial" w:eastAsia="Arial" w:cs="Arial"/>
+                <w:i w:val="false"/>
+                <w:b w:val="false"/>
+                <w:u w:val="none"/>
+                <w:sz w:val="22"/>
+                <w:szCs w:val="22"/>
+                <w:color w:val="000000"/>
+              </w:rPr>
+              <w:t xml:space="preserve">1</w:t>
+            </w:r>
+          </w:p>
+        </w:tc>
+      </w:tr>
+      <w:tr>
+        <w:trPr>
+          <w:trHeight w:val="572" w:hRule="auto"/>
+        </w:trPr>
+        body11
+        <w:tc>
+          <w:tcPr>
+            <w:tcBorders>
               <w:bottom w:val="single" w:sz="12" w:space="0" w:color="666666"/>
-              <w:top w:val="none" w:sz="0" w:space="0" w:color="000000"/>
-              <w:left w:val="none" w:sz="0" w:space="0" w:color="000000"/>
-              <w:right w:val="none" w:sz="0" w:space="0" w:color="000000"/>
-            </w:tcBorders>
-            <w:shd w:val="clear" w:color="auto" w:fill="FFFFFF"/>
-            <w:tcMar>
-              <w:top w:w="0" w:type="dxa"/>
-              <w:bottom w:w="0" w:type="dxa"/>
-              <w:left w:w="0" w:type="dxa"/>
-              <w:right w:w="0" w:type="dxa"/>
-            </w:tcMar>
-            <w:vAlign w:val="center"/>
-          </w:tcPr>
-          <w:p>
-            <w:pPr>
-              <w:pStyle w:val="Normal"/>
-              <w:jc w:val="left"/>
-              <w:pBdr>
-                <w:bottom w:val="none" w:sz="0" w:space="0" w:color="000000"/>
-                <w:top w:val="none" w:sz="0" w:space="0" w:color="000000"/>
-                <w:left w:val="none" w:sz="0" w:space="0" w:color="000000"/>
-                <w:right w:val="none" w:sz="0" w:space="0" w:color="000000"/>
-              </w:pBdr>
-              <w:spacing w:after="100" w:before="100" w:line="240"/>
-              <w:ind w:left="100" w:right="100" w:firstLine="0" w:firstLineChars="0"/>
-              <w:rPr>
-                <w:rFonts w:ascii="Arial" w:hAnsi="Arial" w:eastAsia="Arial" w:cs="Arial"/>
-                <w:i w:val="false"/>
-                <w:b w:val="false"/>
-                <w:u w:val="none"/>
-                <w:sz w:val="22"/>
-                <w:szCs w:val="22"/>
-                <w:color w:val="000000"/>
-              </w:rPr>
-            </w:pPr>
-            <w:r>
-              <w:rPr>
-                <w:rFonts w:ascii="Arial" w:hAnsi="Arial" w:eastAsia="Arial" w:cs="Arial"/>
-                <w:i w:val="false"/>
-                <w:b w:val="false"/>
-                <w:u w:val="none"/>
-                <w:sz w:val="22"/>
-                <w:szCs w:val="22"/>
-                <w:color w:val="000000"/>
-              </w:rPr>
-              <w:t xml:space="preserve">Hoonah</w:t>
+              <w:top w:val="single" w:sz="6" w:space="0" w:color="666666"/>
+              <w:left w:val="none" w:sz="0" w:space="0" w:color="000000"/>
+              <w:right w:val="none" w:sz="0" w:space="0" w:color="000000"/>
+            </w:tcBorders>
+            <w:shd w:val="clear" w:color="auto" w:fill="FFFFFF"/>
+            <w:tcMar>
+              <w:top w:w="0" w:type="dxa"/>
+              <w:bottom w:w="0" w:type="dxa"/>
+              <w:left w:w="0" w:type="dxa"/>
+              <w:right w:w="0" w:type="dxa"/>
+            </w:tcMar>
+            <w:vAlign w:val="center"/>
+          </w:tcPr>
+          <w:p>
+            <w:pPr>
+              <w:pStyle w:val="Normal"/>
+              <w:jc w:val="left"/>
+              <w:pBdr>
+                <w:bottom w:val="none" w:sz="0" w:space="0" w:color="000000"/>
+                <w:top w:val="none" w:sz="0" w:space="0" w:color="000000"/>
+                <w:left w:val="none" w:sz="0" w:space="0" w:color="000000"/>
+                <w:right w:val="none" w:sz="0" w:space="0" w:color="000000"/>
+              </w:pBdr>
+              <w:spacing w:after="100" w:before="100" w:line="240"/>
+              <w:ind w:left="100" w:right="100" w:firstLine="0" w:firstLineChars="0"/>
+              <w:rPr>
+                <w:rFonts w:ascii="Arial" w:hAnsi="Arial" w:eastAsia="Arial" w:cs="Arial"/>
+                <w:i w:val="false"/>
+                <w:b w:val="false"/>
+                <w:u w:val="none"/>
+                <w:sz w:val="22"/>
+                <w:szCs w:val="22"/>
+                <w:color w:val="000000"/>
+              </w:rPr>
+            </w:pPr>
+            <w:r>
+              <w:rPr>
+                <w:rFonts w:ascii="Arial" w:hAnsi="Arial" w:eastAsia="Arial" w:cs="Arial"/>
+                <w:i w:val="false"/>
+                <w:b w:val="false"/>
+                <w:u w:val="none"/>
+                <w:sz w:val="22"/>
+                <w:szCs w:val="22"/>
+                <w:color w:val="000000"/>
+              </w:rPr>
+              <w:t xml:space="preserve">Total</w:t>
             </w:r>
           </w:p>
         </w:tc>
@@ -5516,52 +5787,52 @@
           <w:tcPr>
             <w:tcBorders>
               <w:bottom w:val="single" w:sz="12" w:space="0" w:color="666666"/>
-              <w:top w:val="none" w:sz="0" w:space="0" w:color="000000"/>
-              <w:left w:val="none" w:sz="0" w:space="0" w:color="000000"/>
-              <w:right w:val="none" w:sz="0" w:space="0" w:color="000000"/>
-            </w:tcBorders>
-            <w:shd w:val="clear" w:color="auto" w:fill="FFFFFF"/>
-            <w:tcMar>
-              <w:top w:w="0" w:type="dxa"/>
-              <w:bottom w:w="0" w:type="dxa"/>
-              <w:left w:w="0" w:type="dxa"/>
-              <w:right w:w="0" w:type="dxa"/>
-            </w:tcMar>
-            <w:vAlign w:val="center"/>
-          </w:tcPr>
-          <w:p>
-            <w:pPr>
-              <w:pStyle w:val="Normal"/>
-              <w:jc w:val="right"/>
-              <w:pBdr>
-                <w:bottom w:val="none" w:sz="0" w:space="0" w:color="000000"/>
-                <w:top w:val="none" w:sz="0" w:space="0" w:color="000000"/>
-                <w:left w:val="none" w:sz="0" w:space="0" w:color="000000"/>
-                <w:right w:val="none" w:sz="0" w:space="0" w:color="000000"/>
-              </w:pBdr>
-              <w:spacing w:after="100" w:before="100" w:line="240"/>
-              <w:ind w:left="100" w:right="100" w:firstLine="0" w:firstLineChars="0"/>
-              <w:rPr>
-                <w:rFonts w:ascii="Arial" w:hAnsi="Arial" w:eastAsia="Arial" w:cs="Arial"/>
-                <w:i w:val="false"/>
-                <w:b w:val="false"/>
-                <w:u w:val="none"/>
-                <w:sz w:val="22"/>
-                <w:szCs w:val="22"/>
-                <w:color w:val="000000"/>
-              </w:rPr>
-            </w:pPr>
-            <w:r>
-              <w:rPr>
-                <w:rFonts w:ascii="Arial" w:hAnsi="Arial" w:eastAsia="Arial" w:cs="Arial"/>
-                <w:i w:val="false"/>
-                <w:b w:val="false"/>
-                <w:u w:val="none"/>
-                <w:sz w:val="22"/>
-                <w:szCs w:val="22"/>
-                <w:color w:val="000000"/>
-              </w:rPr>
-              <w:t xml:space="preserve"/>
+              <w:top w:val="single" w:sz="6" w:space="0" w:color="666666"/>
+              <w:left w:val="none" w:sz="0" w:space="0" w:color="000000"/>
+              <w:right w:val="none" w:sz="0" w:space="0" w:color="000000"/>
+            </w:tcBorders>
+            <w:shd w:val="clear" w:color="auto" w:fill="FFFFFF"/>
+            <w:tcMar>
+              <w:top w:w="0" w:type="dxa"/>
+              <w:bottom w:w="0" w:type="dxa"/>
+              <w:left w:w="0" w:type="dxa"/>
+              <w:right w:w="0" w:type="dxa"/>
+            </w:tcMar>
+            <w:vAlign w:val="center"/>
+          </w:tcPr>
+          <w:p>
+            <w:pPr>
+              <w:pStyle w:val="Normal"/>
+              <w:jc w:val="left"/>
+              <w:pBdr>
+                <w:bottom w:val="none" w:sz="0" w:space="0" w:color="000000"/>
+                <w:top w:val="none" w:sz="0" w:space="0" w:color="000000"/>
+                <w:left w:val="none" w:sz="0" w:space="0" w:color="000000"/>
+                <w:right w:val="none" w:sz="0" w:space="0" w:color="000000"/>
+              </w:pBdr>
+              <w:spacing w:after="100" w:before="100" w:line="240"/>
+              <w:ind w:left="100" w:right="100" w:firstLine="0" w:firstLineChars="0"/>
+              <w:rPr>
+                <w:rFonts w:ascii="Arial" w:hAnsi="Arial" w:eastAsia="Arial" w:cs="Arial"/>
+                <w:i w:val="false"/>
+                <w:b w:val="false"/>
+                <w:u w:val="none"/>
+                <w:sz w:val="22"/>
+                <w:szCs w:val="22"/>
+                <w:color w:val="000000"/>
+              </w:rPr>
+            </w:pPr>
+            <w:r>
+              <w:rPr>
+                <w:rFonts w:ascii="Arial" w:hAnsi="Arial" w:eastAsia="Arial" w:cs="Arial"/>
+                <w:i w:val="false"/>
+                <w:b w:val="false"/>
+                <w:u w:val="none"/>
+                <w:sz w:val="22"/>
+                <w:szCs w:val="22"/>
+                <w:color w:val="000000"/>
+              </w:rPr>
+              <w:t xml:space="preserve">3</w:t>
             </w:r>
           </w:p>
         </w:tc>
@@ -5569,52 +5840,52 @@
           <w:tcPr>
             <w:tcBorders>
               <w:bottom w:val="single" w:sz="12" w:space="0" w:color="666666"/>
-              <w:top w:val="none" w:sz="0" w:space="0" w:color="000000"/>
-              <w:left w:val="none" w:sz="0" w:space="0" w:color="000000"/>
-              <w:right w:val="none" w:sz="0" w:space="0" w:color="000000"/>
-            </w:tcBorders>
-            <w:shd w:val="clear" w:color="auto" w:fill="FFFFFF"/>
-            <w:tcMar>
-              <w:top w:w="0" w:type="dxa"/>
-              <w:bottom w:w="0" w:type="dxa"/>
-              <w:left w:w="0" w:type="dxa"/>
-              <w:right w:w="0" w:type="dxa"/>
-            </w:tcMar>
-            <w:vAlign w:val="center"/>
-          </w:tcPr>
-          <w:p>
-            <w:pPr>
-              <w:pStyle w:val="Normal"/>
-              <w:jc w:val="right"/>
-              <w:pBdr>
-                <w:bottom w:val="none" w:sz="0" w:space="0" w:color="000000"/>
-                <w:top w:val="none" w:sz="0" w:space="0" w:color="000000"/>
-                <w:left w:val="none" w:sz="0" w:space="0" w:color="000000"/>
-                <w:right w:val="none" w:sz="0" w:space="0" w:color="000000"/>
-              </w:pBdr>
-              <w:spacing w:after="100" w:before="100" w:line="240"/>
-              <w:ind w:left="100" w:right="100" w:firstLine="0" w:firstLineChars="0"/>
-              <w:rPr>
-                <w:rFonts w:ascii="Arial" w:hAnsi="Arial" w:eastAsia="Arial" w:cs="Arial"/>
-                <w:i w:val="false"/>
-                <w:b w:val="false"/>
-                <w:u w:val="none"/>
-                <w:sz w:val="22"/>
-                <w:szCs w:val="22"/>
-                <w:color w:val="000000"/>
-              </w:rPr>
-            </w:pPr>
-            <w:r>
-              <w:rPr>
-                <w:rFonts w:ascii="Arial" w:hAnsi="Arial" w:eastAsia="Arial" w:cs="Arial"/>
-                <w:i w:val="false"/>
-                <w:b w:val="false"/>
-                <w:u w:val="none"/>
-                <w:sz w:val="22"/>
-                <w:szCs w:val="22"/>
-                <w:color w:val="000000"/>
-              </w:rPr>
-              <w:t xml:space="preserve"/>
+              <w:top w:val="single" w:sz="6" w:space="0" w:color="666666"/>
+              <w:left w:val="none" w:sz="0" w:space="0" w:color="000000"/>
+              <w:right w:val="none" w:sz="0" w:space="0" w:color="000000"/>
+            </w:tcBorders>
+            <w:shd w:val="clear" w:color="auto" w:fill="FFFFFF"/>
+            <w:tcMar>
+              <w:top w:w="0" w:type="dxa"/>
+              <w:bottom w:w="0" w:type="dxa"/>
+              <w:left w:w="0" w:type="dxa"/>
+              <w:right w:w="0" w:type="dxa"/>
+            </w:tcMar>
+            <w:vAlign w:val="center"/>
+          </w:tcPr>
+          <w:p>
+            <w:pPr>
+              <w:pStyle w:val="Normal"/>
+              <w:jc w:val="left"/>
+              <w:pBdr>
+                <w:bottom w:val="none" w:sz="0" w:space="0" w:color="000000"/>
+                <w:top w:val="none" w:sz="0" w:space="0" w:color="000000"/>
+                <w:left w:val="none" w:sz="0" w:space="0" w:color="000000"/>
+                <w:right w:val="none" w:sz="0" w:space="0" w:color="000000"/>
+              </w:pBdr>
+              <w:spacing w:after="100" w:before="100" w:line="240"/>
+              <w:ind w:left="100" w:right="100" w:firstLine="0" w:firstLineChars="0"/>
+              <w:rPr>
+                <w:rFonts w:ascii="Arial" w:hAnsi="Arial" w:eastAsia="Arial" w:cs="Arial"/>
+                <w:i w:val="false"/>
+                <w:b w:val="false"/>
+                <w:u w:val="none"/>
+                <w:sz w:val="22"/>
+                <w:szCs w:val="22"/>
+                <w:color w:val="000000"/>
+              </w:rPr>
+            </w:pPr>
+            <w:r>
+              <w:rPr>
+                <w:rFonts w:ascii="Arial" w:hAnsi="Arial" w:eastAsia="Arial" w:cs="Arial"/>
+                <w:i w:val="false"/>
+                <w:b w:val="false"/>
+                <w:u w:val="none"/>
+                <w:sz w:val="22"/>
+                <w:szCs w:val="22"/>
+                <w:color w:val="000000"/>
+              </w:rPr>
+              <w:t xml:space="preserve">28</w:t>
             </w:r>
           </w:p>
         </w:tc>
@@ -5622,52 +5893,52 @@
           <w:tcPr>
             <w:tcBorders>
               <w:bottom w:val="single" w:sz="12" w:space="0" w:color="666666"/>
-              <w:top w:val="none" w:sz="0" w:space="0" w:color="000000"/>
-              <w:left w:val="none" w:sz="0" w:space="0" w:color="000000"/>
-              <w:right w:val="none" w:sz="0" w:space="0" w:color="000000"/>
-            </w:tcBorders>
-            <w:shd w:val="clear" w:color="auto" w:fill="FFFFFF"/>
-            <w:tcMar>
-              <w:top w:w="0" w:type="dxa"/>
-              <w:bottom w:w="0" w:type="dxa"/>
-              <w:left w:w="0" w:type="dxa"/>
-              <w:right w:w="0" w:type="dxa"/>
-            </w:tcMar>
-            <w:vAlign w:val="center"/>
-          </w:tcPr>
-          <w:p>
-            <w:pPr>
-              <w:pStyle w:val="Normal"/>
-              <w:jc w:val="right"/>
-              <w:pBdr>
-                <w:bottom w:val="none" w:sz="0" w:space="0" w:color="000000"/>
-                <w:top w:val="none" w:sz="0" w:space="0" w:color="000000"/>
-                <w:left w:val="none" w:sz="0" w:space="0" w:color="000000"/>
-                <w:right w:val="none" w:sz="0" w:space="0" w:color="000000"/>
-              </w:pBdr>
-              <w:spacing w:after="100" w:before="100" w:line="240"/>
-              <w:ind w:left="100" w:right="100" w:firstLine="0" w:firstLineChars="0"/>
-              <w:rPr>
-                <w:rFonts w:ascii="Arial" w:hAnsi="Arial" w:eastAsia="Arial" w:cs="Arial"/>
-                <w:i w:val="false"/>
-                <w:b w:val="false"/>
-                <w:u w:val="none"/>
-                <w:sz w:val="22"/>
-                <w:szCs w:val="22"/>
-                <w:color w:val="000000"/>
-              </w:rPr>
-            </w:pPr>
-            <w:r>
-              <w:rPr>
-                <w:rFonts w:ascii="Arial" w:hAnsi="Arial" w:eastAsia="Arial" w:cs="Arial"/>
-                <w:i w:val="false"/>
-                <w:b w:val="false"/>
-                <w:u w:val="none"/>
-                <w:sz w:val="22"/>
-                <w:szCs w:val="22"/>
-                <w:color w:val="000000"/>
-              </w:rPr>
-              <w:t xml:space="preserve">1</w:t>
+              <w:top w:val="single" w:sz="6" w:space="0" w:color="666666"/>
+              <w:left w:val="none" w:sz="0" w:space="0" w:color="000000"/>
+              <w:right w:val="none" w:sz="0" w:space="0" w:color="000000"/>
+            </w:tcBorders>
+            <w:shd w:val="clear" w:color="auto" w:fill="FFFFFF"/>
+            <w:tcMar>
+              <w:top w:w="0" w:type="dxa"/>
+              <w:bottom w:w="0" w:type="dxa"/>
+              <w:left w:w="0" w:type="dxa"/>
+              <w:right w:w="0" w:type="dxa"/>
+            </w:tcMar>
+            <w:vAlign w:val="center"/>
+          </w:tcPr>
+          <w:p>
+            <w:pPr>
+              <w:pStyle w:val="Normal"/>
+              <w:jc w:val="left"/>
+              <w:pBdr>
+                <w:bottom w:val="none" w:sz="0" w:space="0" w:color="000000"/>
+                <w:top w:val="none" w:sz="0" w:space="0" w:color="000000"/>
+                <w:left w:val="none" w:sz="0" w:space="0" w:color="000000"/>
+                <w:right w:val="none" w:sz="0" w:space="0" w:color="000000"/>
+              </w:pBdr>
+              <w:spacing w:after="100" w:before="100" w:line="240"/>
+              <w:ind w:left="100" w:right="100" w:firstLine="0" w:firstLineChars="0"/>
+              <w:rPr>
+                <w:rFonts w:ascii="Arial" w:hAnsi="Arial" w:eastAsia="Arial" w:cs="Arial"/>
+                <w:i w:val="false"/>
+                <w:b w:val="false"/>
+                <w:u w:val="none"/>
+                <w:sz w:val="22"/>
+                <w:szCs w:val="22"/>
+                <w:color w:val="000000"/>
+              </w:rPr>
+            </w:pPr>
+            <w:r>
+              <w:rPr>
+                <w:rFonts w:ascii="Arial" w:hAnsi="Arial" w:eastAsia="Arial" w:cs="Arial"/>
+                <w:i w:val="false"/>
+                <w:b w:val="false"/>
+                <w:u w:val="none"/>
+                <w:sz w:val="22"/>
+                <w:szCs w:val="22"/>
+                <w:color w:val="000000"/>
+              </w:rPr>
+              <w:t xml:space="preserve">27</w:t>
             </w:r>
           </w:p>
         </w:tc>
@@ -5675,52 +5946,52 @@
           <w:tcPr>
             <w:tcBorders>
               <w:bottom w:val="single" w:sz="12" w:space="0" w:color="666666"/>
-              <w:top w:val="none" w:sz="0" w:space="0" w:color="000000"/>
-              <w:left w:val="none" w:sz="0" w:space="0" w:color="000000"/>
-              <w:right w:val="none" w:sz="0" w:space="0" w:color="000000"/>
-            </w:tcBorders>
-            <w:shd w:val="clear" w:color="auto" w:fill="FFFFFF"/>
-            <w:tcMar>
-              <w:top w:w="0" w:type="dxa"/>
-              <w:bottom w:w="0" w:type="dxa"/>
-              <w:left w:w="0" w:type="dxa"/>
-              <w:right w:w="0" w:type="dxa"/>
-            </w:tcMar>
-            <w:vAlign w:val="center"/>
-          </w:tcPr>
-          <w:p>
-            <w:pPr>
-              <w:pStyle w:val="Normal"/>
-              <w:jc w:val="right"/>
-              <w:pBdr>
-                <w:bottom w:val="none" w:sz="0" w:space="0" w:color="000000"/>
-                <w:top w:val="none" w:sz="0" w:space="0" w:color="000000"/>
-                <w:left w:val="none" w:sz="0" w:space="0" w:color="000000"/>
-                <w:right w:val="none" w:sz="0" w:space="0" w:color="000000"/>
-              </w:pBdr>
-              <w:spacing w:after="100" w:before="100" w:line="240"/>
-              <w:ind w:left="100" w:right="100" w:firstLine="0" w:firstLineChars="0"/>
-              <w:rPr>
-                <w:rFonts w:ascii="Arial" w:hAnsi="Arial" w:eastAsia="Arial" w:cs="Arial"/>
-                <w:i w:val="false"/>
-                <w:b w:val="false"/>
-                <w:u w:val="none"/>
-                <w:sz w:val="22"/>
-                <w:szCs w:val="22"/>
-                <w:color w:val="000000"/>
-              </w:rPr>
-            </w:pPr>
-            <w:r>
-              <w:rPr>
-                <w:rFonts w:ascii="Arial" w:hAnsi="Arial" w:eastAsia="Arial" w:cs="Arial"/>
-                <w:i w:val="false"/>
-                <w:b w:val="false"/>
-                <w:u w:val="none"/>
-                <w:sz w:val="22"/>
-                <w:szCs w:val="22"/>
-                <w:color w:val="000000"/>
-              </w:rPr>
-              <w:t xml:space="preserve">1</w:t>
+              <w:top w:val="single" w:sz="6" w:space="0" w:color="666666"/>
+              <w:left w:val="none" w:sz="0" w:space="0" w:color="000000"/>
+              <w:right w:val="none" w:sz="0" w:space="0" w:color="000000"/>
+            </w:tcBorders>
+            <w:shd w:val="clear" w:color="auto" w:fill="FFFFFF"/>
+            <w:tcMar>
+              <w:top w:w="0" w:type="dxa"/>
+              <w:bottom w:w="0" w:type="dxa"/>
+              <w:left w:w="0" w:type="dxa"/>
+              <w:right w:w="0" w:type="dxa"/>
+            </w:tcMar>
+            <w:vAlign w:val="center"/>
+          </w:tcPr>
+          <w:p>
+            <w:pPr>
+              <w:pStyle w:val="Normal"/>
+              <w:jc w:val="left"/>
+              <w:pBdr>
+                <w:bottom w:val="none" w:sz="0" w:space="0" w:color="000000"/>
+                <w:top w:val="none" w:sz="0" w:space="0" w:color="000000"/>
+                <w:left w:val="none" w:sz="0" w:space="0" w:color="000000"/>
+                <w:right w:val="none" w:sz="0" w:space="0" w:color="000000"/>
+              </w:pBdr>
+              <w:spacing w:after="100" w:before="100" w:line="240"/>
+              <w:ind w:left="100" w:right="100" w:firstLine="0" w:firstLineChars="0"/>
+              <w:rPr>
+                <w:rFonts w:ascii="Arial" w:hAnsi="Arial" w:eastAsia="Arial" w:cs="Arial"/>
+                <w:i w:val="false"/>
+                <w:b w:val="false"/>
+                <w:u w:val="none"/>
+                <w:sz w:val="22"/>
+                <w:szCs w:val="22"/>
+                <w:color w:val="000000"/>
+              </w:rPr>
+            </w:pPr>
+            <w:r>
+              <w:rPr>
+                <w:rFonts w:ascii="Arial" w:hAnsi="Arial" w:eastAsia="Arial" w:cs="Arial"/>
+                <w:i w:val="false"/>
+                <w:b w:val="false"/>
+                <w:u w:val="none"/>
+                <w:sz w:val="22"/>
+                <w:szCs w:val="22"/>
+                <w:color w:val="000000"/>
+              </w:rPr>
+              <w:t xml:space="preserve">43</w:t>
             </w:r>
           </w:p>
         </w:tc>

</xml_diff>

<commit_message>
Updating tables with new cols
</commit_message>
<xml_diff>
--- a/tables/tables.docx
+++ b/tables/tables.docx
@@ -1151,6 +1151,10 @@
       <w:tblGrid>
         <w:gridCol w:w="6402"/>
         <w:gridCol w:w="1853"/>
+        <w:gridCol w:w="3064"/>
+        <w:gridCol w:w="2172"/>
+        <w:gridCol w:w="1988"/>
+        <w:gridCol w:w="8431"/>
       </w:tblGrid>
       <w:tr>
         <w:trPr>
@@ -1264,6 +1268,218 @@
             </w:r>
           </w:p>
         </w:tc>
+        <w:tc>
+          <w:tcPr>
+            <w:tcBorders>
+              <w:bottom w:val="single" w:sz="12" w:space="0" w:color="666666"/>
+              <w:top w:val="single" w:sz="12" w:space="0" w:color="666666"/>
+              <w:left w:val="none" w:sz="0" w:space="0" w:color="000000"/>
+              <w:right w:val="none" w:sz="0" w:space="0" w:color="000000"/>
+            </w:tcBorders>
+            <w:shd w:val="clear" w:color="auto" w:fill="FFFFFF"/>
+            <w:tcMar>
+              <w:top w:w="0" w:type="dxa"/>
+              <w:bottom w:w="0" w:type="dxa"/>
+              <w:left w:w="0" w:type="dxa"/>
+              <w:right w:w="0" w:type="dxa"/>
+            </w:tcMar>
+            <w:vAlign w:val="center"/>
+          </w:tcPr>
+          <w:p>
+            <w:pPr>
+              <w:pStyle w:val="Normal"/>
+              <w:jc w:val="right"/>
+              <w:pBdr>
+                <w:bottom w:val="none" w:sz="0" w:space="0" w:color="000000"/>
+                <w:top w:val="none" w:sz="0" w:space="0" w:color="000000"/>
+                <w:left w:val="none" w:sz="0" w:space="0" w:color="000000"/>
+                <w:right w:val="none" w:sz="0" w:space="0" w:color="000000"/>
+              </w:pBdr>
+              <w:spacing w:after="100" w:before="100" w:line="240"/>
+              <w:ind w:left="100" w:right="100" w:firstLine="0" w:firstLineChars="0"/>
+              <w:rPr>
+                <w:rFonts w:ascii="Arial" w:hAnsi="Arial" w:eastAsia="Arial" w:cs="Arial"/>
+                <w:i w:val="false"/>
+                <w:b w:val="false"/>
+                <w:u w:val="none"/>
+                <w:sz w:val="22"/>
+                <w:szCs w:val="22"/>
+                <w:color w:val="000000"/>
+              </w:rPr>
+            </w:pPr>
+            <w:r>
+              <w:rPr>
+                <w:rFonts w:ascii="Arial" w:hAnsi="Arial" w:eastAsia="Arial" w:cs="Arial"/>
+                <w:i w:val="false"/>
+                <w:b w:val="false"/>
+                <w:u w:val="none"/>
+                <w:sz w:val="22"/>
+                <w:szCs w:val="22"/>
+                <w:color w:val="000000"/>
+              </w:rPr>
+              <w:t xml:space="preserve">Subcategories Selected (#)</w:t>
+            </w:r>
+          </w:p>
+        </w:tc>
+        <w:tc>
+          <w:tcPr>
+            <w:tcBorders>
+              <w:bottom w:val="single" w:sz="12" w:space="0" w:color="666666"/>
+              <w:top w:val="single" w:sz="12" w:space="0" w:color="666666"/>
+              <w:left w:val="none" w:sz="0" w:space="0" w:color="000000"/>
+              <w:right w:val="none" w:sz="0" w:space="0" w:color="000000"/>
+            </w:tcBorders>
+            <w:shd w:val="clear" w:color="auto" w:fill="FFFFFF"/>
+            <w:tcMar>
+              <w:top w:w="0" w:type="dxa"/>
+              <w:bottom w:w="0" w:type="dxa"/>
+              <w:left w:w="0" w:type="dxa"/>
+              <w:right w:w="0" w:type="dxa"/>
+            </w:tcMar>
+            <w:vAlign w:val="center"/>
+          </w:tcPr>
+          <w:p>
+            <w:pPr>
+              <w:pStyle w:val="Normal"/>
+              <w:jc w:val="right"/>
+              <w:pBdr>
+                <w:bottom w:val="none" w:sz="0" w:space="0" w:color="000000"/>
+                <w:top w:val="none" w:sz="0" w:space="0" w:color="000000"/>
+                <w:left w:val="none" w:sz="0" w:space="0" w:color="000000"/>
+                <w:right w:val="none" w:sz="0" w:space="0" w:color="000000"/>
+              </w:pBdr>
+              <w:spacing w:after="100" w:before="100" w:line="240"/>
+              <w:ind w:left="100" w:right="100" w:firstLine="0" w:firstLineChars="0"/>
+              <w:rPr>
+                <w:rFonts w:ascii="Arial" w:hAnsi="Arial" w:eastAsia="Arial" w:cs="Arial"/>
+                <w:i w:val="false"/>
+                <w:b w:val="false"/>
+                <w:u w:val="none"/>
+                <w:sz w:val="22"/>
+                <w:szCs w:val="22"/>
+                <w:color w:val="000000"/>
+              </w:rPr>
+            </w:pPr>
+            <w:r>
+              <w:rPr>
+                <w:rFonts w:ascii="Arial" w:hAnsi="Arial" w:eastAsia="Arial" w:cs="Arial"/>
+                <w:i w:val="false"/>
+                <w:b w:val="false"/>
+                <w:u w:val="none"/>
+                <w:sz w:val="22"/>
+                <w:szCs w:val="22"/>
+                <w:color w:val="000000"/>
+              </w:rPr>
+              <w:t xml:space="preserve">Regs Selected (#)</w:t>
+            </w:r>
+          </w:p>
+        </w:tc>
+        <w:tc>
+          <w:tcPr>
+            <w:tcBorders>
+              <w:bottom w:val="single" w:sz="12" w:space="0" w:color="666666"/>
+              <w:top w:val="single" w:sz="12" w:space="0" w:color="666666"/>
+              <w:left w:val="none" w:sz="0" w:space="0" w:color="000000"/>
+              <w:right w:val="none" w:sz="0" w:space="0" w:color="000000"/>
+            </w:tcBorders>
+            <w:shd w:val="clear" w:color="auto" w:fill="FFFFFF"/>
+            <w:tcMar>
+              <w:top w:w="0" w:type="dxa"/>
+              <w:bottom w:w="0" w:type="dxa"/>
+              <w:left w:w="0" w:type="dxa"/>
+              <w:right w:w="0" w:type="dxa"/>
+            </w:tcMar>
+            <w:vAlign w:val="center"/>
+          </w:tcPr>
+          <w:p>
+            <w:pPr>
+              <w:pStyle w:val="Normal"/>
+              <w:jc w:val="right"/>
+              <w:pBdr>
+                <w:bottom w:val="none" w:sz="0" w:space="0" w:color="000000"/>
+                <w:top w:val="none" w:sz="0" w:space="0" w:color="000000"/>
+                <w:left w:val="none" w:sz="0" w:space="0" w:color="000000"/>
+                <w:right w:val="none" w:sz="0" w:space="0" w:color="000000"/>
+              </w:pBdr>
+              <w:spacing w:after="100" w:before="100" w:line="240"/>
+              <w:ind w:left="100" w:right="100" w:firstLine="0" w:firstLineChars="0"/>
+              <w:rPr>
+                <w:rFonts w:ascii="Arial" w:hAnsi="Arial" w:eastAsia="Arial" w:cs="Arial"/>
+                <w:i w:val="false"/>
+                <w:b w:val="false"/>
+                <w:u w:val="none"/>
+                <w:sz w:val="22"/>
+                <w:szCs w:val="22"/>
+                <w:color w:val="000000"/>
+              </w:rPr>
+            </w:pPr>
+            <w:r>
+              <w:rPr>
+                <w:rFonts w:ascii="Arial" w:hAnsi="Arial" w:eastAsia="Arial" w:cs="Arial"/>
+                <w:i w:val="false"/>
+                <w:b w:val="false"/>
+                <w:u w:val="none"/>
+                <w:sz w:val="22"/>
+                <w:szCs w:val="22"/>
+                <w:color w:val="000000"/>
+              </w:rPr>
+              <w:t xml:space="preserve">Occurrences (#)</w:t>
+            </w:r>
+          </w:p>
+        </w:tc>
+        <w:tc>
+          <w:tcPr>
+            <w:tcBorders>
+              <w:bottom w:val="single" w:sz="12" w:space="0" w:color="666666"/>
+              <w:top w:val="single" w:sz="12" w:space="0" w:color="666666"/>
+              <w:left w:val="none" w:sz="0" w:space="0" w:color="000000"/>
+              <w:right w:val="none" w:sz="0" w:space="0" w:color="000000"/>
+            </w:tcBorders>
+            <w:shd w:val="clear" w:color="auto" w:fill="FFFFFF"/>
+            <w:tcMar>
+              <w:top w:w="0" w:type="dxa"/>
+              <w:bottom w:w="0" w:type="dxa"/>
+              <w:left w:w="0" w:type="dxa"/>
+              <w:right w:w="0" w:type="dxa"/>
+            </w:tcMar>
+            <w:vAlign w:val="center"/>
+          </w:tcPr>
+          <w:p>
+            <w:pPr>
+              <w:pStyle w:val="Normal"/>
+              <w:jc w:val="left"/>
+              <w:pBdr>
+                <w:bottom w:val="none" w:sz="0" w:space="0" w:color="000000"/>
+                <w:top w:val="none" w:sz="0" w:space="0" w:color="000000"/>
+                <w:left w:val="none" w:sz="0" w:space="0" w:color="000000"/>
+                <w:right w:val="none" w:sz="0" w:space="0" w:color="000000"/>
+              </w:pBdr>
+              <w:spacing w:after="100" w:before="100" w:line="240"/>
+              <w:ind w:left="100" w:right="100" w:firstLine="0" w:firstLineChars="0"/>
+              <w:rPr>
+                <w:rFonts w:ascii="Arial" w:hAnsi="Arial" w:eastAsia="Arial" w:cs="Arial"/>
+                <w:i w:val="false"/>
+                <w:b w:val="false"/>
+                <w:u w:val="none"/>
+                <w:sz w:val="22"/>
+                <w:szCs w:val="22"/>
+                <w:color w:val="000000"/>
+              </w:rPr>
+            </w:pPr>
+            <w:r>
+              <w:rPr>
+                <w:rFonts w:ascii="Arial" w:hAnsi="Arial" w:eastAsia="Arial" w:cs="Arial"/>
+                <w:i w:val="false"/>
+                <w:b w:val="false"/>
+                <w:u w:val="none"/>
+                <w:sz w:val="22"/>
+                <w:szCs w:val="22"/>
+                <w:color w:val="000000"/>
+              </w:rPr>
+              <w:t xml:space="preserve">Occurrence Units</w:t>
+            </w:r>
+          </w:p>
+        </w:tc>
       </w:tr>
       <w:tr>
         <w:trPr>
@@ -1372,7 +1588,219 @@
                 <w:szCs w:val="22"/>
                 <w:color w:val="000000"/>
               </w:rPr>
-              <w:t xml:space="preserve">143</w:t>
+              <w:t xml:space="preserve">144</w:t>
+            </w:r>
+          </w:p>
+        </w:tc>
+        <w:tc>
+          <w:tcPr>
+            <w:tcBorders>
+              <w:bottom w:val="none" w:sz="0" w:space="0" w:color="000000"/>
+              <w:top w:val="single" w:sz="12" w:space="0" w:color="666666"/>
+              <w:left w:val="none" w:sz="0" w:space="0" w:color="000000"/>
+              <w:right w:val="none" w:sz="0" w:space="0" w:color="000000"/>
+            </w:tcBorders>
+            <w:shd w:val="clear" w:color="auto" w:fill="FFFFFF"/>
+            <w:tcMar>
+              <w:top w:w="0" w:type="dxa"/>
+              <w:bottom w:w="0" w:type="dxa"/>
+              <w:left w:w="0" w:type="dxa"/>
+              <w:right w:w="0" w:type="dxa"/>
+            </w:tcMar>
+            <w:vAlign w:val="center"/>
+          </w:tcPr>
+          <w:p>
+            <w:pPr>
+              <w:pStyle w:val="Normal"/>
+              <w:jc w:val="right"/>
+              <w:pBdr>
+                <w:bottom w:val="none" w:sz="0" w:space="0" w:color="000000"/>
+                <w:top w:val="none" w:sz="0" w:space="0" w:color="000000"/>
+                <w:left w:val="none" w:sz="0" w:space="0" w:color="000000"/>
+                <w:right w:val="none" w:sz="0" w:space="0" w:color="000000"/>
+              </w:pBdr>
+              <w:spacing w:after="100" w:before="100" w:line="240"/>
+              <w:ind w:left="100" w:right="100" w:firstLine="0" w:firstLineChars="0"/>
+              <w:rPr>
+                <w:rFonts w:ascii="Arial" w:hAnsi="Arial" w:eastAsia="Arial" w:cs="Arial"/>
+                <w:i w:val="false"/>
+                <w:b w:val="false"/>
+                <w:u w:val="none"/>
+                <w:sz w:val="22"/>
+                <w:szCs w:val="22"/>
+                <w:color w:val="000000"/>
+              </w:rPr>
+            </w:pPr>
+            <w:r>
+              <w:rPr>
+                <w:rFonts w:ascii="Arial" w:hAnsi="Arial" w:eastAsia="Arial" w:cs="Arial"/>
+                <w:i w:val="false"/>
+                <w:b w:val="false"/>
+                <w:u w:val="none"/>
+                <w:sz w:val="22"/>
+                <w:szCs w:val="22"/>
+                <w:color w:val="000000"/>
+              </w:rPr>
+              <w:t xml:space="preserve">1</w:t>
+            </w:r>
+          </w:p>
+        </w:tc>
+        <w:tc>
+          <w:tcPr>
+            <w:tcBorders>
+              <w:bottom w:val="none" w:sz="0" w:space="0" w:color="000000"/>
+              <w:top w:val="single" w:sz="12" w:space="0" w:color="666666"/>
+              <w:left w:val="none" w:sz="0" w:space="0" w:color="000000"/>
+              <w:right w:val="none" w:sz="0" w:space="0" w:color="000000"/>
+            </w:tcBorders>
+            <w:shd w:val="clear" w:color="auto" w:fill="FFFFFF"/>
+            <w:tcMar>
+              <w:top w:w="0" w:type="dxa"/>
+              <w:bottom w:w="0" w:type="dxa"/>
+              <w:left w:w="0" w:type="dxa"/>
+              <w:right w:w="0" w:type="dxa"/>
+            </w:tcMar>
+            <w:vAlign w:val="center"/>
+          </w:tcPr>
+          <w:p>
+            <w:pPr>
+              <w:pStyle w:val="Normal"/>
+              <w:jc w:val="right"/>
+              <w:pBdr>
+                <w:bottom w:val="none" w:sz="0" w:space="0" w:color="000000"/>
+                <w:top w:val="none" w:sz="0" w:space="0" w:color="000000"/>
+                <w:left w:val="none" w:sz="0" w:space="0" w:color="000000"/>
+                <w:right w:val="none" w:sz="0" w:space="0" w:color="000000"/>
+              </w:pBdr>
+              <w:spacing w:after="100" w:before="100" w:line="240"/>
+              <w:ind w:left="100" w:right="100" w:firstLine="0" w:firstLineChars="0"/>
+              <w:rPr>
+                <w:rFonts w:ascii="Arial" w:hAnsi="Arial" w:eastAsia="Arial" w:cs="Arial"/>
+                <w:i w:val="false"/>
+                <w:b w:val="false"/>
+                <w:u w:val="none"/>
+                <w:sz w:val="22"/>
+                <w:szCs w:val="22"/>
+                <w:color w:val="000000"/>
+              </w:rPr>
+            </w:pPr>
+            <w:r>
+              <w:rPr>
+                <w:rFonts w:ascii="Arial" w:hAnsi="Arial" w:eastAsia="Arial" w:cs="Arial"/>
+                <w:i w:val="false"/>
+                <w:b w:val="false"/>
+                <w:u w:val="none"/>
+                <w:sz w:val="22"/>
+                <w:szCs w:val="22"/>
+                <w:color w:val="000000"/>
+              </w:rPr>
+              <w:t xml:space="preserve">1</w:t>
+            </w:r>
+          </w:p>
+        </w:tc>
+        <w:tc>
+          <w:tcPr>
+            <w:tcBorders>
+              <w:bottom w:val="none" w:sz="0" w:space="0" w:color="000000"/>
+              <w:top w:val="single" w:sz="12" w:space="0" w:color="666666"/>
+              <w:left w:val="none" w:sz="0" w:space="0" w:color="000000"/>
+              <w:right w:val="none" w:sz="0" w:space="0" w:color="000000"/>
+            </w:tcBorders>
+            <w:shd w:val="clear" w:color="auto" w:fill="FFFFFF"/>
+            <w:tcMar>
+              <w:top w:w="0" w:type="dxa"/>
+              <w:bottom w:w="0" w:type="dxa"/>
+              <w:left w:w="0" w:type="dxa"/>
+              <w:right w:w="0" w:type="dxa"/>
+            </w:tcMar>
+            <w:vAlign w:val="center"/>
+          </w:tcPr>
+          <w:p>
+            <w:pPr>
+              <w:pStyle w:val="Normal"/>
+              <w:jc w:val="right"/>
+              <w:pBdr>
+                <w:bottom w:val="none" w:sz="0" w:space="0" w:color="000000"/>
+                <w:top w:val="none" w:sz="0" w:space="0" w:color="000000"/>
+                <w:left w:val="none" w:sz="0" w:space="0" w:color="000000"/>
+                <w:right w:val="none" w:sz="0" w:space="0" w:color="000000"/>
+              </w:pBdr>
+              <w:spacing w:after="100" w:before="100" w:line="240"/>
+              <w:ind w:left="100" w:right="100" w:firstLine="0" w:firstLineChars="0"/>
+              <w:rPr>
+                <w:rFonts w:ascii="Arial" w:hAnsi="Arial" w:eastAsia="Arial" w:cs="Arial"/>
+                <w:i w:val="false"/>
+                <w:b w:val="false"/>
+                <w:u w:val="none"/>
+                <w:sz w:val="22"/>
+                <w:szCs w:val="22"/>
+                <w:color w:val="000000"/>
+              </w:rPr>
+            </w:pPr>
+            <w:r>
+              <w:rPr>
+                <w:rFonts w:ascii="Arial" w:hAnsi="Arial" w:eastAsia="Arial" w:cs="Arial"/>
+                <w:i w:val="false"/>
+                <w:b w:val="false"/>
+                <w:u w:val="none"/>
+                <w:sz w:val="22"/>
+                <w:szCs w:val="22"/>
+                <w:color w:val="000000"/>
+              </w:rPr>
+              <w:t xml:space="preserve">276</w:t>
+            </w:r>
+          </w:p>
+        </w:tc>
+        <w:tc>
+          <w:tcPr>
+            <w:tcBorders>
+              <w:bottom w:val="none" w:sz="0" w:space="0" w:color="000000"/>
+              <w:top w:val="single" w:sz="12" w:space="0" w:color="666666"/>
+              <w:left w:val="none" w:sz="0" w:space="0" w:color="000000"/>
+              <w:right w:val="none" w:sz="0" w:space="0" w:color="000000"/>
+            </w:tcBorders>
+            <w:shd w:val="clear" w:color="auto" w:fill="FFFFFF"/>
+            <w:tcMar>
+              <w:top w:w="0" w:type="dxa"/>
+              <w:bottom w:w="0" w:type="dxa"/>
+              <w:left w:w="0" w:type="dxa"/>
+              <w:right w:w="0" w:type="dxa"/>
+            </w:tcMar>
+            <w:vAlign w:val="center"/>
+          </w:tcPr>
+          <w:p>
+            <w:pPr>
+              <w:pStyle w:val="Normal"/>
+              <w:jc w:val="left"/>
+              <w:pBdr>
+                <w:bottom w:val="none" w:sz="0" w:space="0" w:color="000000"/>
+                <w:top w:val="none" w:sz="0" w:space="0" w:color="000000"/>
+                <w:left w:val="none" w:sz="0" w:space="0" w:color="000000"/>
+                <w:right w:val="none" w:sz="0" w:space="0" w:color="000000"/>
+              </w:pBdr>
+              <w:spacing w:after="100" w:before="100" w:line="240"/>
+              <w:ind w:left="100" w:right="100" w:firstLine="0" w:firstLineChars="0"/>
+              <w:rPr>
+                <w:rFonts w:ascii="Arial" w:hAnsi="Arial" w:eastAsia="Arial" w:cs="Arial"/>
+                <w:i w:val="false"/>
+                <w:b w:val="false"/>
+                <w:u w:val="none"/>
+                <w:sz w:val="22"/>
+                <w:szCs w:val="22"/>
+                <w:color w:val="000000"/>
+              </w:rPr>
+            </w:pPr>
+            <w:r>
+              <w:rPr>
+                <w:rFonts w:ascii="Arial" w:hAnsi="Arial" w:eastAsia="Arial" w:cs="Arial"/>
+                <w:i w:val="false"/>
+                <w:b w:val="false"/>
+                <w:u w:val="none"/>
+                <w:sz w:val="22"/>
+                <w:szCs w:val="22"/>
+                <w:color w:val="000000"/>
+              </w:rPr>
+              <w:t xml:space="preserve">Days</w:t>
             </w:r>
           </w:p>
         </w:tc>
@@ -1484,16 +1912,169 @@
                 <w:szCs w:val="22"/>
                 <w:color w:val="000000"/>
               </w:rPr>
-              <w:t xml:space="preserve">139</w:t>
-            </w:r>
-          </w:p>
-        </w:tc>
-      </w:tr>
-      <w:tr>
-        <w:trPr>
-          <w:trHeight w:val="573" w:hRule="auto"/>
-        </w:trPr>
-        body 3
+              <w:t xml:space="preserve">114</w:t>
+            </w:r>
+          </w:p>
+        </w:tc>
+        <w:tc>
+          <w:tcPr>
+            <w:tcBorders>
+              <w:bottom w:val="none" w:sz="0" w:space="0" w:color="000000"/>
+              <w:top w:val="none" w:sz="0" w:space="0" w:color="000000"/>
+              <w:left w:val="none" w:sz="0" w:space="0" w:color="000000"/>
+              <w:right w:val="none" w:sz="0" w:space="0" w:color="000000"/>
+            </w:tcBorders>
+            <w:shd w:val="clear" w:color="auto" w:fill="FFFFFF"/>
+            <w:tcMar>
+              <w:top w:w="0" w:type="dxa"/>
+              <w:bottom w:w="0" w:type="dxa"/>
+              <w:left w:w="0" w:type="dxa"/>
+              <w:right w:w="0" w:type="dxa"/>
+            </w:tcMar>
+            <w:vAlign w:val="center"/>
+          </w:tcPr>
+          <w:p>
+            <w:pPr>
+              <w:pStyle w:val="Normal"/>
+              <w:jc w:val="right"/>
+              <w:pBdr>
+                <w:bottom w:val="none" w:sz="0" w:space="0" w:color="000000"/>
+                <w:top w:val="none" w:sz="0" w:space="0" w:color="000000"/>
+                <w:left w:val="none" w:sz="0" w:space="0" w:color="000000"/>
+                <w:right w:val="none" w:sz="0" w:space="0" w:color="000000"/>
+              </w:pBdr>
+              <w:spacing w:after="100" w:before="100" w:line="240"/>
+              <w:ind w:left="100" w:right="100" w:firstLine="0" w:firstLineChars="0"/>
+              <w:rPr>
+                <w:rFonts w:ascii="Arial" w:hAnsi="Arial" w:eastAsia="Arial" w:cs="Arial"/>
+                <w:i w:val="false"/>
+                <w:b w:val="false"/>
+                <w:u w:val="none"/>
+                <w:sz w:val="22"/>
+                <w:szCs w:val="22"/>
+                <w:color w:val="000000"/>
+              </w:rPr>
+            </w:pPr>
+            <w:r>
+              <w:rPr>
+                <w:rFonts w:ascii="Arial" w:hAnsi="Arial" w:eastAsia="Arial" w:cs="Arial"/>
+                <w:i w:val="false"/>
+                <w:b w:val="false"/>
+                <w:u w:val="none"/>
+                <w:sz w:val="22"/>
+                <w:szCs w:val="22"/>
+                <w:color w:val="000000"/>
+              </w:rPr>
+              <w:t xml:space="preserve">9</w:t>
+            </w:r>
+          </w:p>
+        </w:tc>
+        <w:tc>
+          <w:tcPr>
+            <w:tcBorders>
+              <w:bottom w:val="none" w:sz="0" w:space="0" w:color="000000"/>
+              <w:top w:val="none" w:sz="0" w:space="0" w:color="000000"/>
+              <w:left w:val="none" w:sz="0" w:space="0" w:color="000000"/>
+              <w:right w:val="none" w:sz="0" w:space="0" w:color="000000"/>
+            </w:tcBorders>
+            <w:shd w:val="clear" w:color="auto" w:fill="FFFFFF"/>
+            <w:tcMar>
+              <w:top w:w="0" w:type="dxa"/>
+              <w:bottom w:w="0" w:type="dxa"/>
+              <w:left w:w="0" w:type="dxa"/>
+              <w:right w:w="0" w:type="dxa"/>
+            </w:tcMar>
+            <w:vAlign w:val="center"/>
+          </w:tcPr>
+          <w:p>
+            <w:pPr>
+              <w:pStyle w:val="Normal"/>
+              <w:jc w:val="right"/>
+              <w:pBdr>
+                <w:bottom w:val="none" w:sz="0" w:space="0" w:color="000000"/>
+                <w:top w:val="none" w:sz="0" w:space="0" w:color="000000"/>
+                <w:left w:val="none" w:sz="0" w:space="0" w:color="000000"/>
+                <w:right w:val="none" w:sz="0" w:space="0" w:color="000000"/>
+              </w:pBdr>
+              <w:spacing w:after="100" w:before="100" w:line="240"/>
+              <w:ind w:left="100" w:right="100" w:firstLine="0" w:firstLineChars="0"/>
+              <w:rPr>
+                <w:rFonts w:ascii="Arial" w:hAnsi="Arial" w:eastAsia="Arial" w:cs="Arial"/>
+                <w:i w:val="false"/>
+                <w:b w:val="false"/>
+                <w:u w:val="none"/>
+                <w:sz w:val="22"/>
+                <w:szCs w:val="22"/>
+                <w:color w:val="000000"/>
+              </w:rPr>
+            </w:pPr>
+            <w:r>
+              <w:rPr>
+                <w:rFonts w:ascii="Arial" w:hAnsi="Arial" w:eastAsia="Arial" w:cs="Arial"/>
+                <w:i w:val="false"/>
+                <w:b w:val="false"/>
+                <w:u w:val="none"/>
+                <w:sz w:val="22"/>
+                <w:szCs w:val="22"/>
+                <w:color w:val="000000"/>
+              </w:rPr>
+              <w:t xml:space="preserve">11</w:t>
+            </w:r>
+          </w:p>
+        </w:tc>
+        <w:tc>
+          <w:tcPr>
+            <w:tcBorders>
+              <w:bottom w:val="none" w:sz="0" w:space="0" w:color="000000"/>
+              <w:top w:val="none" w:sz="0" w:space="0" w:color="000000"/>
+              <w:left w:val="none" w:sz="0" w:space="0" w:color="000000"/>
+              <w:right w:val="none" w:sz="0" w:space="0" w:color="000000"/>
+            </w:tcBorders>
+            <w:shd w:val="clear" w:color="auto" w:fill="FFFFFF"/>
+            <w:tcMar>
+              <w:top w:w="0" w:type="dxa"/>
+              <w:bottom w:w="0" w:type="dxa"/>
+              <w:left w:w="0" w:type="dxa"/>
+              <w:right w:w="0" w:type="dxa"/>
+            </w:tcMar>
+            <w:vAlign w:val="center"/>
+          </w:tcPr>
+          <w:p>
+            <w:pPr>
+              <w:pStyle w:val="Normal"/>
+              <w:jc w:val="right"/>
+              <w:pBdr>
+                <w:bottom w:val="none" w:sz="0" w:space="0" w:color="000000"/>
+                <w:top w:val="none" w:sz="0" w:space="0" w:color="000000"/>
+                <w:left w:val="none" w:sz="0" w:space="0" w:color="000000"/>
+                <w:right w:val="none" w:sz="0" w:space="0" w:color="000000"/>
+              </w:pBdr>
+              <w:spacing w:after="100" w:before="100" w:line="240"/>
+              <w:ind w:left="100" w:right="100" w:firstLine="0" w:firstLineChars="0"/>
+              <w:rPr>
+                <w:rFonts w:ascii="Arial" w:hAnsi="Arial" w:eastAsia="Arial" w:cs="Arial"/>
+                <w:i w:val="false"/>
+                <w:b w:val="false"/>
+                <w:u w:val="none"/>
+                <w:sz w:val="22"/>
+                <w:szCs w:val="22"/>
+                <w:color w:val="000000"/>
+              </w:rPr>
+            </w:pPr>
+            <w:r>
+              <w:rPr>
+                <w:rFonts w:ascii="Arial" w:hAnsi="Arial" w:eastAsia="Arial" w:cs="Arial"/>
+                <w:i w:val="false"/>
+                <w:b w:val="false"/>
+                <w:u w:val="none"/>
+                <w:sz w:val="22"/>
+                <w:szCs w:val="22"/>
+                <w:color w:val="000000"/>
+              </w:rPr>
+              <w:t xml:space="preserve">1,547</w:t>
+            </w:r>
+          </w:p>
+        </w:tc>
         <w:tc>
           <w:tcPr>
             <w:tcBorders>
@@ -1543,60 +2124,7 @@
                 <w:szCs w:val="22"/>
                 <w:color w:val="000000"/>
               </w:rPr>
-              <w:t xml:space="preserve">Interference with Duties</w:t>
-            </w:r>
-          </w:p>
-        </w:tc>
-        <w:tc>
-          <w:tcPr>
-            <w:tcBorders>
-              <w:bottom w:val="none" w:sz="0" w:space="0" w:color="000000"/>
-              <w:top w:val="none" w:sz="0" w:space="0" w:color="000000"/>
-              <w:left w:val="none" w:sz="0" w:space="0" w:color="000000"/>
-              <w:right w:val="none" w:sz="0" w:space="0" w:color="000000"/>
-            </w:tcBorders>
-            <w:shd w:val="clear" w:color="auto" w:fill="FFFFFF"/>
-            <w:tcMar>
-              <w:top w:w="0" w:type="dxa"/>
-              <w:bottom w:w="0" w:type="dxa"/>
-              <w:left w:w="0" w:type="dxa"/>
-              <w:right w:w="0" w:type="dxa"/>
-            </w:tcMar>
-            <w:vAlign w:val="center"/>
-          </w:tcPr>
-          <w:p>
-            <w:pPr>
-              <w:pStyle w:val="Normal"/>
-              <w:jc w:val="right"/>
-              <w:pBdr>
-                <w:bottom w:val="none" w:sz="0" w:space="0" w:color="000000"/>
-                <w:top w:val="none" w:sz="0" w:space="0" w:color="000000"/>
-                <w:left w:val="none" w:sz="0" w:space="0" w:color="000000"/>
-                <w:right w:val="none" w:sz="0" w:space="0" w:color="000000"/>
-              </w:pBdr>
-              <w:spacing w:after="100" w:before="100" w:line="240"/>
-              <w:ind w:left="100" w:right="100" w:firstLine="0" w:firstLineChars="0"/>
-              <w:rPr>
-                <w:rFonts w:ascii="Arial" w:hAnsi="Arial" w:eastAsia="Arial" w:cs="Arial"/>
-                <w:i w:val="false"/>
-                <w:b w:val="false"/>
-                <w:u w:val="none"/>
-                <w:sz w:val="22"/>
-                <w:szCs w:val="22"/>
-                <w:color w:val="000000"/>
-              </w:rPr>
-            </w:pPr>
-            <w:r>
-              <w:rPr>
-                <w:rFonts w:ascii="Arial" w:hAnsi="Arial" w:eastAsia="Arial" w:cs="Arial"/>
-                <w:i w:val="false"/>
-                <w:b w:val="false"/>
-                <w:u w:val="none"/>
-                <w:sz w:val="22"/>
-                <w:szCs w:val="22"/>
-                <w:color w:val="000000"/>
-              </w:rPr>
-              <w:t xml:space="preserve">86</w:t>
+              <w:t xml:space="preserve">Days, Trips</w:t>
             </w:r>
           </w:p>
         </w:tc>
@@ -1605,6 +2133,330 @@
         <w:trPr>
           <w:trHeight w:val="615" w:hRule="auto"/>
         </w:trPr>
+        body 3
+        <w:tc>
+          <w:tcPr>
+            <w:tcBorders>
+              <w:bottom w:val="none" w:sz="0" w:space="0" w:color="000000"/>
+              <w:top w:val="none" w:sz="0" w:space="0" w:color="000000"/>
+              <w:left w:val="none" w:sz="0" w:space="0" w:color="000000"/>
+              <w:right w:val="none" w:sz="0" w:space="0" w:color="000000"/>
+            </w:tcBorders>
+            <w:shd w:val="clear" w:color="auto" w:fill="FFFFFF"/>
+            <w:tcMar>
+              <w:top w:w="0" w:type="dxa"/>
+              <w:bottom w:w="0" w:type="dxa"/>
+              <w:left w:w="0" w:type="dxa"/>
+              <w:right w:w="0" w:type="dxa"/>
+            </w:tcMar>
+            <w:vAlign w:val="center"/>
+          </w:tcPr>
+          <w:p>
+            <w:pPr>
+              <w:pStyle w:val="Normal"/>
+              <w:jc w:val="left"/>
+              <w:pBdr>
+                <w:bottom w:val="none" w:sz="0" w:space="0" w:color="000000"/>
+                <w:top w:val="none" w:sz="0" w:space="0" w:color="000000"/>
+                <w:left w:val="none" w:sz="0" w:space="0" w:color="000000"/>
+                <w:right w:val="none" w:sz="0" w:space="0" w:color="000000"/>
+              </w:pBdr>
+              <w:spacing w:after="100" w:before="100" w:line="240"/>
+              <w:ind w:left="100" w:right="100" w:firstLine="0" w:firstLineChars="0"/>
+              <w:rPr>
+                <w:rFonts w:ascii="Arial" w:hAnsi="Arial" w:eastAsia="Arial" w:cs="Arial"/>
+                <w:i w:val="false"/>
+                <w:b w:val="false"/>
+                <w:u w:val="none"/>
+                <w:sz w:val="22"/>
+                <w:szCs w:val="22"/>
+                <w:color w:val="000000"/>
+              </w:rPr>
+            </w:pPr>
+            <w:r>
+              <w:rPr>
+                <w:rFonts w:ascii="Arial" w:hAnsi="Arial" w:eastAsia="Arial" w:cs="Arial"/>
+                <w:i w:val="false"/>
+                <w:b w:val="false"/>
+                <w:u w:val="none"/>
+                <w:sz w:val="22"/>
+                <w:szCs w:val="22"/>
+                <w:color w:val="000000"/>
+              </w:rPr>
+              <w:t xml:space="preserve">Prohibited Species/Marine Mammals/Seabirds</w:t>
+            </w:r>
+          </w:p>
+        </w:tc>
+        <w:tc>
+          <w:tcPr>
+            <w:tcBorders>
+              <w:bottom w:val="none" w:sz="0" w:space="0" w:color="000000"/>
+              <w:top w:val="none" w:sz="0" w:space="0" w:color="000000"/>
+              <w:left w:val="none" w:sz="0" w:space="0" w:color="000000"/>
+              <w:right w:val="none" w:sz="0" w:space="0" w:color="000000"/>
+            </w:tcBorders>
+            <w:shd w:val="clear" w:color="auto" w:fill="FFFFFF"/>
+            <w:tcMar>
+              <w:top w:w="0" w:type="dxa"/>
+              <w:bottom w:w="0" w:type="dxa"/>
+              <w:left w:w="0" w:type="dxa"/>
+              <w:right w:w="0" w:type="dxa"/>
+            </w:tcMar>
+            <w:vAlign w:val="center"/>
+          </w:tcPr>
+          <w:p>
+            <w:pPr>
+              <w:pStyle w:val="Normal"/>
+              <w:jc w:val="right"/>
+              <w:pBdr>
+                <w:bottom w:val="none" w:sz="0" w:space="0" w:color="000000"/>
+                <w:top w:val="none" w:sz="0" w:space="0" w:color="000000"/>
+                <w:left w:val="none" w:sz="0" w:space="0" w:color="000000"/>
+                <w:right w:val="none" w:sz="0" w:space="0" w:color="000000"/>
+              </w:pBdr>
+              <w:spacing w:after="100" w:before="100" w:line="240"/>
+              <w:ind w:left="100" w:right="100" w:firstLine="0" w:firstLineChars="0"/>
+              <w:rPr>
+                <w:rFonts w:ascii="Arial" w:hAnsi="Arial" w:eastAsia="Arial" w:cs="Arial"/>
+                <w:i w:val="false"/>
+                <w:b w:val="false"/>
+                <w:u w:val="none"/>
+                <w:sz w:val="22"/>
+                <w:szCs w:val="22"/>
+                <w:color w:val="000000"/>
+              </w:rPr>
+            </w:pPr>
+            <w:r>
+              <w:rPr>
+                <w:rFonts w:ascii="Arial" w:hAnsi="Arial" w:eastAsia="Arial" w:cs="Arial"/>
+                <w:i w:val="false"/>
+                <w:b w:val="false"/>
+                <w:u w:val="none"/>
+                <w:sz w:val="22"/>
+                <w:szCs w:val="22"/>
+                <w:color w:val="000000"/>
+              </w:rPr>
+              <w:t xml:space="preserve">82</w:t>
+            </w:r>
+          </w:p>
+        </w:tc>
+        <w:tc>
+          <w:tcPr>
+            <w:tcBorders>
+              <w:bottom w:val="none" w:sz="0" w:space="0" w:color="000000"/>
+              <w:top w:val="none" w:sz="0" w:space="0" w:color="000000"/>
+              <w:left w:val="none" w:sz="0" w:space="0" w:color="000000"/>
+              <w:right w:val="none" w:sz="0" w:space="0" w:color="000000"/>
+            </w:tcBorders>
+            <w:shd w:val="clear" w:color="auto" w:fill="FFFFFF"/>
+            <w:tcMar>
+              <w:top w:w="0" w:type="dxa"/>
+              <w:bottom w:w="0" w:type="dxa"/>
+              <w:left w:w="0" w:type="dxa"/>
+              <w:right w:w="0" w:type="dxa"/>
+            </w:tcMar>
+            <w:vAlign w:val="center"/>
+          </w:tcPr>
+          <w:p>
+            <w:pPr>
+              <w:pStyle w:val="Normal"/>
+              <w:jc w:val="right"/>
+              <w:pBdr>
+                <w:bottom w:val="none" w:sz="0" w:space="0" w:color="000000"/>
+                <w:top w:val="none" w:sz="0" w:space="0" w:color="000000"/>
+                <w:left w:val="none" w:sz="0" w:space="0" w:color="000000"/>
+                <w:right w:val="none" w:sz="0" w:space="0" w:color="000000"/>
+              </w:pBdr>
+              <w:spacing w:after="100" w:before="100" w:line="240"/>
+              <w:ind w:left="100" w:right="100" w:firstLine="0" w:firstLineChars="0"/>
+              <w:rPr>
+                <w:rFonts w:ascii="Arial" w:hAnsi="Arial" w:eastAsia="Arial" w:cs="Arial"/>
+                <w:i w:val="false"/>
+                <w:b w:val="false"/>
+                <w:u w:val="none"/>
+                <w:sz w:val="22"/>
+                <w:szCs w:val="22"/>
+                <w:color w:val="000000"/>
+              </w:rPr>
+            </w:pPr>
+            <w:r>
+              <w:rPr>
+                <w:rFonts w:ascii="Arial" w:hAnsi="Arial" w:eastAsia="Arial" w:cs="Arial"/>
+                <w:i w:val="false"/>
+                <w:b w:val="false"/>
+                <w:u w:val="none"/>
+                <w:sz w:val="22"/>
+                <w:szCs w:val="22"/>
+                <w:color w:val="000000"/>
+              </w:rPr>
+              <w:t xml:space="preserve">8</w:t>
+            </w:r>
+          </w:p>
+        </w:tc>
+        <w:tc>
+          <w:tcPr>
+            <w:tcBorders>
+              <w:bottom w:val="none" w:sz="0" w:space="0" w:color="000000"/>
+              <w:top w:val="none" w:sz="0" w:space="0" w:color="000000"/>
+              <w:left w:val="none" w:sz="0" w:space="0" w:color="000000"/>
+              <w:right w:val="none" w:sz="0" w:space="0" w:color="000000"/>
+            </w:tcBorders>
+            <w:shd w:val="clear" w:color="auto" w:fill="FFFFFF"/>
+            <w:tcMar>
+              <w:top w:w="0" w:type="dxa"/>
+              <w:bottom w:w="0" w:type="dxa"/>
+              <w:left w:w="0" w:type="dxa"/>
+              <w:right w:w="0" w:type="dxa"/>
+            </w:tcMar>
+            <w:vAlign w:val="center"/>
+          </w:tcPr>
+          <w:p>
+            <w:pPr>
+              <w:pStyle w:val="Normal"/>
+              <w:jc w:val="right"/>
+              <w:pBdr>
+                <w:bottom w:val="none" w:sz="0" w:space="0" w:color="000000"/>
+                <w:top w:val="none" w:sz="0" w:space="0" w:color="000000"/>
+                <w:left w:val="none" w:sz="0" w:space="0" w:color="000000"/>
+                <w:right w:val="none" w:sz="0" w:space="0" w:color="000000"/>
+              </w:pBdr>
+              <w:spacing w:after="100" w:before="100" w:line="240"/>
+              <w:ind w:left="100" w:right="100" w:firstLine="0" w:firstLineChars="0"/>
+              <w:rPr>
+                <w:rFonts w:ascii="Arial" w:hAnsi="Arial" w:eastAsia="Arial" w:cs="Arial"/>
+                <w:i w:val="false"/>
+                <w:b w:val="false"/>
+                <w:u w:val="none"/>
+                <w:sz w:val="22"/>
+                <w:szCs w:val="22"/>
+                <w:color w:val="000000"/>
+              </w:rPr>
+            </w:pPr>
+            <w:r>
+              <w:rPr>
+                <w:rFonts w:ascii="Arial" w:hAnsi="Arial" w:eastAsia="Arial" w:cs="Arial"/>
+                <w:i w:val="false"/>
+                <w:b w:val="false"/>
+                <w:u w:val="none"/>
+                <w:sz w:val="22"/>
+                <w:szCs w:val="22"/>
+                <w:color w:val="000000"/>
+              </w:rPr>
+              <w:t xml:space="preserve">23</w:t>
+            </w:r>
+          </w:p>
+        </w:tc>
+        <w:tc>
+          <w:tcPr>
+            <w:tcBorders>
+              <w:bottom w:val="none" w:sz="0" w:space="0" w:color="000000"/>
+              <w:top w:val="none" w:sz="0" w:space="0" w:color="000000"/>
+              <w:left w:val="none" w:sz="0" w:space="0" w:color="000000"/>
+              <w:right w:val="none" w:sz="0" w:space="0" w:color="000000"/>
+            </w:tcBorders>
+            <w:shd w:val="clear" w:color="auto" w:fill="FFFFFF"/>
+            <w:tcMar>
+              <w:top w:w="0" w:type="dxa"/>
+              <w:bottom w:w="0" w:type="dxa"/>
+              <w:left w:w="0" w:type="dxa"/>
+              <w:right w:w="0" w:type="dxa"/>
+            </w:tcMar>
+            <w:vAlign w:val="center"/>
+          </w:tcPr>
+          <w:p>
+            <w:pPr>
+              <w:pStyle w:val="Normal"/>
+              <w:jc w:val="right"/>
+              <w:pBdr>
+                <w:bottom w:val="none" w:sz="0" w:space="0" w:color="000000"/>
+                <w:top w:val="none" w:sz="0" w:space="0" w:color="000000"/>
+                <w:left w:val="none" w:sz="0" w:space="0" w:color="000000"/>
+                <w:right w:val="none" w:sz="0" w:space="0" w:color="000000"/>
+              </w:pBdr>
+              <w:spacing w:after="100" w:before="100" w:line="240"/>
+              <w:ind w:left="100" w:right="100" w:firstLine="0" w:firstLineChars="0"/>
+              <w:rPr>
+                <w:rFonts w:ascii="Arial" w:hAnsi="Arial" w:eastAsia="Arial" w:cs="Arial"/>
+                <w:i w:val="false"/>
+                <w:b w:val="false"/>
+                <w:u w:val="none"/>
+                <w:sz w:val="22"/>
+                <w:szCs w:val="22"/>
+                <w:color w:val="000000"/>
+              </w:rPr>
+            </w:pPr>
+            <w:r>
+              <w:rPr>
+                <w:rFonts w:ascii="Arial" w:hAnsi="Arial" w:eastAsia="Arial" w:cs="Arial"/>
+                <w:i w:val="false"/>
+                <w:b w:val="false"/>
+                <w:u w:val="none"/>
+                <w:sz w:val="22"/>
+                <w:szCs w:val="22"/>
+                <w:color w:val="000000"/>
+              </w:rPr>
+              <w:t xml:space="preserve">513</w:t>
+            </w:r>
+          </w:p>
+        </w:tc>
+        <w:tc>
+          <w:tcPr>
+            <w:tcBorders>
+              <w:bottom w:val="none" w:sz="0" w:space="0" w:color="000000"/>
+              <w:top w:val="none" w:sz="0" w:space="0" w:color="000000"/>
+              <w:left w:val="none" w:sz="0" w:space="0" w:color="000000"/>
+              <w:right w:val="none" w:sz="0" w:space="0" w:color="000000"/>
+            </w:tcBorders>
+            <w:shd w:val="clear" w:color="auto" w:fill="FFFFFF"/>
+            <w:tcMar>
+              <w:top w:w="0" w:type="dxa"/>
+              <w:bottom w:w="0" w:type="dxa"/>
+              <w:left w:w="0" w:type="dxa"/>
+              <w:right w:w="0" w:type="dxa"/>
+            </w:tcMar>
+            <w:vAlign w:val="center"/>
+          </w:tcPr>
+          <w:p>
+            <w:pPr>
+              <w:pStyle w:val="Normal"/>
+              <w:jc w:val="left"/>
+              <w:pBdr>
+                <w:bottom w:val="none" w:sz="0" w:space="0" w:color="000000"/>
+                <w:top w:val="none" w:sz="0" w:space="0" w:color="000000"/>
+                <w:left w:val="none" w:sz="0" w:space="0" w:color="000000"/>
+                <w:right w:val="none" w:sz="0" w:space="0" w:color="000000"/>
+              </w:pBdr>
+              <w:spacing w:after="100" w:before="100" w:line="240"/>
+              <w:ind w:left="100" w:right="100" w:firstLine="0" w:firstLineChars="0"/>
+              <w:rPr>
+                <w:rFonts w:ascii="Arial" w:hAnsi="Arial" w:eastAsia="Arial" w:cs="Arial"/>
+                <w:i w:val="false"/>
+                <w:b w:val="false"/>
+                <w:u w:val="none"/>
+                <w:sz w:val="22"/>
+                <w:szCs w:val="22"/>
+                <w:color w:val="000000"/>
+              </w:rPr>
+            </w:pPr>
+            <w:r>
+              <w:rPr>
+                <w:rFonts w:ascii="Arial" w:hAnsi="Arial" w:eastAsia="Arial" w:cs="Arial"/>
+                <w:i w:val="false"/>
+                <w:b w:val="false"/>
+                <w:u w:val="none"/>
+                <w:sz w:val="22"/>
+                <w:szCs w:val="22"/>
+                <w:color w:val="000000"/>
+              </w:rPr>
+              <w:t xml:space="preserve">Hauls, Marine Mammal Interactions, Offloads, Trips</w:t>
+            </w:r>
+          </w:p>
+        </w:tc>
+      </w:tr>
+      <w:tr>
+        <w:trPr>
+          <w:trHeight w:val="617" w:hRule="auto"/>
+        </w:trPr>
         body 4
         <w:tc>
           <w:tcPr>
@@ -1655,7 +2507,7 @@
                 <w:szCs w:val="22"/>
                 <w:color w:val="000000"/>
               </w:rPr>
-              <w:t xml:space="preserve">Prohibited Species/Marine Mammals/Seabirds</w:t>
+              <w:t xml:space="preserve">Permits/Documents/Record Keeping and Reporting</w:t>
             </w:r>
           </w:p>
         </w:tc>
@@ -1708,7 +2560,219 @@
                 <w:szCs w:val="22"/>
                 <w:color w:val="000000"/>
               </w:rPr>
-              <w:t xml:space="preserve">86</w:t>
+              <w:t xml:space="preserve">68</w:t>
+            </w:r>
+          </w:p>
+        </w:tc>
+        <w:tc>
+          <w:tcPr>
+            <w:tcBorders>
+              <w:bottom w:val="none" w:sz="0" w:space="0" w:color="000000"/>
+              <w:top w:val="none" w:sz="0" w:space="0" w:color="000000"/>
+              <w:left w:val="none" w:sz="0" w:space="0" w:color="000000"/>
+              <w:right w:val="none" w:sz="0" w:space="0" w:color="000000"/>
+            </w:tcBorders>
+            <w:shd w:val="clear" w:color="auto" w:fill="FFFFFF"/>
+            <w:tcMar>
+              <w:top w:w="0" w:type="dxa"/>
+              <w:bottom w:w="0" w:type="dxa"/>
+              <w:left w:w="0" w:type="dxa"/>
+              <w:right w:w="0" w:type="dxa"/>
+            </w:tcMar>
+            <w:vAlign w:val="center"/>
+          </w:tcPr>
+          <w:p>
+            <w:pPr>
+              <w:pStyle w:val="Normal"/>
+              <w:jc w:val="right"/>
+              <w:pBdr>
+                <w:bottom w:val="none" w:sz="0" w:space="0" w:color="000000"/>
+                <w:top w:val="none" w:sz="0" w:space="0" w:color="000000"/>
+                <w:left w:val="none" w:sz="0" w:space="0" w:color="000000"/>
+                <w:right w:val="none" w:sz="0" w:space="0" w:color="000000"/>
+              </w:pBdr>
+              <w:spacing w:after="100" w:before="100" w:line="240"/>
+              <w:ind w:left="100" w:right="100" w:firstLine="0" w:firstLineChars="0"/>
+              <w:rPr>
+                <w:rFonts w:ascii="Arial" w:hAnsi="Arial" w:eastAsia="Arial" w:cs="Arial"/>
+                <w:i w:val="false"/>
+                <w:b w:val="false"/>
+                <w:u w:val="none"/>
+                <w:sz w:val="22"/>
+                <w:szCs w:val="22"/>
+                <w:color w:val="000000"/>
+              </w:rPr>
+            </w:pPr>
+            <w:r>
+              <w:rPr>
+                <w:rFonts w:ascii="Arial" w:hAnsi="Arial" w:eastAsia="Arial" w:cs="Arial"/>
+                <w:i w:val="false"/>
+                <w:b w:val="false"/>
+                <w:u w:val="none"/>
+                <w:sz w:val="22"/>
+                <w:szCs w:val="22"/>
+                <w:color w:val="000000"/>
+              </w:rPr>
+              <w:t xml:space="preserve">2</w:t>
+            </w:r>
+          </w:p>
+        </w:tc>
+        <w:tc>
+          <w:tcPr>
+            <w:tcBorders>
+              <w:bottom w:val="none" w:sz="0" w:space="0" w:color="000000"/>
+              <w:top w:val="none" w:sz="0" w:space="0" w:color="000000"/>
+              <w:left w:val="none" w:sz="0" w:space="0" w:color="000000"/>
+              <w:right w:val="none" w:sz="0" w:space="0" w:color="000000"/>
+            </w:tcBorders>
+            <w:shd w:val="clear" w:color="auto" w:fill="FFFFFF"/>
+            <w:tcMar>
+              <w:top w:w="0" w:type="dxa"/>
+              <w:bottom w:w="0" w:type="dxa"/>
+              <w:left w:w="0" w:type="dxa"/>
+              <w:right w:w="0" w:type="dxa"/>
+            </w:tcMar>
+            <w:vAlign w:val="center"/>
+          </w:tcPr>
+          <w:p>
+            <w:pPr>
+              <w:pStyle w:val="Normal"/>
+              <w:jc w:val="right"/>
+              <w:pBdr>
+                <w:bottom w:val="none" w:sz="0" w:space="0" w:color="000000"/>
+                <w:top w:val="none" w:sz="0" w:space="0" w:color="000000"/>
+                <w:left w:val="none" w:sz="0" w:space="0" w:color="000000"/>
+                <w:right w:val="none" w:sz="0" w:space="0" w:color="000000"/>
+              </w:pBdr>
+              <w:spacing w:after="100" w:before="100" w:line="240"/>
+              <w:ind w:left="100" w:right="100" w:firstLine="0" w:firstLineChars="0"/>
+              <w:rPr>
+                <w:rFonts w:ascii="Arial" w:hAnsi="Arial" w:eastAsia="Arial" w:cs="Arial"/>
+                <w:i w:val="false"/>
+                <w:b w:val="false"/>
+                <w:u w:val="none"/>
+                <w:sz w:val="22"/>
+                <w:szCs w:val="22"/>
+                <w:color w:val="000000"/>
+              </w:rPr>
+            </w:pPr>
+            <w:r>
+              <w:rPr>
+                <w:rFonts w:ascii="Arial" w:hAnsi="Arial" w:eastAsia="Arial" w:cs="Arial"/>
+                <w:i w:val="false"/>
+                <w:b w:val="false"/>
+                <w:u w:val="none"/>
+                <w:sz w:val="22"/>
+                <w:szCs w:val="22"/>
+                <w:color w:val="000000"/>
+              </w:rPr>
+              <w:t xml:space="preserve">15</w:t>
+            </w:r>
+          </w:p>
+        </w:tc>
+        <w:tc>
+          <w:tcPr>
+            <w:tcBorders>
+              <w:bottom w:val="none" w:sz="0" w:space="0" w:color="000000"/>
+              <w:top w:val="none" w:sz="0" w:space="0" w:color="000000"/>
+              <w:left w:val="none" w:sz="0" w:space="0" w:color="000000"/>
+              <w:right w:val="none" w:sz="0" w:space="0" w:color="000000"/>
+            </w:tcBorders>
+            <w:shd w:val="clear" w:color="auto" w:fill="FFFFFF"/>
+            <w:tcMar>
+              <w:top w:w="0" w:type="dxa"/>
+              <w:bottom w:w="0" w:type="dxa"/>
+              <w:left w:w="0" w:type="dxa"/>
+              <w:right w:w="0" w:type="dxa"/>
+            </w:tcMar>
+            <w:vAlign w:val="center"/>
+          </w:tcPr>
+          <w:p>
+            <w:pPr>
+              <w:pStyle w:val="Normal"/>
+              <w:jc w:val="right"/>
+              <w:pBdr>
+                <w:bottom w:val="none" w:sz="0" w:space="0" w:color="000000"/>
+                <w:top w:val="none" w:sz="0" w:space="0" w:color="000000"/>
+                <w:left w:val="none" w:sz="0" w:space="0" w:color="000000"/>
+                <w:right w:val="none" w:sz="0" w:space="0" w:color="000000"/>
+              </w:pBdr>
+              <w:spacing w:after="100" w:before="100" w:line="240"/>
+              <w:ind w:left="100" w:right="100" w:firstLine="0" w:firstLineChars="0"/>
+              <w:rPr>
+                <w:rFonts w:ascii="Arial" w:hAnsi="Arial" w:eastAsia="Arial" w:cs="Arial"/>
+                <w:i w:val="false"/>
+                <w:b w:val="false"/>
+                <w:u w:val="none"/>
+                <w:sz w:val="22"/>
+                <w:szCs w:val="22"/>
+                <w:color w:val="000000"/>
+              </w:rPr>
+            </w:pPr>
+            <w:r>
+              <w:rPr>
+                <w:rFonts w:ascii="Arial" w:hAnsi="Arial" w:eastAsia="Arial" w:cs="Arial"/>
+                <w:i w:val="false"/>
+                <w:b w:val="false"/>
+                <w:u w:val="none"/>
+                <w:sz w:val="22"/>
+                <w:szCs w:val="22"/>
+                <w:color w:val="000000"/>
+              </w:rPr>
+              <w:t xml:space="preserve">1,646</w:t>
+            </w:r>
+          </w:p>
+        </w:tc>
+        <w:tc>
+          <w:tcPr>
+            <w:tcBorders>
+              <w:bottom w:val="none" w:sz="0" w:space="0" w:color="000000"/>
+              <w:top w:val="none" w:sz="0" w:space="0" w:color="000000"/>
+              <w:left w:val="none" w:sz="0" w:space="0" w:color="000000"/>
+              <w:right w:val="none" w:sz="0" w:space="0" w:color="000000"/>
+            </w:tcBorders>
+            <w:shd w:val="clear" w:color="auto" w:fill="FFFFFF"/>
+            <w:tcMar>
+              <w:top w:w="0" w:type="dxa"/>
+              <w:bottom w:w="0" w:type="dxa"/>
+              <w:left w:w="0" w:type="dxa"/>
+              <w:right w:w="0" w:type="dxa"/>
+            </w:tcMar>
+            <w:vAlign w:val="center"/>
+          </w:tcPr>
+          <w:p>
+            <w:pPr>
+              <w:pStyle w:val="Normal"/>
+              <w:jc w:val="left"/>
+              <w:pBdr>
+                <w:bottom w:val="none" w:sz="0" w:space="0" w:color="000000"/>
+                <w:top w:val="none" w:sz="0" w:space="0" w:color="000000"/>
+                <w:left w:val="none" w:sz="0" w:space="0" w:color="000000"/>
+                <w:right w:val="none" w:sz="0" w:space="0" w:color="000000"/>
+              </w:pBdr>
+              <w:spacing w:after="100" w:before="100" w:line="240"/>
+              <w:ind w:left="100" w:right="100" w:firstLine="0" w:firstLineChars="0"/>
+              <w:rPr>
+                <w:rFonts w:ascii="Arial" w:hAnsi="Arial" w:eastAsia="Arial" w:cs="Arial"/>
+                <w:i w:val="false"/>
+                <w:b w:val="false"/>
+                <w:u w:val="none"/>
+                <w:sz w:val="22"/>
+                <w:szCs w:val="22"/>
+                <w:color w:val="000000"/>
+              </w:rPr>
+            </w:pPr>
+            <w:r>
+              <w:rPr>
+                <w:rFonts w:ascii="Arial" w:hAnsi="Arial" w:eastAsia="Arial" w:cs="Arial"/>
+                <w:i w:val="false"/>
+                <w:b w:val="false"/>
+                <w:u w:val="none"/>
+                <w:sz w:val="22"/>
+                <w:szCs w:val="22"/>
+                <w:color w:val="000000"/>
+              </w:rPr>
+              <w:t xml:space="preserve">Days, Hauls, Offloads</w:t>
             </w:r>
           </w:p>
         </w:tc>
@@ -1767,7 +2831,7 @@
                 <w:szCs w:val="22"/>
                 <w:color w:val="000000"/>
               </w:rPr>
-              <w:t xml:space="preserve">Permits/Documents/Record Keeping and Reporting</w:t>
+              <w:t xml:space="preserve">Interference with Duties</w:t>
             </w:r>
           </w:p>
         </w:tc>
@@ -1820,7 +2884,219 @@
                 <w:szCs w:val="22"/>
                 <w:color w:val="000000"/>
               </w:rPr>
-              <w:t xml:space="preserve">73</w:t>
+              <w:t xml:space="preserve">63</w:t>
+            </w:r>
+          </w:p>
+        </w:tc>
+        <w:tc>
+          <w:tcPr>
+            <w:tcBorders>
+              <w:bottom w:val="none" w:sz="0" w:space="0" w:color="000000"/>
+              <w:top w:val="none" w:sz="0" w:space="0" w:color="000000"/>
+              <w:left w:val="none" w:sz="0" w:space="0" w:color="000000"/>
+              <w:right w:val="none" w:sz="0" w:space="0" w:color="000000"/>
+            </w:tcBorders>
+            <w:shd w:val="clear" w:color="auto" w:fill="FFFFFF"/>
+            <w:tcMar>
+              <w:top w:w="0" w:type="dxa"/>
+              <w:bottom w:w="0" w:type="dxa"/>
+              <w:left w:w="0" w:type="dxa"/>
+              <w:right w:w="0" w:type="dxa"/>
+            </w:tcMar>
+            <w:vAlign w:val="center"/>
+          </w:tcPr>
+          <w:p>
+            <w:pPr>
+              <w:pStyle w:val="Normal"/>
+              <w:jc w:val="right"/>
+              <w:pBdr>
+                <w:bottom w:val="none" w:sz="0" w:space="0" w:color="000000"/>
+                <w:top w:val="none" w:sz="0" w:space="0" w:color="000000"/>
+                <w:left w:val="none" w:sz="0" w:space="0" w:color="000000"/>
+                <w:right w:val="none" w:sz="0" w:space="0" w:color="000000"/>
+              </w:pBdr>
+              <w:spacing w:after="100" w:before="100" w:line="240"/>
+              <w:ind w:left="100" w:right="100" w:firstLine="0" w:firstLineChars="0"/>
+              <w:rPr>
+                <w:rFonts w:ascii="Arial" w:hAnsi="Arial" w:eastAsia="Arial" w:cs="Arial"/>
+                <w:i w:val="false"/>
+                <w:b w:val="false"/>
+                <w:u w:val="none"/>
+                <w:sz w:val="22"/>
+                <w:szCs w:val="22"/>
+                <w:color w:val="000000"/>
+              </w:rPr>
+            </w:pPr>
+            <w:r>
+              <w:rPr>
+                <w:rFonts w:ascii="Arial" w:hAnsi="Arial" w:eastAsia="Arial" w:cs="Arial"/>
+                <w:i w:val="false"/>
+                <w:b w:val="false"/>
+                <w:u w:val="none"/>
+                <w:sz w:val="22"/>
+                <w:szCs w:val="22"/>
+                <w:color w:val="000000"/>
+              </w:rPr>
+              <w:t xml:space="preserve">5</w:t>
+            </w:r>
+          </w:p>
+        </w:tc>
+        <w:tc>
+          <w:tcPr>
+            <w:tcBorders>
+              <w:bottom w:val="none" w:sz="0" w:space="0" w:color="000000"/>
+              <w:top w:val="none" w:sz="0" w:space="0" w:color="000000"/>
+              <w:left w:val="none" w:sz="0" w:space="0" w:color="000000"/>
+              <w:right w:val="none" w:sz="0" w:space="0" w:color="000000"/>
+            </w:tcBorders>
+            <w:shd w:val="clear" w:color="auto" w:fill="FFFFFF"/>
+            <w:tcMar>
+              <w:top w:w="0" w:type="dxa"/>
+              <w:bottom w:w="0" w:type="dxa"/>
+              <w:left w:w="0" w:type="dxa"/>
+              <w:right w:w="0" w:type="dxa"/>
+            </w:tcMar>
+            <w:vAlign w:val="center"/>
+          </w:tcPr>
+          <w:p>
+            <w:pPr>
+              <w:pStyle w:val="Normal"/>
+              <w:jc w:val="right"/>
+              <w:pBdr>
+                <w:bottom w:val="none" w:sz="0" w:space="0" w:color="000000"/>
+                <w:top w:val="none" w:sz="0" w:space="0" w:color="000000"/>
+                <w:left w:val="none" w:sz="0" w:space="0" w:color="000000"/>
+                <w:right w:val="none" w:sz="0" w:space="0" w:color="000000"/>
+              </w:pBdr>
+              <w:spacing w:after="100" w:before="100" w:line="240"/>
+              <w:ind w:left="100" w:right="100" w:firstLine="0" w:firstLineChars="0"/>
+              <w:rPr>
+                <w:rFonts w:ascii="Arial" w:hAnsi="Arial" w:eastAsia="Arial" w:cs="Arial"/>
+                <w:i w:val="false"/>
+                <w:b w:val="false"/>
+                <w:u w:val="none"/>
+                <w:sz w:val="22"/>
+                <w:szCs w:val="22"/>
+                <w:color w:val="000000"/>
+              </w:rPr>
+            </w:pPr>
+            <w:r>
+              <w:rPr>
+                <w:rFonts w:ascii="Arial" w:hAnsi="Arial" w:eastAsia="Arial" w:cs="Arial"/>
+                <w:i w:val="false"/>
+                <w:b w:val="false"/>
+                <w:u w:val="none"/>
+                <w:sz w:val="22"/>
+                <w:szCs w:val="22"/>
+                <w:color w:val="000000"/>
+              </w:rPr>
+              <w:t xml:space="preserve">13</w:t>
+            </w:r>
+          </w:p>
+        </w:tc>
+        <w:tc>
+          <w:tcPr>
+            <w:tcBorders>
+              <w:bottom w:val="none" w:sz="0" w:space="0" w:color="000000"/>
+              <w:top w:val="none" w:sz="0" w:space="0" w:color="000000"/>
+              <w:left w:val="none" w:sz="0" w:space="0" w:color="000000"/>
+              <w:right w:val="none" w:sz="0" w:space="0" w:color="000000"/>
+            </w:tcBorders>
+            <w:shd w:val="clear" w:color="auto" w:fill="FFFFFF"/>
+            <w:tcMar>
+              <w:top w:w="0" w:type="dxa"/>
+              <w:bottom w:w="0" w:type="dxa"/>
+              <w:left w:w="0" w:type="dxa"/>
+              <w:right w:w="0" w:type="dxa"/>
+            </w:tcMar>
+            <w:vAlign w:val="center"/>
+          </w:tcPr>
+          <w:p>
+            <w:pPr>
+              <w:pStyle w:val="Normal"/>
+              <w:jc w:val="right"/>
+              <w:pBdr>
+                <w:bottom w:val="none" w:sz="0" w:space="0" w:color="000000"/>
+                <w:top w:val="none" w:sz="0" w:space="0" w:color="000000"/>
+                <w:left w:val="none" w:sz="0" w:space="0" w:color="000000"/>
+                <w:right w:val="none" w:sz="0" w:space="0" w:color="000000"/>
+              </w:pBdr>
+              <w:spacing w:after="100" w:before="100" w:line="240"/>
+              <w:ind w:left="100" w:right="100" w:firstLine="0" w:firstLineChars="0"/>
+              <w:rPr>
+                <w:rFonts w:ascii="Arial" w:hAnsi="Arial" w:eastAsia="Arial" w:cs="Arial"/>
+                <w:i w:val="false"/>
+                <w:b w:val="false"/>
+                <w:u w:val="none"/>
+                <w:sz w:val="22"/>
+                <w:szCs w:val="22"/>
+                <w:color w:val="000000"/>
+              </w:rPr>
+            </w:pPr>
+            <w:r>
+              <w:rPr>
+                <w:rFonts w:ascii="Arial" w:hAnsi="Arial" w:eastAsia="Arial" w:cs="Arial"/>
+                <w:i w:val="false"/>
+                <w:b w:val="false"/>
+                <w:u w:val="none"/>
+                <w:sz w:val="22"/>
+                <w:szCs w:val="22"/>
+                <w:color w:val="000000"/>
+              </w:rPr>
+              <w:t xml:space="preserve">746</w:t>
+            </w:r>
+          </w:p>
+        </w:tc>
+        <w:tc>
+          <w:tcPr>
+            <w:tcBorders>
+              <w:bottom w:val="none" w:sz="0" w:space="0" w:color="000000"/>
+              <w:top w:val="none" w:sz="0" w:space="0" w:color="000000"/>
+              <w:left w:val="none" w:sz="0" w:space="0" w:color="000000"/>
+              <w:right w:val="none" w:sz="0" w:space="0" w:color="000000"/>
+            </w:tcBorders>
+            <w:shd w:val="clear" w:color="auto" w:fill="FFFFFF"/>
+            <w:tcMar>
+              <w:top w:w="0" w:type="dxa"/>
+              <w:bottom w:w="0" w:type="dxa"/>
+              <w:left w:w="0" w:type="dxa"/>
+              <w:right w:w="0" w:type="dxa"/>
+            </w:tcMar>
+            <w:vAlign w:val="center"/>
+          </w:tcPr>
+          <w:p>
+            <w:pPr>
+              <w:pStyle w:val="Normal"/>
+              <w:jc w:val="left"/>
+              <w:pBdr>
+                <w:bottom w:val="none" w:sz="0" w:space="0" w:color="000000"/>
+                <w:top w:val="none" w:sz="0" w:space="0" w:color="000000"/>
+                <w:left w:val="none" w:sz="0" w:space="0" w:color="000000"/>
+                <w:right w:val="none" w:sz="0" w:space="0" w:color="000000"/>
+              </w:pBdr>
+              <w:spacing w:after="100" w:before="100" w:line="240"/>
+              <w:ind w:left="100" w:right="100" w:firstLine="0" w:firstLineChars="0"/>
+              <w:rPr>
+                <w:rFonts w:ascii="Arial" w:hAnsi="Arial" w:eastAsia="Arial" w:cs="Arial"/>
+                <w:i w:val="false"/>
+                <w:b w:val="false"/>
+                <w:u w:val="none"/>
+                <w:sz w:val="22"/>
+                <w:szCs w:val="22"/>
+                <w:color w:val="000000"/>
+              </w:rPr>
+            </w:pPr>
+            <w:r>
+              <w:rPr>
+                <w:rFonts w:ascii="Arial" w:hAnsi="Arial" w:eastAsia="Arial" w:cs="Arial"/>
+                <w:i w:val="false"/>
+                <w:b w:val="false"/>
+                <w:u w:val="none"/>
+                <w:sz w:val="22"/>
+                <w:szCs w:val="22"/>
+                <w:color w:val="000000"/>
+              </w:rPr>
+              <w:t xml:space="preserve">Offloads, Hauls, Days, Samples</w:t>
             </w:r>
           </w:p>
         </w:tc>
@@ -1932,14 +3208,226 @@
                 <w:szCs w:val="22"/>
                 <w:color w:val="000000"/>
               </w:rPr>
-              <w:t xml:space="preserve">57</w:t>
+              <w:t xml:space="preserve">56</w:t>
+            </w:r>
+          </w:p>
+        </w:tc>
+        <w:tc>
+          <w:tcPr>
+            <w:tcBorders>
+              <w:bottom w:val="none" w:sz="0" w:space="0" w:color="000000"/>
+              <w:top w:val="none" w:sz="0" w:space="0" w:color="000000"/>
+              <w:left w:val="none" w:sz="0" w:space="0" w:color="000000"/>
+              <w:right w:val="none" w:sz="0" w:space="0" w:color="000000"/>
+            </w:tcBorders>
+            <w:shd w:val="clear" w:color="auto" w:fill="FFFFFF"/>
+            <w:tcMar>
+              <w:top w:w="0" w:type="dxa"/>
+              <w:bottom w:w="0" w:type="dxa"/>
+              <w:left w:w="0" w:type="dxa"/>
+              <w:right w:w="0" w:type="dxa"/>
+            </w:tcMar>
+            <w:vAlign w:val="center"/>
+          </w:tcPr>
+          <w:p>
+            <w:pPr>
+              <w:pStyle w:val="Normal"/>
+              <w:jc w:val="right"/>
+              <w:pBdr>
+                <w:bottom w:val="none" w:sz="0" w:space="0" w:color="000000"/>
+                <w:top w:val="none" w:sz="0" w:space="0" w:color="000000"/>
+                <w:left w:val="none" w:sz="0" w:space="0" w:color="000000"/>
+                <w:right w:val="none" w:sz="0" w:space="0" w:color="000000"/>
+              </w:pBdr>
+              <w:spacing w:after="100" w:before="100" w:line="240"/>
+              <w:ind w:left="100" w:right="100" w:firstLine="0" w:firstLineChars="0"/>
+              <w:rPr>
+                <w:rFonts w:ascii="Arial" w:hAnsi="Arial" w:eastAsia="Arial" w:cs="Arial"/>
+                <w:i w:val="false"/>
+                <w:b w:val="false"/>
+                <w:u w:val="none"/>
+                <w:sz w:val="22"/>
+                <w:szCs w:val="22"/>
+                <w:color w:val="000000"/>
+              </w:rPr>
+            </w:pPr>
+            <w:r>
+              <w:rPr>
+                <w:rFonts w:ascii="Arial" w:hAnsi="Arial" w:eastAsia="Arial" w:cs="Arial"/>
+                <w:i w:val="false"/>
+                <w:b w:val="false"/>
+                <w:u w:val="none"/>
+                <w:sz w:val="22"/>
+                <w:szCs w:val="22"/>
+                <w:color w:val="000000"/>
+              </w:rPr>
+              <w:t xml:space="preserve">2</w:t>
+            </w:r>
+          </w:p>
+        </w:tc>
+        <w:tc>
+          <w:tcPr>
+            <w:tcBorders>
+              <w:bottom w:val="none" w:sz="0" w:space="0" w:color="000000"/>
+              <w:top w:val="none" w:sz="0" w:space="0" w:color="000000"/>
+              <w:left w:val="none" w:sz="0" w:space="0" w:color="000000"/>
+              <w:right w:val="none" w:sz="0" w:space="0" w:color="000000"/>
+            </w:tcBorders>
+            <w:shd w:val="clear" w:color="auto" w:fill="FFFFFF"/>
+            <w:tcMar>
+              <w:top w:w="0" w:type="dxa"/>
+              <w:bottom w:w="0" w:type="dxa"/>
+              <w:left w:w="0" w:type="dxa"/>
+              <w:right w:w="0" w:type="dxa"/>
+            </w:tcMar>
+            <w:vAlign w:val="center"/>
+          </w:tcPr>
+          <w:p>
+            <w:pPr>
+              <w:pStyle w:val="Normal"/>
+              <w:jc w:val="right"/>
+              <w:pBdr>
+                <w:bottom w:val="none" w:sz="0" w:space="0" w:color="000000"/>
+                <w:top w:val="none" w:sz="0" w:space="0" w:color="000000"/>
+                <w:left w:val="none" w:sz="0" w:space="0" w:color="000000"/>
+                <w:right w:val="none" w:sz="0" w:space="0" w:color="000000"/>
+              </w:pBdr>
+              <w:spacing w:after="100" w:before="100" w:line="240"/>
+              <w:ind w:left="100" w:right="100" w:firstLine="0" w:firstLineChars="0"/>
+              <w:rPr>
+                <w:rFonts w:ascii="Arial" w:hAnsi="Arial" w:eastAsia="Arial" w:cs="Arial"/>
+                <w:i w:val="false"/>
+                <w:b w:val="false"/>
+                <w:u w:val="none"/>
+                <w:sz w:val="22"/>
+                <w:szCs w:val="22"/>
+                <w:color w:val="000000"/>
+              </w:rPr>
+            </w:pPr>
+            <w:r>
+              <w:rPr>
+                <w:rFonts w:ascii="Arial" w:hAnsi="Arial" w:eastAsia="Arial" w:cs="Arial"/>
+                <w:i w:val="false"/>
+                <w:b w:val="false"/>
+                <w:u w:val="none"/>
+                <w:sz w:val="22"/>
+                <w:szCs w:val="22"/>
+                <w:color w:val="000000"/>
+              </w:rPr>
+              <w:t xml:space="preserve">2</w:t>
+            </w:r>
+          </w:p>
+        </w:tc>
+        <w:tc>
+          <w:tcPr>
+            <w:tcBorders>
+              <w:bottom w:val="none" w:sz="0" w:space="0" w:color="000000"/>
+              <w:top w:val="none" w:sz="0" w:space="0" w:color="000000"/>
+              <w:left w:val="none" w:sz="0" w:space="0" w:color="000000"/>
+              <w:right w:val="none" w:sz="0" w:space="0" w:color="000000"/>
+            </w:tcBorders>
+            <w:shd w:val="clear" w:color="auto" w:fill="FFFFFF"/>
+            <w:tcMar>
+              <w:top w:w="0" w:type="dxa"/>
+              <w:bottom w:w="0" w:type="dxa"/>
+              <w:left w:w="0" w:type="dxa"/>
+              <w:right w:w="0" w:type="dxa"/>
+            </w:tcMar>
+            <w:vAlign w:val="center"/>
+          </w:tcPr>
+          <w:p>
+            <w:pPr>
+              <w:pStyle w:val="Normal"/>
+              <w:jc w:val="right"/>
+              <w:pBdr>
+                <w:bottom w:val="none" w:sz="0" w:space="0" w:color="000000"/>
+                <w:top w:val="none" w:sz="0" w:space="0" w:color="000000"/>
+                <w:left w:val="none" w:sz="0" w:space="0" w:color="000000"/>
+                <w:right w:val="none" w:sz="0" w:space="0" w:color="000000"/>
+              </w:pBdr>
+              <w:spacing w:after="100" w:before="100" w:line="240"/>
+              <w:ind w:left="100" w:right="100" w:firstLine="0" w:firstLineChars="0"/>
+              <w:rPr>
+                <w:rFonts w:ascii="Arial" w:hAnsi="Arial" w:eastAsia="Arial" w:cs="Arial"/>
+                <w:i w:val="false"/>
+                <w:b w:val="false"/>
+                <w:u w:val="none"/>
+                <w:sz w:val="22"/>
+                <w:szCs w:val="22"/>
+                <w:color w:val="000000"/>
+              </w:rPr>
+            </w:pPr>
+            <w:r>
+              <w:rPr>
+                <w:rFonts w:ascii="Arial" w:hAnsi="Arial" w:eastAsia="Arial" w:cs="Arial"/>
+                <w:i w:val="false"/>
+                <w:b w:val="false"/>
+                <w:u w:val="none"/>
+                <w:sz w:val="22"/>
+                <w:szCs w:val="22"/>
+                <w:color w:val="000000"/>
+              </w:rPr>
+              <w:t xml:space="preserve">66</w:t>
+            </w:r>
+          </w:p>
+        </w:tc>
+        <w:tc>
+          <w:tcPr>
+            <w:tcBorders>
+              <w:bottom w:val="none" w:sz="0" w:space="0" w:color="000000"/>
+              <w:top w:val="none" w:sz="0" w:space="0" w:color="000000"/>
+              <w:left w:val="none" w:sz="0" w:space="0" w:color="000000"/>
+              <w:right w:val="none" w:sz="0" w:space="0" w:color="000000"/>
+            </w:tcBorders>
+            <w:shd w:val="clear" w:color="auto" w:fill="FFFFFF"/>
+            <w:tcMar>
+              <w:top w:w="0" w:type="dxa"/>
+              <w:bottom w:w="0" w:type="dxa"/>
+              <w:left w:w="0" w:type="dxa"/>
+              <w:right w:w="0" w:type="dxa"/>
+            </w:tcMar>
+            <w:vAlign w:val="center"/>
+          </w:tcPr>
+          <w:p>
+            <w:pPr>
+              <w:pStyle w:val="Normal"/>
+              <w:jc w:val="left"/>
+              <w:pBdr>
+                <w:bottom w:val="none" w:sz="0" w:space="0" w:color="000000"/>
+                <w:top w:val="none" w:sz="0" w:space="0" w:color="000000"/>
+                <w:left w:val="none" w:sz="0" w:space="0" w:color="000000"/>
+                <w:right w:val="none" w:sz="0" w:space="0" w:color="000000"/>
+              </w:pBdr>
+              <w:spacing w:after="100" w:before="100" w:line="240"/>
+              <w:ind w:left="100" w:right="100" w:firstLine="0" w:firstLineChars="0"/>
+              <w:rPr>
+                <w:rFonts w:ascii="Arial" w:hAnsi="Arial" w:eastAsia="Arial" w:cs="Arial"/>
+                <w:i w:val="false"/>
+                <w:b w:val="false"/>
+                <w:u w:val="none"/>
+                <w:sz w:val="22"/>
+                <w:szCs w:val="22"/>
+                <w:color w:val="000000"/>
+              </w:rPr>
+            </w:pPr>
+            <w:r>
+              <w:rPr>
+                <w:rFonts w:ascii="Arial" w:hAnsi="Arial" w:eastAsia="Arial" w:cs="Arial"/>
+                <w:i w:val="false"/>
+                <w:b w:val="false"/>
+                <w:u w:val="none"/>
+                <w:sz w:val="22"/>
+                <w:szCs w:val="22"/>
+                <w:color w:val="000000"/>
+              </w:rPr>
+              <w:t xml:space="preserve">Trips, Days</w:t>
             </w:r>
           </w:p>
         </w:tc>
       </w:tr>
       <w:tr>
         <w:trPr>
-          <w:trHeight w:val="615" w:hRule="auto"/>
+          <w:trHeight w:val="617" w:hRule="auto"/>
         </w:trPr>
         body 7
         <w:tc>
@@ -2044,7 +3532,219 @@
                 <w:szCs w:val="22"/>
                 <w:color w:val="000000"/>
               </w:rPr>
-              <w:t xml:space="preserve">48</w:t>
+              <w:t xml:space="preserve">47</w:t>
+            </w:r>
+          </w:p>
+        </w:tc>
+        <w:tc>
+          <w:tcPr>
+            <w:tcBorders>
+              <w:bottom w:val="none" w:sz="0" w:space="0" w:color="000000"/>
+              <w:top w:val="none" w:sz="0" w:space="0" w:color="000000"/>
+              <w:left w:val="none" w:sz="0" w:space="0" w:color="000000"/>
+              <w:right w:val="none" w:sz="0" w:space="0" w:color="000000"/>
+            </w:tcBorders>
+            <w:shd w:val="clear" w:color="auto" w:fill="FFFFFF"/>
+            <w:tcMar>
+              <w:top w:w="0" w:type="dxa"/>
+              <w:bottom w:w="0" w:type="dxa"/>
+              <w:left w:w="0" w:type="dxa"/>
+              <w:right w:w="0" w:type="dxa"/>
+            </w:tcMar>
+            <w:vAlign w:val="center"/>
+          </w:tcPr>
+          <w:p>
+            <w:pPr>
+              <w:pStyle w:val="Normal"/>
+              <w:jc w:val="right"/>
+              <w:pBdr>
+                <w:bottom w:val="none" w:sz="0" w:space="0" w:color="000000"/>
+                <w:top w:val="none" w:sz="0" w:space="0" w:color="000000"/>
+                <w:left w:val="none" w:sz="0" w:space="0" w:color="000000"/>
+                <w:right w:val="none" w:sz="0" w:space="0" w:color="000000"/>
+              </w:pBdr>
+              <w:spacing w:after="100" w:before="100" w:line="240"/>
+              <w:ind w:left="100" w:right="100" w:firstLine="0" w:firstLineChars="0"/>
+              <w:rPr>
+                <w:rFonts w:ascii="Arial" w:hAnsi="Arial" w:eastAsia="Arial" w:cs="Arial"/>
+                <w:i w:val="false"/>
+                <w:b w:val="false"/>
+                <w:u w:val="none"/>
+                <w:sz w:val="22"/>
+                <w:szCs w:val="22"/>
+                <w:color w:val="000000"/>
+              </w:rPr>
+            </w:pPr>
+            <w:r>
+              <w:rPr>
+                <w:rFonts w:ascii="Arial" w:hAnsi="Arial" w:eastAsia="Arial" w:cs="Arial"/>
+                <w:i w:val="false"/>
+                <w:b w:val="false"/>
+                <w:u w:val="none"/>
+                <w:sz w:val="22"/>
+                <w:szCs w:val="22"/>
+                <w:color w:val="000000"/>
+              </w:rPr>
+              <w:t xml:space="preserve">8</w:t>
+            </w:r>
+          </w:p>
+        </w:tc>
+        <w:tc>
+          <w:tcPr>
+            <w:tcBorders>
+              <w:bottom w:val="none" w:sz="0" w:space="0" w:color="000000"/>
+              <w:top w:val="none" w:sz="0" w:space="0" w:color="000000"/>
+              <w:left w:val="none" w:sz="0" w:space="0" w:color="000000"/>
+              <w:right w:val="none" w:sz="0" w:space="0" w:color="000000"/>
+            </w:tcBorders>
+            <w:shd w:val="clear" w:color="auto" w:fill="FFFFFF"/>
+            <w:tcMar>
+              <w:top w:w="0" w:type="dxa"/>
+              <w:bottom w:w="0" w:type="dxa"/>
+              <w:left w:w="0" w:type="dxa"/>
+              <w:right w:w="0" w:type="dxa"/>
+            </w:tcMar>
+            <w:vAlign w:val="center"/>
+          </w:tcPr>
+          <w:p>
+            <w:pPr>
+              <w:pStyle w:val="Normal"/>
+              <w:jc w:val="right"/>
+              <w:pBdr>
+                <w:bottom w:val="none" w:sz="0" w:space="0" w:color="000000"/>
+                <w:top w:val="none" w:sz="0" w:space="0" w:color="000000"/>
+                <w:left w:val="none" w:sz="0" w:space="0" w:color="000000"/>
+                <w:right w:val="none" w:sz="0" w:space="0" w:color="000000"/>
+              </w:pBdr>
+              <w:spacing w:after="100" w:before="100" w:line="240"/>
+              <w:ind w:left="100" w:right="100" w:firstLine="0" w:firstLineChars="0"/>
+              <w:rPr>
+                <w:rFonts w:ascii="Arial" w:hAnsi="Arial" w:eastAsia="Arial" w:cs="Arial"/>
+                <w:i w:val="false"/>
+                <w:b w:val="false"/>
+                <w:u w:val="none"/>
+                <w:sz w:val="22"/>
+                <w:szCs w:val="22"/>
+                <w:color w:val="000000"/>
+              </w:rPr>
+            </w:pPr>
+            <w:r>
+              <w:rPr>
+                <w:rFonts w:ascii="Arial" w:hAnsi="Arial" w:eastAsia="Arial" w:cs="Arial"/>
+                <w:i w:val="false"/>
+                <w:b w:val="false"/>
+                <w:u w:val="none"/>
+                <w:sz w:val="22"/>
+                <w:szCs w:val="22"/>
+                <w:color w:val="000000"/>
+              </w:rPr>
+              <w:t xml:space="preserve">17</w:t>
+            </w:r>
+          </w:p>
+        </w:tc>
+        <w:tc>
+          <w:tcPr>
+            <w:tcBorders>
+              <w:bottom w:val="none" w:sz="0" w:space="0" w:color="000000"/>
+              <w:top w:val="none" w:sz="0" w:space="0" w:color="000000"/>
+              <w:left w:val="none" w:sz="0" w:space="0" w:color="000000"/>
+              <w:right w:val="none" w:sz="0" w:space="0" w:color="000000"/>
+            </w:tcBorders>
+            <w:shd w:val="clear" w:color="auto" w:fill="FFFFFF"/>
+            <w:tcMar>
+              <w:top w:w="0" w:type="dxa"/>
+              <w:bottom w:w="0" w:type="dxa"/>
+              <w:left w:w="0" w:type="dxa"/>
+              <w:right w:w="0" w:type="dxa"/>
+            </w:tcMar>
+            <w:vAlign w:val="center"/>
+          </w:tcPr>
+          <w:p>
+            <w:pPr>
+              <w:pStyle w:val="Normal"/>
+              <w:jc w:val="right"/>
+              <w:pBdr>
+                <w:bottom w:val="none" w:sz="0" w:space="0" w:color="000000"/>
+                <w:top w:val="none" w:sz="0" w:space="0" w:color="000000"/>
+                <w:left w:val="none" w:sz="0" w:space="0" w:color="000000"/>
+                <w:right w:val="none" w:sz="0" w:space="0" w:color="000000"/>
+              </w:pBdr>
+              <w:spacing w:after="100" w:before="100" w:line="240"/>
+              <w:ind w:left="100" w:right="100" w:firstLine="0" w:firstLineChars="0"/>
+              <w:rPr>
+                <w:rFonts w:ascii="Arial" w:hAnsi="Arial" w:eastAsia="Arial" w:cs="Arial"/>
+                <w:i w:val="false"/>
+                <w:b w:val="false"/>
+                <w:u w:val="none"/>
+                <w:sz w:val="22"/>
+                <w:szCs w:val="22"/>
+                <w:color w:val="000000"/>
+              </w:rPr>
+            </w:pPr>
+            <w:r>
+              <w:rPr>
+                <w:rFonts w:ascii="Arial" w:hAnsi="Arial" w:eastAsia="Arial" w:cs="Arial"/>
+                <w:i w:val="false"/>
+                <w:b w:val="false"/>
+                <w:u w:val="none"/>
+                <w:sz w:val="22"/>
+                <w:szCs w:val="22"/>
+                <w:color w:val="000000"/>
+              </w:rPr>
+              <w:t xml:space="preserve">916</w:t>
+            </w:r>
+          </w:p>
+        </w:tc>
+        <w:tc>
+          <w:tcPr>
+            <w:tcBorders>
+              <w:bottom w:val="none" w:sz="0" w:space="0" w:color="000000"/>
+              <w:top w:val="none" w:sz="0" w:space="0" w:color="000000"/>
+              <w:left w:val="none" w:sz="0" w:space="0" w:color="000000"/>
+              <w:right w:val="none" w:sz="0" w:space="0" w:color="000000"/>
+            </w:tcBorders>
+            <w:shd w:val="clear" w:color="auto" w:fill="FFFFFF"/>
+            <w:tcMar>
+              <w:top w:w="0" w:type="dxa"/>
+              <w:bottom w:w="0" w:type="dxa"/>
+              <w:left w:w="0" w:type="dxa"/>
+              <w:right w:w="0" w:type="dxa"/>
+            </w:tcMar>
+            <w:vAlign w:val="center"/>
+          </w:tcPr>
+          <w:p>
+            <w:pPr>
+              <w:pStyle w:val="Normal"/>
+              <w:jc w:val="left"/>
+              <w:pBdr>
+                <w:bottom w:val="none" w:sz="0" w:space="0" w:color="000000"/>
+                <w:top w:val="none" w:sz="0" w:space="0" w:color="000000"/>
+                <w:left w:val="none" w:sz="0" w:space="0" w:color="000000"/>
+                <w:right w:val="none" w:sz="0" w:space="0" w:color="000000"/>
+              </w:pBdr>
+              <w:spacing w:after="100" w:before="100" w:line="240"/>
+              <w:ind w:left="100" w:right="100" w:firstLine="0" w:firstLineChars="0"/>
+              <w:rPr>
+                <w:rFonts w:ascii="Arial" w:hAnsi="Arial" w:eastAsia="Arial" w:cs="Arial"/>
+                <w:i w:val="false"/>
+                <w:b w:val="false"/>
+                <w:u w:val="none"/>
+                <w:sz w:val="22"/>
+                <w:szCs w:val="22"/>
+                <w:color w:val="000000"/>
+              </w:rPr>
+            </w:pPr>
+            <w:r>
+              <w:rPr>
+                <w:rFonts w:ascii="Arial" w:hAnsi="Arial" w:eastAsia="Arial" w:cs="Arial"/>
+                <w:i w:val="false"/>
+                <w:b w:val="false"/>
+                <w:u w:val="none"/>
+                <w:sz w:val="22"/>
+                <w:szCs w:val="22"/>
+                <w:color w:val="000000"/>
+              </w:rPr>
+              <w:t xml:space="preserve">Hauls, Offloads, Days, Trips, Samples</w:t>
             </w:r>
           </w:p>
         </w:tc>
@@ -2156,14 +3856,226 @@
                 <w:szCs w:val="22"/>
                 <w:color w:val="000000"/>
               </w:rPr>
-              <w:t xml:space="preserve">40</w:t>
+              <w:t xml:space="preserve">34</w:t>
+            </w:r>
+          </w:p>
+        </w:tc>
+        <w:tc>
+          <w:tcPr>
+            <w:tcBorders>
+              <w:bottom w:val="none" w:sz="0" w:space="0" w:color="000000"/>
+              <w:top w:val="none" w:sz="0" w:space="0" w:color="000000"/>
+              <w:left w:val="none" w:sz="0" w:space="0" w:color="000000"/>
+              <w:right w:val="none" w:sz="0" w:space="0" w:color="000000"/>
+            </w:tcBorders>
+            <w:shd w:val="clear" w:color="auto" w:fill="FFFFFF"/>
+            <w:tcMar>
+              <w:top w:w="0" w:type="dxa"/>
+              <w:bottom w:w="0" w:type="dxa"/>
+              <w:left w:w="0" w:type="dxa"/>
+              <w:right w:w="0" w:type="dxa"/>
+            </w:tcMar>
+            <w:vAlign w:val="center"/>
+          </w:tcPr>
+          <w:p>
+            <w:pPr>
+              <w:pStyle w:val="Normal"/>
+              <w:jc w:val="right"/>
+              <w:pBdr>
+                <w:bottom w:val="none" w:sz="0" w:space="0" w:color="000000"/>
+                <w:top w:val="none" w:sz="0" w:space="0" w:color="000000"/>
+                <w:left w:val="none" w:sz="0" w:space="0" w:color="000000"/>
+                <w:right w:val="none" w:sz="0" w:space="0" w:color="000000"/>
+              </w:pBdr>
+              <w:spacing w:after="100" w:before="100" w:line="240"/>
+              <w:ind w:left="100" w:right="100" w:firstLine="0" w:firstLineChars="0"/>
+              <w:rPr>
+                <w:rFonts w:ascii="Arial" w:hAnsi="Arial" w:eastAsia="Arial" w:cs="Arial"/>
+                <w:i w:val="false"/>
+                <w:b w:val="false"/>
+                <w:u w:val="none"/>
+                <w:sz w:val="22"/>
+                <w:szCs w:val="22"/>
+                <w:color w:val="000000"/>
+              </w:rPr>
+            </w:pPr>
+            <w:r>
+              <w:rPr>
+                <w:rFonts w:ascii="Arial" w:hAnsi="Arial" w:eastAsia="Arial" w:cs="Arial"/>
+                <w:i w:val="false"/>
+                <w:b w:val="false"/>
+                <w:u w:val="none"/>
+                <w:sz w:val="22"/>
+                <w:szCs w:val="22"/>
+                <w:color w:val="000000"/>
+              </w:rPr>
+              <w:t xml:space="preserve">6</w:t>
+            </w:r>
+          </w:p>
+        </w:tc>
+        <w:tc>
+          <w:tcPr>
+            <w:tcBorders>
+              <w:bottom w:val="none" w:sz="0" w:space="0" w:color="000000"/>
+              <w:top w:val="none" w:sz="0" w:space="0" w:color="000000"/>
+              <w:left w:val="none" w:sz="0" w:space="0" w:color="000000"/>
+              <w:right w:val="none" w:sz="0" w:space="0" w:color="000000"/>
+            </w:tcBorders>
+            <w:shd w:val="clear" w:color="auto" w:fill="FFFFFF"/>
+            <w:tcMar>
+              <w:top w:w="0" w:type="dxa"/>
+              <w:bottom w:w="0" w:type="dxa"/>
+              <w:left w:w="0" w:type="dxa"/>
+              <w:right w:w="0" w:type="dxa"/>
+            </w:tcMar>
+            <w:vAlign w:val="center"/>
+          </w:tcPr>
+          <w:p>
+            <w:pPr>
+              <w:pStyle w:val="Normal"/>
+              <w:jc w:val="right"/>
+              <w:pBdr>
+                <w:bottom w:val="none" w:sz="0" w:space="0" w:color="000000"/>
+                <w:top w:val="none" w:sz="0" w:space="0" w:color="000000"/>
+                <w:left w:val="none" w:sz="0" w:space="0" w:color="000000"/>
+                <w:right w:val="none" w:sz="0" w:space="0" w:color="000000"/>
+              </w:pBdr>
+              <w:spacing w:after="100" w:before="100" w:line="240"/>
+              <w:ind w:left="100" w:right="100" w:firstLine="0" w:firstLineChars="0"/>
+              <w:rPr>
+                <w:rFonts w:ascii="Arial" w:hAnsi="Arial" w:eastAsia="Arial" w:cs="Arial"/>
+                <w:i w:val="false"/>
+                <w:b w:val="false"/>
+                <w:u w:val="none"/>
+                <w:sz w:val="22"/>
+                <w:szCs w:val="22"/>
+                <w:color w:val="000000"/>
+              </w:rPr>
+            </w:pPr>
+            <w:r>
+              <w:rPr>
+                <w:rFonts w:ascii="Arial" w:hAnsi="Arial" w:eastAsia="Arial" w:cs="Arial"/>
+                <w:i w:val="false"/>
+                <w:b w:val="false"/>
+                <w:u w:val="none"/>
+                <w:sz w:val="22"/>
+                <w:szCs w:val="22"/>
+                <w:color w:val="000000"/>
+              </w:rPr>
+              <w:t xml:space="preserve">22</w:t>
+            </w:r>
+          </w:p>
+        </w:tc>
+        <w:tc>
+          <w:tcPr>
+            <w:tcBorders>
+              <w:bottom w:val="none" w:sz="0" w:space="0" w:color="000000"/>
+              <w:top w:val="none" w:sz="0" w:space="0" w:color="000000"/>
+              <w:left w:val="none" w:sz="0" w:space="0" w:color="000000"/>
+              <w:right w:val="none" w:sz="0" w:space="0" w:color="000000"/>
+            </w:tcBorders>
+            <w:shd w:val="clear" w:color="auto" w:fill="FFFFFF"/>
+            <w:tcMar>
+              <w:top w:w="0" w:type="dxa"/>
+              <w:bottom w:w="0" w:type="dxa"/>
+              <w:left w:w="0" w:type="dxa"/>
+              <w:right w:w="0" w:type="dxa"/>
+            </w:tcMar>
+            <w:vAlign w:val="center"/>
+          </w:tcPr>
+          <w:p>
+            <w:pPr>
+              <w:pStyle w:val="Normal"/>
+              <w:jc w:val="right"/>
+              <w:pBdr>
+                <w:bottom w:val="none" w:sz="0" w:space="0" w:color="000000"/>
+                <w:top w:val="none" w:sz="0" w:space="0" w:color="000000"/>
+                <w:left w:val="none" w:sz="0" w:space="0" w:color="000000"/>
+                <w:right w:val="none" w:sz="0" w:space="0" w:color="000000"/>
+              </w:pBdr>
+              <w:spacing w:after="100" w:before="100" w:line="240"/>
+              <w:ind w:left="100" w:right="100" w:firstLine="0" w:firstLineChars="0"/>
+              <w:rPr>
+                <w:rFonts w:ascii="Arial" w:hAnsi="Arial" w:eastAsia="Arial" w:cs="Arial"/>
+                <w:i w:val="false"/>
+                <w:b w:val="false"/>
+                <w:u w:val="none"/>
+                <w:sz w:val="22"/>
+                <w:szCs w:val="22"/>
+                <w:color w:val="000000"/>
+              </w:rPr>
+            </w:pPr>
+            <w:r>
+              <w:rPr>
+                <w:rFonts w:ascii="Arial" w:hAnsi="Arial" w:eastAsia="Arial" w:cs="Arial"/>
+                <w:i w:val="false"/>
+                <w:b w:val="false"/>
+                <w:u w:val="none"/>
+                <w:sz w:val="22"/>
+                <w:szCs w:val="22"/>
+                <w:color w:val="000000"/>
+              </w:rPr>
+              <w:t xml:space="preserve">358</w:t>
+            </w:r>
+          </w:p>
+        </w:tc>
+        <w:tc>
+          <w:tcPr>
+            <w:tcBorders>
+              <w:bottom w:val="none" w:sz="0" w:space="0" w:color="000000"/>
+              <w:top w:val="none" w:sz="0" w:space="0" w:color="000000"/>
+              <w:left w:val="none" w:sz="0" w:space="0" w:color="000000"/>
+              <w:right w:val="none" w:sz="0" w:space="0" w:color="000000"/>
+            </w:tcBorders>
+            <w:shd w:val="clear" w:color="auto" w:fill="FFFFFF"/>
+            <w:tcMar>
+              <w:top w:w="0" w:type="dxa"/>
+              <w:bottom w:w="0" w:type="dxa"/>
+              <w:left w:w="0" w:type="dxa"/>
+              <w:right w:w="0" w:type="dxa"/>
+            </w:tcMar>
+            <w:vAlign w:val="center"/>
+          </w:tcPr>
+          <w:p>
+            <w:pPr>
+              <w:pStyle w:val="Normal"/>
+              <w:jc w:val="left"/>
+              <w:pBdr>
+                <w:bottom w:val="none" w:sz="0" w:space="0" w:color="000000"/>
+                <w:top w:val="none" w:sz="0" w:space="0" w:color="000000"/>
+                <w:left w:val="none" w:sz="0" w:space="0" w:color="000000"/>
+                <w:right w:val="none" w:sz="0" w:space="0" w:color="000000"/>
+              </w:pBdr>
+              <w:spacing w:after="100" w:before="100" w:line="240"/>
+              <w:ind w:left="100" w:right="100" w:firstLine="0" w:firstLineChars="0"/>
+              <w:rPr>
+                <w:rFonts w:ascii="Arial" w:hAnsi="Arial" w:eastAsia="Arial" w:cs="Arial"/>
+                <w:i w:val="false"/>
+                <w:b w:val="false"/>
+                <w:u w:val="none"/>
+                <w:sz w:val="22"/>
+                <w:szCs w:val="22"/>
+                <w:color w:val="000000"/>
+              </w:rPr>
+            </w:pPr>
+            <w:r>
+              <w:rPr>
+                <w:rFonts w:ascii="Arial" w:hAnsi="Arial" w:eastAsia="Arial" w:cs="Arial"/>
+                <w:i w:val="false"/>
+                <w:b w:val="false"/>
+                <w:u w:val="none"/>
+                <w:sz w:val="22"/>
+                <w:szCs w:val="22"/>
+                <w:color w:val="000000"/>
+              </w:rPr>
+              <w:t xml:space="preserve">Days, Trips, Hauls</w:t>
             </w:r>
           </w:p>
         </w:tc>
       </w:tr>
       <w:tr>
         <w:trPr>
-          <w:trHeight w:val="574" w:hRule="auto"/>
+          <w:trHeight w:val="614" w:hRule="auto"/>
         </w:trPr>
         body 9
         <w:tc>
@@ -2269,6 +4181,218 @@
                 <w:color w:val="000000"/>
               </w:rPr>
               <w:t xml:space="preserve">26</w:t>
+            </w:r>
+          </w:p>
+        </w:tc>
+        <w:tc>
+          <w:tcPr>
+            <w:tcBorders>
+              <w:bottom w:val="none" w:sz="0" w:space="0" w:color="000000"/>
+              <w:top w:val="none" w:sz="0" w:space="0" w:color="000000"/>
+              <w:left w:val="none" w:sz="0" w:space="0" w:color="000000"/>
+              <w:right w:val="none" w:sz="0" w:space="0" w:color="000000"/>
+            </w:tcBorders>
+            <w:shd w:val="clear" w:color="auto" w:fill="FFFFFF"/>
+            <w:tcMar>
+              <w:top w:w="0" w:type="dxa"/>
+              <w:bottom w:w="0" w:type="dxa"/>
+              <w:left w:w="0" w:type="dxa"/>
+              <w:right w:w="0" w:type="dxa"/>
+            </w:tcMar>
+            <w:vAlign w:val="center"/>
+          </w:tcPr>
+          <w:p>
+            <w:pPr>
+              <w:pStyle w:val="Normal"/>
+              <w:jc w:val="right"/>
+              <w:pBdr>
+                <w:bottom w:val="none" w:sz="0" w:space="0" w:color="000000"/>
+                <w:top w:val="none" w:sz="0" w:space="0" w:color="000000"/>
+                <w:left w:val="none" w:sz="0" w:space="0" w:color="000000"/>
+                <w:right w:val="none" w:sz="0" w:space="0" w:color="000000"/>
+              </w:pBdr>
+              <w:spacing w:after="100" w:before="100" w:line="240"/>
+              <w:ind w:left="100" w:right="100" w:firstLine="0" w:firstLineChars="0"/>
+              <w:rPr>
+                <w:rFonts w:ascii="Arial" w:hAnsi="Arial" w:eastAsia="Arial" w:cs="Arial"/>
+                <w:i w:val="false"/>
+                <w:b w:val="false"/>
+                <w:u w:val="none"/>
+                <w:sz w:val="22"/>
+                <w:szCs w:val="22"/>
+                <w:color w:val="000000"/>
+              </w:rPr>
+            </w:pPr>
+            <w:r>
+              <w:rPr>
+                <w:rFonts w:ascii="Arial" w:hAnsi="Arial" w:eastAsia="Arial" w:cs="Arial"/>
+                <w:i w:val="false"/>
+                <w:b w:val="false"/>
+                <w:u w:val="none"/>
+                <w:sz w:val="22"/>
+                <w:szCs w:val="22"/>
+                <w:color w:val="000000"/>
+              </w:rPr>
+              <w:t xml:space="preserve">2</w:t>
+            </w:r>
+          </w:p>
+        </w:tc>
+        <w:tc>
+          <w:tcPr>
+            <w:tcBorders>
+              <w:bottom w:val="none" w:sz="0" w:space="0" w:color="000000"/>
+              <w:top w:val="none" w:sz="0" w:space="0" w:color="000000"/>
+              <w:left w:val="none" w:sz="0" w:space="0" w:color="000000"/>
+              <w:right w:val="none" w:sz="0" w:space="0" w:color="000000"/>
+            </w:tcBorders>
+            <w:shd w:val="clear" w:color="auto" w:fill="FFFFFF"/>
+            <w:tcMar>
+              <w:top w:w="0" w:type="dxa"/>
+              <w:bottom w:w="0" w:type="dxa"/>
+              <w:left w:w="0" w:type="dxa"/>
+              <w:right w:w="0" w:type="dxa"/>
+            </w:tcMar>
+            <w:vAlign w:val="center"/>
+          </w:tcPr>
+          <w:p>
+            <w:pPr>
+              <w:pStyle w:val="Normal"/>
+              <w:jc w:val="right"/>
+              <w:pBdr>
+                <w:bottom w:val="none" w:sz="0" w:space="0" w:color="000000"/>
+                <w:top w:val="none" w:sz="0" w:space="0" w:color="000000"/>
+                <w:left w:val="none" w:sz="0" w:space="0" w:color="000000"/>
+                <w:right w:val="none" w:sz="0" w:space="0" w:color="000000"/>
+              </w:pBdr>
+              <w:spacing w:after="100" w:before="100" w:line="240"/>
+              <w:ind w:left="100" w:right="100" w:firstLine="0" w:firstLineChars="0"/>
+              <w:rPr>
+                <w:rFonts w:ascii="Arial" w:hAnsi="Arial" w:eastAsia="Arial" w:cs="Arial"/>
+                <w:i w:val="false"/>
+                <w:b w:val="false"/>
+                <w:u w:val="none"/>
+                <w:sz w:val="22"/>
+                <w:szCs w:val="22"/>
+                <w:color w:val="000000"/>
+              </w:rPr>
+            </w:pPr>
+            <w:r>
+              <w:rPr>
+                <w:rFonts w:ascii="Arial" w:hAnsi="Arial" w:eastAsia="Arial" w:cs="Arial"/>
+                <w:i w:val="false"/>
+                <w:b w:val="false"/>
+                <w:u w:val="none"/>
+                <w:sz w:val="22"/>
+                <w:szCs w:val="22"/>
+                <w:color w:val="000000"/>
+              </w:rPr>
+              <w:t xml:space="preserve">6</w:t>
+            </w:r>
+          </w:p>
+        </w:tc>
+        <w:tc>
+          <w:tcPr>
+            <w:tcBorders>
+              <w:bottom w:val="none" w:sz="0" w:space="0" w:color="000000"/>
+              <w:top w:val="none" w:sz="0" w:space="0" w:color="000000"/>
+              <w:left w:val="none" w:sz="0" w:space="0" w:color="000000"/>
+              <w:right w:val="none" w:sz="0" w:space="0" w:color="000000"/>
+            </w:tcBorders>
+            <w:shd w:val="clear" w:color="auto" w:fill="FFFFFF"/>
+            <w:tcMar>
+              <w:top w:w="0" w:type="dxa"/>
+              <w:bottom w:w="0" w:type="dxa"/>
+              <w:left w:w="0" w:type="dxa"/>
+              <w:right w:w="0" w:type="dxa"/>
+            </w:tcMar>
+            <w:vAlign w:val="center"/>
+          </w:tcPr>
+          <w:p>
+            <w:pPr>
+              <w:pStyle w:val="Normal"/>
+              <w:jc w:val="right"/>
+              <w:pBdr>
+                <w:bottom w:val="none" w:sz="0" w:space="0" w:color="000000"/>
+                <w:top w:val="none" w:sz="0" w:space="0" w:color="000000"/>
+                <w:left w:val="none" w:sz="0" w:space="0" w:color="000000"/>
+                <w:right w:val="none" w:sz="0" w:space="0" w:color="000000"/>
+              </w:pBdr>
+              <w:spacing w:after="100" w:before="100" w:line="240"/>
+              <w:ind w:left="100" w:right="100" w:firstLine="0" w:firstLineChars="0"/>
+              <w:rPr>
+                <w:rFonts w:ascii="Arial" w:hAnsi="Arial" w:eastAsia="Arial" w:cs="Arial"/>
+                <w:i w:val="false"/>
+                <w:b w:val="false"/>
+                <w:u w:val="none"/>
+                <w:sz w:val="22"/>
+                <w:szCs w:val="22"/>
+                <w:color w:val="000000"/>
+              </w:rPr>
+            </w:pPr>
+            <w:r>
+              <w:rPr>
+                <w:rFonts w:ascii="Arial" w:hAnsi="Arial" w:eastAsia="Arial" w:cs="Arial"/>
+                <w:i w:val="false"/>
+                <w:b w:val="false"/>
+                <w:u w:val="none"/>
+                <w:sz w:val="22"/>
+                <w:szCs w:val="22"/>
+                <w:color w:val="000000"/>
+              </w:rPr>
+              <w:t xml:space="preserve">486</w:t>
+            </w:r>
+          </w:p>
+        </w:tc>
+        <w:tc>
+          <w:tcPr>
+            <w:tcBorders>
+              <w:bottom w:val="none" w:sz="0" w:space="0" w:color="000000"/>
+              <w:top w:val="none" w:sz="0" w:space="0" w:color="000000"/>
+              <w:left w:val="none" w:sz="0" w:space="0" w:color="000000"/>
+              <w:right w:val="none" w:sz="0" w:space="0" w:color="000000"/>
+            </w:tcBorders>
+            <w:shd w:val="clear" w:color="auto" w:fill="FFFFFF"/>
+            <w:tcMar>
+              <w:top w:w="0" w:type="dxa"/>
+              <w:bottom w:w="0" w:type="dxa"/>
+              <w:left w:w="0" w:type="dxa"/>
+              <w:right w:w="0" w:type="dxa"/>
+            </w:tcMar>
+            <w:vAlign w:val="center"/>
+          </w:tcPr>
+          <w:p>
+            <w:pPr>
+              <w:pStyle w:val="Normal"/>
+              <w:jc w:val="left"/>
+              <w:pBdr>
+                <w:bottom w:val="none" w:sz="0" w:space="0" w:color="000000"/>
+                <w:top w:val="none" w:sz="0" w:space="0" w:color="000000"/>
+                <w:left w:val="none" w:sz="0" w:space="0" w:color="000000"/>
+                <w:right w:val="none" w:sz="0" w:space="0" w:color="000000"/>
+              </w:pBdr>
+              <w:spacing w:after="100" w:before="100" w:line="240"/>
+              <w:ind w:left="100" w:right="100" w:firstLine="0" w:firstLineChars="0"/>
+              <w:rPr>
+                <w:rFonts w:ascii="Arial" w:hAnsi="Arial" w:eastAsia="Arial" w:cs="Arial"/>
+                <w:i w:val="false"/>
+                <w:b w:val="false"/>
+                <w:u w:val="none"/>
+                <w:sz w:val="22"/>
+                <w:szCs w:val="22"/>
+                <w:color w:val="000000"/>
+              </w:rPr>
+            </w:pPr>
+            <w:r>
+              <w:rPr>
+                <w:rFonts w:ascii="Arial" w:hAnsi="Arial" w:eastAsia="Arial" w:cs="Arial"/>
+                <w:i w:val="false"/>
+                <w:b w:val="false"/>
+                <w:u w:val="none"/>
+                <w:sz w:val="22"/>
+                <w:szCs w:val="22"/>
+                <w:color w:val="000000"/>
+              </w:rPr>
+              <w:t xml:space="preserve">Hauls, Days</w:t>
             </w:r>
           </w:p>
         </w:tc>
@@ -2380,7 +4504,219 @@
                 <w:szCs w:val="22"/>
                 <w:color w:val="000000"/>
               </w:rPr>
-              <w:t xml:space="preserve">23</w:t>
+              <w:t xml:space="preserve">24</w:t>
+            </w:r>
+          </w:p>
+        </w:tc>
+        <w:tc>
+          <w:tcPr>
+            <w:tcBorders>
+              <w:bottom w:val="none" w:sz="0" w:space="0" w:color="000000"/>
+              <w:top w:val="none" w:sz="0" w:space="0" w:color="000000"/>
+              <w:left w:val="none" w:sz="0" w:space="0" w:color="000000"/>
+              <w:right w:val="none" w:sz="0" w:space="0" w:color="000000"/>
+            </w:tcBorders>
+            <w:shd w:val="clear" w:color="auto" w:fill="FFFFFF"/>
+            <w:tcMar>
+              <w:top w:w="0" w:type="dxa"/>
+              <w:bottom w:w="0" w:type="dxa"/>
+              <w:left w:w="0" w:type="dxa"/>
+              <w:right w:w="0" w:type="dxa"/>
+            </w:tcMar>
+            <w:vAlign w:val="center"/>
+          </w:tcPr>
+          <w:p>
+            <w:pPr>
+              <w:pStyle w:val="Normal"/>
+              <w:jc w:val="right"/>
+              <w:pBdr>
+                <w:bottom w:val="none" w:sz="0" w:space="0" w:color="000000"/>
+                <w:top w:val="none" w:sz="0" w:space="0" w:color="000000"/>
+                <w:left w:val="none" w:sz="0" w:space="0" w:color="000000"/>
+                <w:right w:val="none" w:sz="0" w:space="0" w:color="000000"/>
+              </w:pBdr>
+              <w:spacing w:after="100" w:before="100" w:line="240"/>
+              <w:ind w:left="100" w:right="100" w:firstLine="0" w:firstLineChars="0"/>
+              <w:rPr>
+                <w:rFonts w:ascii="Arial" w:hAnsi="Arial" w:eastAsia="Arial" w:cs="Arial"/>
+                <w:i w:val="false"/>
+                <w:b w:val="false"/>
+                <w:u w:val="none"/>
+                <w:sz w:val="22"/>
+                <w:szCs w:val="22"/>
+                <w:color w:val="000000"/>
+              </w:rPr>
+            </w:pPr>
+            <w:r>
+              <w:rPr>
+                <w:rFonts w:ascii="Arial" w:hAnsi="Arial" w:eastAsia="Arial" w:cs="Arial"/>
+                <w:i w:val="false"/>
+                <w:b w:val="false"/>
+                <w:u w:val="none"/>
+                <w:sz w:val="22"/>
+                <w:szCs w:val="22"/>
+                <w:color w:val="000000"/>
+              </w:rPr>
+              <w:t xml:space="preserve">1</w:t>
+            </w:r>
+          </w:p>
+        </w:tc>
+        <w:tc>
+          <w:tcPr>
+            <w:tcBorders>
+              <w:bottom w:val="none" w:sz="0" w:space="0" w:color="000000"/>
+              <w:top w:val="none" w:sz="0" w:space="0" w:color="000000"/>
+              <w:left w:val="none" w:sz="0" w:space="0" w:color="000000"/>
+              <w:right w:val="none" w:sz="0" w:space="0" w:color="000000"/>
+            </w:tcBorders>
+            <w:shd w:val="clear" w:color="auto" w:fill="FFFFFF"/>
+            <w:tcMar>
+              <w:top w:w="0" w:type="dxa"/>
+              <w:bottom w:w="0" w:type="dxa"/>
+              <w:left w:w="0" w:type="dxa"/>
+              <w:right w:w="0" w:type="dxa"/>
+            </w:tcMar>
+            <w:vAlign w:val="center"/>
+          </w:tcPr>
+          <w:p>
+            <w:pPr>
+              <w:pStyle w:val="Normal"/>
+              <w:jc w:val="right"/>
+              <w:pBdr>
+                <w:bottom w:val="none" w:sz="0" w:space="0" w:color="000000"/>
+                <w:top w:val="none" w:sz="0" w:space="0" w:color="000000"/>
+                <w:left w:val="none" w:sz="0" w:space="0" w:color="000000"/>
+                <w:right w:val="none" w:sz="0" w:space="0" w:color="000000"/>
+              </w:pBdr>
+              <w:spacing w:after="100" w:before="100" w:line="240"/>
+              <w:ind w:left="100" w:right="100" w:firstLine="0" w:firstLineChars="0"/>
+              <w:rPr>
+                <w:rFonts w:ascii="Arial" w:hAnsi="Arial" w:eastAsia="Arial" w:cs="Arial"/>
+                <w:i w:val="false"/>
+                <w:b w:val="false"/>
+                <w:u w:val="none"/>
+                <w:sz w:val="22"/>
+                <w:szCs w:val="22"/>
+                <w:color w:val="000000"/>
+              </w:rPr>
+            </w:pPr>
+            <w:r>
+              <w:rPr>
+                <w:rFonts w:ascii="Arial" w:hAnsi="Arial" w:eastAsia="Arial" w:cs="Arial"/>
+                <w:i w:val="false"/>
+                <w:b w:val="false"/>
+                <w:u w:val="none"/>
+                <w:sz w:val="22"/>
+                <w:szCs w:val="22"/>
+                <w:color w:val="000000"/>
+              </w:rPr>
+              <w:t xml:space="preserve">2</w:t>
+            </w:r>
+          </w:p>
+        </w:tc>
+        <w:tc>
+          <w:tcPr>
+            <w:tcBorders>
+              <w:bottom w:val="none" w:sz="0" w:space="0" w:color="000000"/>
+              <w:top w:val="none" w:sz="0" w:space="0" w:color="000000"/>
+              <w:left w:val="none" w:sz="0" w:space="0" w:color="000000"/>
+              <w:right w:val="none" w:sz="0" w:space="0" w:color="000000"/>
+            </w:tcBorders>
+            <w:shd w:val="clear" w:color="auto" w:fill="FFFFFF"/>
+            <w:tcMar>
+              <w:top w:w="0" w:type="dxa"/>
+              <w:bottom w:w="0" w:type="dxa"/>
+              <w:left w:w="0" w:type="dxa"/>
+              <w:right w:w="0" w:type="dxa"/>
+            </w:tcMar>
+            <w:vAlign w:val="center"/>
+          </w:tcPr>
+          <w:p>
+            <w:pPr>
+              <w:pStyle w:val="Normal"/>
+              <w:jc w:val="right"/>
+              <w:pBdr>
+                <w:bottom w:val="none" w:sz="0" w:space="0" w:color="000000"/>
+                <w:top w:val="none" w:sz="0" w:space="0" w:color="000000"/>
+                <w:left w:val="none" w:sz="0" w:space="0" w:color="000000"/>
+                <w:right w:val="none" w:sz="0" w:space="0" w:color="000000"/>
+              </w:pBdr>
+              <w:spacing w:after="100" w:before="100" w:line="240"/>
+              <w:ind w:left="100" w:right="100" w:firstLine="0" w:firstLineChars="0"/>
+              <w:rPr>
+                <w:rFonts w:ascii="Arial" w:hAnsi="Arial" w:eastAsia="Arial" w:cs="Arial"/>
+                <w:i w:val="false"/>
+                <w:b w:val="false"/>
+                <w:u w:val="none"/>
+                <w:sz w:val="22"/>
+                <w:szCs w:val="22"/>
+                <w:color w:val="000000"/>
+              </w:rPr>
+            </w:pPr>
+            <w:r>
+              <w:rPr>
+                <w:rFonts w:ascii="Arial" w:hAnsi="Arial" w:eastAsia="Arial" w:cs="Arial"/>
+                <w:i w:val="false"/>
+                <w:b w:val="false"/>
+                <w:u w:val="none"/>
+                <w:sz w:val="22"/>
+                <w:szCs w:val="22"/>
+                <w:color w:val="000000"/>
+              </w:rPr>
+              <w:t xml:space="preserve">336</w:t>
+            </w:r>
+          </w:p>
+        </w:tc>
+        <w:tc>
+          <w:tcPr>
+            <w:tcBorders>
+              <w:bottom w:val="none" w:sz="0" w:space="0" w:color="000000"/>
+              <w:top w:val="none" w:sz="0" w:space="0" w:color="000000"/>
+              <w:left w:val="none" w:sz="0" w:space="0" w:color="000000"/>
+              <w:right w:val="none" w:sz="0" w:space="0" w:color="000000"/>
+            </w:tcBorders>
+            <w:shd w:val="clear" w:color="auto" w:fill="FFFFFF"/>
+            <w:tcMar>
+              <w:top w:w="0" w:type="dxa"/>
+              <w:bottom w:w="0" w:type="dxa"/>
+              <w:left w:w="0" w:type="dxa"/>
+              <w:right w:w="0" w:type="dxa"/>
+            </w:tcMar>
+            <w:vAlign w:val="center"/>
+          </w:tcPr>
+          <w:p>
+            <w:pPr>
+              <w:pStyle w:val="Normal"/>
+              <w:jc w:val="left"/>
+              <w:pBdr>
+                <w:bottom w:val="none" w:sz="0" w:space="0" w:color="000000"/>
+                <w:top w:val="none" w:sz="0" w:space="0" w:color="000000"/>
+                <w:left w:val="none" w:sz="0" w:space="0" w:color="000000"/>
+                <w:right w:val="none" w:sz="0" w:space="0" w:color="000000"/>
+              </w:pBdr>
+              <w:spacing w:after="100" w:before="100" w:line="240"/>
+              <w:ind w:left="100" w:right="100" w:firstLine="0" w:firstLineChars="0"/>
+              <w:rPr>
+                <w:rFonts w:ascii="Arial" w:hAnsi="Arial" w:eastAsia="Arial" w:cs="Arial"/>
+                <w:i w:val="false"/>
+                <w:b w:val="false"/>
+                <w:u w:val="none"/>
+                <w:sz w:val="22"/>
+                <w:szCs w:val="22"/>
+                <w:color w:val="000000"/>
+              </w:rPr>
+            </w:pPr>
+            <w:r>
+              <w:rPr>
+                <w:rFonts w:ascii="Arial" w:hAnsi="Arial" w:eastAsia="Arial" w:cs="Arial"/>
+                <w:i w:val="false"/>
+                <w:b w:val="false"/>
+                <w:u w:val="none"/>
+                <w:sz w:val="22"/>
+                <w:szCs w:val="22"/>
+                <w:color w:val="000000"/>
+              </w:rPr>
+              <w:t xml:space="preserve">Days</w:t>
             </w:r>
           </w:p>
         </w:tc>
@@ -2496,6 +4832,218 @@
             </w:r>
           </w:p>
         </w:tc>
+        <w:tc>
+          <w:tcPr>
+            <w:tcBorders>
+              <w:bottom w:val="none" w:sz="0" w:space="0" w:color="000000"/>
+              <w:top w:val="none" w:sz="0" w:space="0" w:color="000000"/>
+              <w:left w:val="none" w:sz="0" w:space="0" w:color="000000"/>
+              <w:right w:val="none" w:sz="0" w:space="0" w:color="000000"/>
+            </w:tcBorders>
+            <w:shd w:val="clear" w:color="auto" w:fill="FFFFFF"/>
+            <w:tcMar>
+              <w:top w:w="0" w:type="dxa"/>
+              <w:bottom w:w="0" w:type="dxa"/>
+              <w:left w:w="0" w:type="dxa"/>
+              <w:right w:w="0" w:type="dxa"/>
+            </w:tcMar>
+            <w:vAlign w:val="center"/>
+          </w:tcPr>
+          <w:p>
+            <w:pPr>
+              <w:pStyle w:val="Normal"/>
+              <w:jc w:val="right"/>
+              <w:pBdr>
+                <w:bottom w:val="none" w:sz="0" w:space="0" w:color="000000"/>
+                <w:top w:val="none" w:sz="0" w:space="0" w:color="000000"/>
+                <w:left w:val="none" w:sz="0" w:space="0" w:color="000000"/>
+                <w:right w:val="none" w:sz="0" w:space="0" w:color="000000"/>
+              </w:pBdr>
+              <w:spacing w:after="100" w:before="100" w:line="240"/>
+              <w:ind w:left="100" w:right="100" w:firstLine="0" w:firstLineChars="0"/>
+              <w:rPr>
+                <w:rFonts w:ascii="Arial" w:hAnsi="Arial" w:eastAsia="Arial" w:cs="Arial"/>
+                <w:i w:val="false"/>
+                <w:b w:val="false"/>
+                <w:u w:val="none"/>
+                <w:sz w:val="22"/>
+                <w:szCs w:val="22"/>
+                <w:color w:val="000000"/>
+              </w:rPr>
+            </w:pPr>
+            <w:r>
+              <w:rPr>
+                <w:rFonts w:ascii="Arial" w:hAnsi="Arial" w:eastAsia="Arial" w:cs="Arial"/>
+                <w:i w:val="false"/>
+                <w:b w:val="false"/>
+                <w:u w:val="none"/>
+                <w:sz w:val="22"/>
+                <w:szCs w:val="22"/>
+                <w:color w:val="000000"/>
+              </w:rPr>
+              <w:t xml:space="preserve">3</w:t>
+            </w:r>
+          </w:p>
+        </w:tc>
+        <w:tc>
+          <w:tcPr>
+            <w:tcBorders>
+              <w:bottom w:val="none" w:sz="0" w:space="0" w:color="000000"/>
+              <w:top w:val="none" w:sz="0" w:space="0" w:color="000000"/>
+              <w:left w:val="none" w:sz="0" w:space="0" w:color="000000"/>
+              <w:right w:val="none" w:sz="0" w:space="0" w:color="000000"/>
+            </w:tcBorders>
+            <w:shd w:val="clear" w:color="auto" w:fill="FFFFFF"/>
+            <w:tcMar>
+              <w:top w:w="0" w:type="dxa"/>
+              <w:bottom w:w="0" w:type="dxa"/>
+              <w:left w:w="0" w:type="dxa"/>
+              <w:right w:w="0" w:type="dxa"/>
+            </w:tcMar>
+            <w:vAlign w:val="center"/>
+          </w:tcPr>
+          <w:p>
+            <w:pPr>
+              <w:pStyle w:val="Normal"/>
+              <w:jc w:val="right"/>
+              <w:pBdr>
+                <w:bottom w:val="none" w:sz="0" w:space="0" w:color="000000"/>
+                <w:top w:val="none" w:sz="0" w:space="0" w:color="000000"/>
+                <w:left w:val="none" w:sz="0" w:space="0" w:color="000000"/>
+                <w:right w:val="none" w:sz="0" w:space="0" w:color="000000"/>
+              </w:pBdr>
+              <w:spacing w:after="100" w:before="100" w:line="240"/>
+              <w:ind w:left="100" w:right="100" w:firstLine="0" w:firstLineChars="0"/>
+              <w:rPr>
+                <w:rFonts w:ascii="Arial" w:hAnsi="Arial" w:eastAsia="Arial" w:cs="Arial"/>
+                <w:i w:val="false"/>
+                <w:b w:val="false"/>
+                <w:u w:val="none"/>
+                <w:sz w:val="22"/>
+                <w:szCs w:val="22"/>
+                <w:color w:val="000000"/>
+              </w:rPr>
+            </w:pPr>
+            <w:r>
+              <w:rPr>
+                <w:rFonts w:ascii="Arial" w:hAnsi="Arial" w:eastAsia="Arial" w:cs="Arial"/>
+                <w:i w:val="false"/>
+                <w:b w:val="false"/>
+                <w:u w:val="none"/>
+                <w:sz w:val="22"/>
+                <w:szCs w:val="22"/>
+                <w:color w:val="000000"/>
+              </w:rPr>
+              <w:t xml:space="preserve">8</w:t>
+            </w:r>
+          </w:p>
+        </w:tc>
+        <w:tc>
+          <w:tcPr>
+            <w:tcBorders>
+              <w:bottom w:val="none" w:sz="0" w:space="0" w:color="000000"/>
+              <w:top w:val="none" w:sz="0" w:space="0" w:color="000000"/>
+              <w:left w:val="none" w:sz="0" w:space="0" w:color="000000"/>
+              <w:right w:val="none" w:sz="0" w:space="0" w:color="000000"/>
+            </w:tcBorders>
+            <w:shd w:val="clear" w:color="auto" w:fill="FFFFFF"/>
+            <w:tcMar>
+              <w:top w:w="0" w:type="dxa"/>
+              <w:bottom w:w="0" w:type="dxa"/>
+              <w:left w:w="0" w:type="dxa"/>
+              <w:right w:w="0" w:type="dxa"/>
+            </w:tcMar>
+            <w:vAlign w:val="center"/>
+          </w:tcPr>
+          <w:p>
+            <w:pPr>
+              <w:pStyle w:val="Normal"/>
+              <w:jc w:val="right"/>
+              <w:pBdr>
+                <w:bottom w:val="none" w:sz="0" w:space="0" w:color="000000"/>
+                <w:top w:val="none" w:sz="0" w:space="0" w:color="000000"/>
+                <w:left w:val="none" w:sz="0" w:space="0" w:color="000000"/>
+                <w:right w:val="none" w:sz="0" w:space="0" w:color="000000"/>
+              </w:pBdr>
+              <w:spacing w:after="100" w:before="100" w:line="240"/>
+              <w:ind w:left="100" w:right="100" w:firstLine="0" w:firstLineChars="0"/>
+              <w:rPr>
+                <w:rFonts w:ascii="Arial" w:hAnsi="Arial" w:eastAsia="Arial" w:cs="Arial"/>
+                <w:i w:val="false"/>
+                <w:b w:val="false"/>
+                <w:u w:val="none"/>
+                <w:sz w:val="22"/>
+                <w:szCs w:val="22"/>
+                <w:color w:val="000000"/>
+              </w:rPr>
+            </w:pPr>
+            <w:r>
+              <w:rPr>
+                <w:rFonts w:ascii="Arial" w:hAnsi="Arial" w:eastAsia="Arial" w:cs="Arial"/>
+                <w:i w:val="false"/>
+                <w:b w:val="false"/>
+                <w:u w:val="none"/>
+                <w:sz w:val="22"/>
+                <w:szCs w:val="22"/>
+                <w:color w:val="000000"/>
+              </w:rPr>
+              <w:t xml:space="preserve">26</w:t>
+            </w:r>
+          </w:p>
+        </w:tc>
+        <w:tc>
+          <w:tcPr>
+            <w:tcBorders>
+              <w:bottom w:val="none" w:sz="0" w:space="0" w:color="000000"/>
+              <w:top w:val="none" w:sz="0" w:space="0" w:color="000000"/>
+              <w:left w:val="none" w:sz="0" w:space="0" w:color="000000"/>
+              <w:right w:val="none" w:sz="0" w:space="0" w:color="000000"/>
+            </w:tcBorders>
+            <w:shd w:val="clear" w:color="auto" w:fill="FFFFFF"/>
+            <w:tcMar>
+              <w:top w:w="0" w:type="dxa"/>
+              <w:bottom w:w="0" w:type="dxa"/>
+              <w:left w:w="0" w:type="dxa"/>
+              <w:right w:w="0" w:type="dxa"/>
+            </w:tcMar>
+            <w:vAlign w:val="center"/>
+          </w:tcPr>
+          <w:p>
+            <w:pPr>
+              <w:pStyle w:val="Normal"/>
+              <w:jc w:val="left"/>
+              <w:pBdr>
+                <w:bottom w:val="none" w:sz="0" w:space="0" w:color="000000"/>
+                <w:top w:val="none" w:sz="0" w:space="0" w:color="000000"/>
+                <w:left w:val="none" w:sz="0" w:space="0" w:color="000000"/>
+                <w:right w:val="none" w:sz="0" w:space="0" w:color="000000"/>
+              </w:pBdr>
+              <w:spacing w:after="100" w:before="100" w:line="240"/>
+              <w:ind w:left="100" w:right="100" w:firstLine="0" w:firstLineChars="0"/>
+              <w:rPr>
+                <w:rFonts w:ascii="Arial" w:hAnsi="Arial" w:eastAsia="Arial" w:cs="Arial"/>
+                <w:i w:val="false"/>
+                <w:b w:val="false"/>
+                <w:u w:val="none"/>
+                <w:sz w:val="22"/>
+                <w:szCs w:val="22"/>
+                <w:color w:val="000000"/>
+              </w:rPr>
+            </w:pPr>
+            <w:r>
+              <w:rPr>
+                <w:rFonts w:ascii="Arial" w:hAnsi="Arial" w:eastAsia="Arial" w:cs="Arial"/>
+                <w:i w:val="false"/>
+                <w:b w:val="false"/>
+                <w:u w:val="none"/>
+                <w:sz w:val="22"/>
+                <w:szCs w:val="22"/>
+                <w:color w:val="000000"/>
+              </w:rPr>
+              <w:t xml:space="preserve">Days, Deployments</w:t>
+            </w:r>
+          </w:p>
+        </w:tc>
       </w:tr>
       <w:tr>
         <w:trPr>
@@ -2604,14 +5152,226 @@
                 <w:szCs w:val="22"/>
                 <w:color w:val="000000"/>
               </w:rPr>
-              <w:t xml:space="preserve">5</w:t>
+              <w:t xml:space="preserve">6</w:t>
+            </w:r>
+          </w:p>
+        </w:tc>
+        <w:tc>
+          <w:tcPr>
+            <w:tcBorders>
+              <w:bottom w:val="single" w:sz="6" w:space="0" w:color="666666"/>
+              <w:top w:val="none" w:sz="0" w:space="0" w:color="000000"/>
+              <w:left w:val="none" w:sz="0" w:space="0" w:color="000000"/>
+              <w:right w:val="none" w:sz="0" w:space="0" w:color="000000"/>
+            </w:tcBorders>
+            <w:shd w:val="clear" w:color="auto" w:fill="FFFFFF"/>
+            <w:tcMar>
+              <w:top w:w="0" w:type="dxa"/>
+              <w:bottom w:w="0" w:type="dxa"/>
+              <w:left w:w="0" w:type="dxa"/>
+              <w:right w:w="0" w:type="dxa"/>
+            </w:tcMar>
+            <w:vAlign w:val="center"/>
+          </w:tcPr>
+          <w:p>
+            <w:pPr>
+              <w:pStyle w:val="Normal"/>
+              <w:jc w:val="right"/>
+              <w:pBdr>
+                <w:bottom w:val="none" w:sz="0" w:space="0" w:color="000000"/>
+                <w:top w:val="none" w:sz="0" w:space="0" w:color="000000"/>
+                <w:left w:val="none" w:sz="0" w:space="0" w:color="000000"/>
+                <w:right w:val="none" w:sz="0" w:space="0" w:color="000000"/>
+              </w:pBdr>
+              <w:spacing w:after="100" w:before="100" w:line="240"/>
+              <w:ind w:left="100" w:right="100" w:firstLine="0" w:firstLineChars="0"/>
+              <w:rPr>
+                <w:rFonts w:ascii="Arial" w:hAnsi="Arial" w:eastAsia="Arial" w:cs="Arial"/>
+                <w:i w:val="false"/>
+                <w:b w:val="false"/>
+                <w:u w:val="none"/>
+                <w:sz w:val="22"/>
+                <w:szCs w:val="22"/>
+                <w:color w:val="000000"/>
+              </w:rPr>
+            </w:pPr>
+            <w:r>
+              <w:rPr>
+                <w:rFonts w:ascii="Arial" w:hAnsi="Arial" w:eastAsia="Arial" w:cs="Arial"/>
+                <w:i w:val="false"/>
+                <w:b w:val="false"/>
+                <w:u w:val="none"/>
+                <w:sz w:val="22"/>
+                <w:szCs w:val="22"/>
+                <w:color w:val="000000"/>
+              </w:rPr>
+              <w:t xml:space="preserve">1</w:t>
+            </w:r>
+          </w:p>
+        </w:tc>
+        <w:tc>
+          <w:tcPr>
+            <w:tcBorders>
+              <w:bottom w:val="single" w:sz="6" w:space="0" w:color="666666"/>
+              <w:top w:val="none" w:sz="0" w:space="0" w:color="000000"/>
+              <w:left w:val="none" w:sz="0" w:space="0" w:color="000000"/>
+              <w:right w:val="none" w:sz="0" w:space="0" w:color="000000"/>
+            </w:tcBorders>
+            <w:shd w:val="clear" w:color="auto" w:fill="FFFFFF"/>
+            <w:tcMar>
+              <w:top w:w="0" w:type="dxa"/>
+              <w:bottom w:w="0" w:type="dxa"/>
+              <w:left w:w="0" w:type="dxa"/>
+              <w:right w:w="0" w:type="dxa"/>
+            </w:tcMar>
+            <w:vAlign w:val="center"/>
+          </w:tcPr>
+          <w:p>
+            <w:pPr>
+              <w:pStyle w:val="Normal"/>
+              <w:jc w:val="right"/>
+              <w:pBdr>
+                <w:bottom w:val="none" w:sz="0" w:space="0" w:color="000000"/>
+                <w:top w:val="none" w:sz="0" w:space="0" w:color="000000"/>
+                <w:left w:val="none" w:sz="0" w:space="0" w:color="000000"/>
+                <w:right w:val="none" w:sz="0" w:space="0" w:color="000000"/>
+              </w:pBdr>
+              <w:spacing w:after="100" w:before="100" w:line="240"/>
+              <w:ind w:left="100" w:right="100" w:firstLine="0" w:firstLineChars="0"/>
+              <w:rPr>
+                <w:rFonts w:ascii="Arial" w:hAnsi="Arial" w:eastAsia="Arial" w:cs="Arial"/>
+                <w:i w:val="false"/>
+                <w:b w:val="false"/>
+                <w:u w:val="none"/>
+                <w:sz w:val="22"/>
+                <w:szCs w:val="22"/>
+                <w:color w:val="000000"/>
+              </w:rPr>
+            </w:pPr>
+            <w:r>
+              <w:rPr>
+                <w:rFonts w:ascii="Arial" w:hAnsi="Arial" w:eastAsia="Arial" w:cs="Arial"/>
+                <w:i w:val="false"/>
+                <w:b w:val="false"/>
+                <w:u w:val="none"/>
+                <w:sz w:val="22"/>
+                <w:szCs w:val="22"/>
+                <w:color w:val="000000"/>
+              </w:rPr>
+              <w:t xml:space="preserve">4</w:t>
+            </w:r>
+          </w:p>
+        </w:tc>
+        <w:tc>
+          <w:tcPr>
+            <w:tcBorders>
+              <w:bottom w:val="single" w:sz="6" w:space="0" w:color="666666"/>
+              <w:top w:val="none" w:sz="0" w:space="0" w:color="000000"/>
+              <w:left w:val="none" w:sz="0" w:space="0" w:color="000000"/>
+              <w:right w:val="none" w:sz="0" w:space="0" w:color="000000"/>
+            </w:tcBorders>
+            <w:shd w:val="clear" w:color="auto" w:fill="FFFFFF"/>
+            <w:tcMar>
+              <w:top w:w="0" w:type="dxa"/>
+              <w:bottom w:w="0" w:type="dxa"/>
+              <w:left w:w="0" w:type="dxa"/>
+              <w:right w:w="0" w:type="dxa"/>
+            </w:tcMar>
+            <w:vAlign w:val="center"/>
+          </w:tcPr>
+          <w:p>
+            <w:pPr>
+              <w:pStyle w:val="Normal"/>
+              <w:jc w:val="right"/>
+              <w:pBdr>
+                <w:bottom w:val="none" w:sz="0" w:space="0" w:color="000000"/>
+                <w:top w:val="none" w:sz="0" w:space="0" w:color="000000"/>
+                <w:left w:val="none" w:sz="0" w:space="0" w:color="000000"/>
+                <w:right w:val="none" w:sz="0" w:space="0" w:color="000000"/>
+              </w:pBdr>
+              <w:spacing w:after="100" w:before="100" w:line="240"/>
+              <w:ind w:left="100" w:right="100" w:firstLine="0" w:firstLineChars="0"/>
+              <w:rPr>
+                <w:rFonts w:ascii="Arial" w:hAnsi="Arial" w:eastAsia="Arial" w:cs="Arial"/>
+                <w:i w:val="false"/>
+                <w:b w:val="false"/>
+                <w:u w:val="none"/>
+                <w:sz w:val="22"/>
+                <w:szCs w:val="22"/>
+                <w:color w:val="000000"/>
+              </w:rPr>
+            </w:pPr>
+            <w:r>
+              <w:rPr>
+                <w:rFonts w:ascii="Arial" w:hAnsi="Arial" w:eastAsia="Arial" w:cs="Arial"/>
+                <w:i w:val="false"/>
+                <w:b w:val="false"/>
+                <w:u w:val="none"/>
+                <w:sz w:val="22"/>
+                <w:szCs w:val="22"/>
+                <w:color w:val="000000"/>
+              </w:rPr>
+              <w:t xml:space="preserve">18</w:t>
+            </w:r>
+          </w:p>
+        </w:tc>
+        <w:tc>
+          <w:tcPr>
+            <w:tcBorders>
+              <w:bottom w:val="single" w:sz="6" w:space="0" w:color="666666"/>
+              <w:top w:val="none" w:sz="0" w:space="0" w:color="000000"/>
+              <w:left w:val="none" w:sz="0" w:space="0" w:color="000000"/>
+              <w:right w:val="none" w:sz="0" w:space="0" w:color="000000"/>
+            </w:tcBorders>
+            <w:shd w:val="clear" w:color="auto" w:fill="FFFFFF"/>
+            <w:tcMar>
+              <w:top w:w="0" w:type="dxa"/>
+              <w:bottom w:w="0" w:type="dxa"/>
+              <w:left w:w="0" w:type="dxa"/>
+              <w:right w:w="0" w:type="dxa"/>
+            </w:tcMar>
+            <w:vAlign w:val="center"/>
+          </w:tcPr>
+          <w:p>
+            <w:pPr>
+              <w:pStyle w:val="Normal"/>
+              <w:jc w:val="left"/>
+              <w:pBdr>
+                <w:bottom w:val="none" w:sz="0" w:space="0" w:color="000000"/>
+                <w:top w:val="none" w:sz="0" w:space="0" w:color="000000"/>
+                <w:left w:val="none" w:sz="0" w:space="0" w:color="000000"/>
+                <w:right w:val="none" w:sz="0" w:space="0" w:color="000000"/>
+              </w:pBdr>
+              <w:spacing w:after="100" w:before="100" w:line="240"/>
+              <w:ind w:left="100" w:right="100" w:firstLine="0" w:firstLineChars="0"/>
+              <w:rPr>
+                <w:rFonts w:ascii="Arial" w:hAnsi="Arial" w:eastAsia="Arial" w:cs="Arial"/>
+                <w:i w:val="false"/>
+                <w:b w:val="false"/>
+                <w:u w:val="none"/>
+                <w:sz w:val="22"/>
+                <w:szCs w:val="22"/>
+                <w:color w:val="000000"/>
+              </w:rPr>
+            </w:pPr>
+            <w:r>
+              <w:rPr>
+                <w:rFonts w:ascii="Arial" w:hAnsi="Arial" w:eastAsia="Arial" w:cs="Arial"/>
+                <w:i w:val="false"/>
+                <w:b w:val="false"/>
+                <w:u w:val="none"/>
+                <w:sz w:val="22"/>
+                <w:szCs w:val="22"/>
+                <w:color w:val="000000"/>
+              </w:rPr>
+              <w:t xml:space="preserve">Days</w:t>
             </w:r>
           </w:p>
         </w:tc>
       </w:tr>
       <w:tr>
         <w:trPr>
-          <w:trHeight w:val="572" w:hRule="auto"/>
+          <w:trHeight w:val="617" w:hRule="auto"/>
         </w:trPr>
         body13
         <w:tc>
@@ -2716,7 +5476,219 @@
                 <w:szCs w:val="22"/>
                 <w:color w:val="000000"/>
               </w:rPr>
-              <w:t xml:space="preserve">738</w:t>
+              <w:t xml:space="preserve">676</w:t>
+            </w:r>
+          </w:p>
+        </w:tc>
+        <w:tc>
+          <w:tcPr>
+            <w:tcBorders>
+              <w:bottom w:val="single" w:sz="12" w:space="0" w:color="666666"/>
+              <w:top w:val="single" w:sz="6" w:space="0" w:color="666666"/>
+              <w:left w:val="none" w:sz="0" w:space="0" w:color="000000"/>
+              <w:right w:val="none" w:sz="0" w:space="0" w:color="000000"/>
+            </w:tcBorders>
+            <w:shd w:val="clear" w:color="auto" w:fill="FFFFFF"/>
+            <w:tcMar>
+              <w:top w:w="0" w:type="dxa"/>
+              <w:bottom w:w="0" w:type="dxa"/>
+              <w:left w:w="0" w:type="dxa"/>
+              <w:right w:w="0" w:type="dxa"/>
+            </w:tcMar>
+            <w:vAlign w:val="center"/>
+          </w:tcPr>
+          <w:p>
+            <w:pPr>
+              <w:pStyle w:val="Normal"/>
+              <w:jc w:val="right"/>
+              <w:pBdr>
+                <w:bottom w:val="none" w:sz="0" w:space="0" w:color="000000"/>
+                <w:top w:val="none" w:sz="0" w:space="0" w:color="000000"/>
+                <w:left w:val="none" w:sz="0" w:space="0" w:color="000000"/>
+                <w:right w:val="none" w:sz="0" w:space="0" w:color="000000"/>
+              </w:pBdr>
+              <w:spacing w:after="100" w:before="100" w:line="240"/>
+              <w:ind w:left="100" w:right="100" w:firstLine="0" w:firstLineChars="0"/>
+              <w:rPr>
+                <w:rFonts w:ascii="Arial" w:hAnsi="Arial" w:eastAsia="Arial" w:cs="Arial"/>
+                <w:i w:val="false"/>
+                <w:b w:val="false"/>
+                <w:u w:val="none"/>
+                <w:sz w:val="22"/>
+                <w:szCs w:val="22"/>
+                <w:color w:val="000000"/>
+              </w:rPr>
+            </w:pPr>
+            <w:r>
+              <w:rPr>
+                <w:rFonts w:ascii="Arial" w:hAnsi="Arial" w:eastAsia="Arial" w:cs="Arial"/>
+                <w:i w:val="false"/>
+                <w:b w:val="false"/>
+                <w:u w:val="none"/>
+                <w:sz w:val="22"/>
+                <w:szCs w:val="22"/>
+                <w:color w:val="000000"/>
+              </w:rPr>
+              <w:t xml:space="preserve">48</w:t>
+            </w:r>
+          </w:p>
+        </w:tc>
+        <w:tc>
+          <w:tcPr>
+            <w:tcBorders>
+              <w:bottom w:val="single" w:sz="12" w:space="0" w:color="666666"/>
+              <w:top w:val="single" w:sz="6" w:space="0" w:color="666666"/>
+              <w:left w:val="none" w:sz="0" w:space="0" w:color="000000"/>
+              <w:right w:val="none" w:sz="0" w:space="0" w:color="000000"/>
+            </w:tcBorders>
+            <w:shd w:val="clear" w:color="auto" w:fill="FFFFFF"/>
+            <w:tcMar>
+              <w:top w:w="0" w:type="dxa"/>
+              <w:bottom w:w="0" w:type="dxa"/>
+              <w:left w:w="0" w:type="dxa"/>
+              <w:right w:w="0" w:type="dxa"/>
+            </w:tcMar>
+            <w:vAlign w:val="center"/>
+          </w:tcPr>
+          <w:p>
+            <w:pPr>
+              <w:pStyle w:val="Normal"/>
+              <w:jc w:val="right"/>
+              <w:pBdr>
+                <w:bottom w:val="none" w:sz="0" w:space="0" w:color="000000"/>
+                <w:top w:val="none" w:sz="0" w:space="0" w:color="000000"/>
+                <w:left w:val="none" w:sz="0" w:space="0" w:color="000000"/>
+                <w:right w:val="none" w:sz="0" w:space="0" w:color="000000"/>
+              </w:pBdr>
+              <w:spacing w:after="100" w:before="100" w:line="240"/>
+              <w:ind w:left="100" w:right="100" w:firstLine="0" w:firstLineChars="0"/>
+              <w:rPr>
+                <w:rFonts w:ascii="Arial" w:hAnsi="Arial" w:eastAsia="Arial" w:cs="Arial"/>
+                <w:i w:val="false"/>
+                <w:b w:val="false"/>
+                <w:u w:val="none"/>
+                <w:sz w:val="22"/>
+                <w:szCs w:val="22"/>
+                <w:color w:val="000000"/>
+              </w:rPr>
+            </w:pPr>
+            <w:r>
+              <w:rPr>
+                <w:rFonts w:ascii="Arial" w:hAnsi="Arial" w:eastAsia="Arial" w:cs="Arial"/>
+                <w:i w:val="false"/>
+                <w:b w:val="false"/>
+                <w:u w:val="none"/>
+                <w:sz w:val="22"/>
+                <w:szCs w:val="22"/>
+                <w:color w:val="000000"/>
+              </w:rPr>
+              <w:t xml:space="preserve">124</w:t>
+            </w:r>
+          </w:p>
+        </w:tc>
+        <w:tc>
+          <w:tcPr>
+            <w:tcBorders>
+              <w:bottom w:val="single" w:sz="12" w:space="0" w:color="666666"/>
+              <w:top w:val="single" w:sz="6" w:space="0" w:color="666666"/>
+              <w:left w:val="none" w:sz="0" w:space="0" w:color="000000"/>
+              <w:right w:val="none" w:sz="0" w:space="0" w:color="000000"/>
+            </w:tcBorders>
+            <w:shd w:val="clear" w:color="auto" w:fill="FFFFFF"/>
+            <w:tcMar>
+              <w:top w:w="0" w:type="dxa"/>
+              <w:bottom w:w="0" w:type="dxa"/>
+              <w:left w:w="0" w:type="dxa"/>
+              <w:right w:w="0" w:type="dxa"/>
+            </w:tcMar>
+            <w:vAlign w:val="center"/>
+          </w:tcPr>
+          <w:p>
+            <w:pPr>
+              <w:pStyle w:val="Normal"/>
+              <w:jc w:val="right"/>
+              <w:pBdr>
+                <w:bottom w:val="none" w:sz="0" w:space="0" w:color="000000"/>
+                <w:top w:val="none" w:sz="0" w:space="0" w:color="000000"/>
+                <w:left w:val="none" w:sz="0" w:space="0" w:color="000000"/>
+                <w:right w:val="none" w:sz="0" w:space="0" w:color="000000"/>
+              </w:pBdr>
+              <w:spacing w:after="100" w:before="100" w:line="240"/>
+              <w:ind w:left="100" w:right="100" w:firstLine="0" w:firstLineChars="0"/>
+              <w:rPr>
+                <w:rFonts w:ascii="Arial" w:hAnsi="Arial" w:eastAsia="Arial" w:cs="Arial"/>
+                <w:i w:val="false"/>
+                <w:b w:val="false"/>
+                <w:u w:val="none"/>
+                <w:sz w:val="22"/>
+                <w:szCs w:val="22"/>
+                <w:color w:val="000000"/>
+              </w:rPr>
+            </w:pPr>
+            <w:r>
+              <w:rPr>
+                <w:rFonts w:ascii="Arial" w:hAnsi="Arial" w:eastAsia="Arial" w:cs="Arial"/>
+                <w:i w:val="false"/>
+                <w:b w:val="false"/>
+                <w:u w:val="none"/>
+                <w:sz w:val="22"/>
+                <w:szCs w:val="22"/>
+                <w:color w:val="000000"/>
+              </w:rPr>
+              <w:t xml:space="preserve">6,925</w:t>
+            </w:r>
+          </w:p>
+        </w:tc>
+        <w:tc>
+          <w:tcPr>
+            <w:tcBorders>
+              <w:bottom w:val="single" w:sz="12" w:space="0" w:color="666666"/>
+              <w:top w:val="single" w:sz="6" w:space="0" w:color="666666"/>
+              <w:left w:val="none" w:sz="0" w:space="0" w:color="000000"/>
+              <w:right w:val="none" w:sz="0" w:space="0" w:color="000000"/>
+            </w:tcBorders>
+            <w:shd w:val="clear" w:color="auto" w:fill="FFFFFF"/>
+            <w:tcMar>
+              <w:top w:w="0" w:type="dxa"/>
+              <w:bottom w:w="0" w:type="dxa"/>
+              <w:left w:w="0" w:type="dxa"/>
+              <w:right w:w="0" w:type="dxa"/>
+            </w:tcMar>
+            <w:vAlign w:val="center"/>
+          </w:tcPr>
+          <w:p>
+            <w:pPr>
+              <w:pStyle w:val="Normal"/>
+              <w:jc w:val="left"/>
+              <w:pBdr>
+                <w:bottom w:val="none" w:sz="0" w:space="0" w:color="000000"/>
+                <w:top w:val="none" w:sz="0" w:space="0" w:color="000000"/>
+                <w:left w:val="none" w:sz="0" w:space="0" w:color="000000"/>
+                <w:right w:val="none" w:sz="0" w:space="0" w:color="000000"/>
+              </w:pBdr>
+              <w:spacing w:after="100" w:before="100" w:line="240"/>
+              <w:ind w:left="100" w:right="100" w:firstLine="0" w:firstLineChars="0"/>
+              <w:rPr>
+                <w:rFonts w:ascii="Arial" w:hAnsi="Arial" w:eastAsia="Arial" w:cs="Arial"/>
+                <w:i w:val="false"/>
+                <w:b w:val="false"/>
+                <w:u w:val="none"/>
+                <w:sz w:val="22"/>
+                <w:szCs w:val="22"/>
+                <w:color w:val="000000"/>
+              </w:rPr>
+            </w:pPr>
+            <w:r>
+              <w:rPr>
+                <w:rFonts w:ascii="Arial" w:hAnsi="Arial" w:eastAsia="Arial" w:cs="Arial"/>
+                <w:i w:val="false"/>
+                <w:b w:val="false"/>
+                <w:u w:val="none"/>
+                <w:sz w:val="22"/>
+                <w:szCs w:val="22"/>
+                <w:color w:val="000000"/>
+              </w:rPr>
+              <w:t xml:space="preserve">Days, Hauls, Offloads, Trips, Deployments, Marine Mammal Interactions, Samples</w:t>
             </w:r>
           </w:p>
         </w:tc>

</xml_diff>

<commit_message>
adding cols to tables
</commit_message>
<xml_diff>
--- a/tables/tables.docx
+++ b/tables/tables.docx
@@ -10,11 +10,13 @@
       </w:tblPr>
       <w:tblGrid>
         <w:gridCol w:w="3186"/>
-        <w:gridCol w:w="1462"/>
+        <w:gridCol w:w="1792"/>
+        <w:gridCol w:w="3003"/>
+        <w:gridCol w:w="1524"/>
       </w:tblGrid>
       <w:tr>
         <w:trPr>
-          <w:trHeight w:val="571" w:hRule="auto"/>
+          <w:trHeight w:val="617" w:hRule="auto"/>
           <w:tblHeader/>
         </w:trPr>
         header1
@@ -120,7 +122,113 @@
                 <w:szCs w:val="22"/>
                 <w:color w:val="000000"/>
               </w:rPr>
-              <w:t xml:space="preserve">Total Units</w:t>
+              <w:t xml:space="preserve">Total Units (#)</w:t>
+            </w:r>
+          </w:p>
+        </w:tc>
+        <w:tc>
+          <w:tcPr>
+            <w:tcBorders>
+              <w:bottom w:val="single" w:sz="12" w:space="0" w:color="666666"/>
+              <w:top w:val="single" w:sz="12" w:space="0" w:color="666666"/>
+              <w:left w:val="none" w:sz="0" w:space="0" w:color="000000"/>
+              <w:right w:val="none" w:sz="0" w:space="0" w:color="000000"/>
+            </w:tcBorders>
+            <w:shd w:val="clear" w:color="auto" w:fill="FFFFFF"/>
+            <w:tcMar>
+              <w:top w:w="0" w:type="dxa"/>
+              <w:bottom w:w="0" w:type="dxa"/>
+              <w:left w:w="0" w:type="dxa"/>
+              <w:right w:w="0" w:type="dxa"/>
+            </w:tcMar>
+            <w:vAlign w:val="center"/>
+          </w:tcPr>
+          <w:p>
+            <w:pPr>
+              <w:pStyle w:val="Normal"/>
+              <w:jc w:val="right"/>
+              <w:pBdr>
+                <w:bottom w:val="none" w:sz="0" w:space="0" w:color="000000"/>
+                <w:top w:val="none" w:sz="0" w:space="0" w:color="000000"/>
+                <w:left w:val="none" w:sz="0" w:space="0" w:color="000000"/>
+                <w:right w:val="none" w:sz="0" w:space="0" w:color="000000"/>
+              </w:pBdr>
+              <w:spacing w:after="100" w:before="100" w:line="240"/>
+              <w:ind w:left="100" w:right="100" w:firstLine="0" w:firstLineChars="0"/>
+              <w:rPr>
+                <w:rFonts w:ascii="Arial" w:hAnsi="Arial" w:eastAsia="Arial" w:cs="Arial"/>
+                <w:i w:val="false"/>
+                <w:b w:val="false"/>
+                <w:u w:val="none"/>
+                <w:sz w:val="22"/>
+                <w:szCs w:val="22"/>
+                <w:color w:val="000000"/>
+              </w:rPr>
+            </w:pPr>
+            <w:r>
+              <w:rPr>
+                <w:rFonts w:ascii="Arial" w:hAnsi="Arial" w:eastAsia="Arial" w:cs="Arial"/>
+                <w:i w:val="false"/>
+                <w:b w:val="false"/>
+                <w:u w:val="none"/>
+                <w:sz w:val="22"/>
+                <w:szCs w:val="22"/>
+                <w:color w:val="000000"/>
+              </w:rPr>
+              <w:t xml:space="preserve">Selected in Statements (#)</w:t>
+            </w:r>
+          </w:p>
+        </w:tc>
+        <w:tc>
+          <w:tcPr>
+            <w:tcBorders>
+              <w:bottom w:val="single" w:sz="12" w:space="0" w:color="666666"/>
+              <w:top w:val="single" w:sz="12" w:space="0" w:color="666666"/>
+              <w:left w:val="none" w:sz="0" w:space="0" w:color="000000"/>
+              <w:right w:val="none" w:sz="0" w:space="0" w:color="000000"/>
+            </w:tcBorders>
+            <w:shd w:val="clear" w:color="auto" w:fill="FFFFFF"/>
+            <w:tcMar>
+              <w:top w:w="0" w:type="dxa"/>
+              <w:bottom w:w="0" w:type="dxa"/>
+              <w:left w:w="0" w:type="dxa"/>
+              <w:right w:w="0" w:type="dxa"/>
+            </w:tcMar>
+            <w:vAlign w:val="center"/>
+          </w:tcPr>
+          <w:p>
+            <w:pPr>
+              <w:pStyle w:val="Normal"/>
+              <w:jc w:val="right"/>
+              <w:pBdr>
+                <w:bottom w:val="none" w:sz="0" w:space="0" w:color="000000"/>
+                <w:top w:val="none" w:sz="0" w:space="0" w:color="000000"/>
+                <w:left w:val="none" w:sz="0" w:space="0" w:color="000000"/>
+                <w:right w:val="none" w:sz="0" w:space="0" w:color="000000"/>
+              </w:pBdr>
+              <w:spacing w:after="100" w:before="100" w:line="240"/>
+              <w:ind w:left="100" w:right="100" w:firstLine="0" w:firstLineChars="0"/>
+              <w:rPr>
+                <w:rFonts w:ascii="Arial" w:hAnsi="Arial" w:eastAsia="Arial" w:cs="Arial"/>
+                <w:i w:val="false"/>
+                <w:b w:val="false"/>
+                <w:u w:val="none"/>
+                <w:sz w:val="22"/>
+                <w:szCs w:val="22"/>
+                <w:color w:val="000000"/>
+              </w:rPr>
+            </w:pPr>
+            <w:r>
+              <w:rPr>
+                <w:rFonts w:ascii="Arial" w:hAnsi="Arial" w:eastAsia="Arial" w:cs="Arial"/>
+                <w:i w:val="false"/>
+                <w:b w:val="false"/>
+                <w:u w:val="none"/>
+                <w:sz w:val="22"/>
+                <w:szCs w:val="22"/>
+                <w:color w:val="000000"/>
+              </w:rPr>
+              <w:t xml:space="preserve">% Selected</w:t>
             </w:r>
           </w:p>
         </w:tc>
@@ -236,6 +344,112 @@
             </w:r>
           </w:p>
         </w:tc>
+        <w:tc>
+          <w:tcPr>
+            <w:tcBorders>
+              <w:bottom w:val="none" w:sz="0" w:space="0" w:color="000000"/>
+              <w:top w:val="single" w:sz="12" w:space="0" w:color="666666"/>
+              <w:left w:val="none" w:sz="0" w:space="0" w:color="000000"/>
+              <w:right w:val="none" w:sz="0" w:space="0" w:color="000000"/>
+            </w:tcBorders>
+            <w:shd w:val="clear" w:color="auto" w:fill="FFFFFF"/>
+            <w:tcMar>
+              <w:top w:w="0" w:type="dxa"/>
+              <w:bottom w:w="0" w:type="dxa"/>
+              <w:left w:w="0" w:type="dxa"/>
+              <w:right w:w="0" w:type="dxa"/>
+            </w:tcMar>
+            <w:vAlign w:val="center"/>
+          </w:tcPr>
+          <w:p>
+            <w:pPr>
+              <w:pStyle w:val="Normal"/>
+              <w:jc w:val="right"/>
+              <w:pBdr>
+                <w:bottom w:val="none" w:sz="0" w:space="0" w:color="000000"/>
+                <w:top w:val="none" w:sz="0" w:space="0" w:color="000000"/>
+                <w:left w:val="none" w:sz="0" w:space="0" w:color="000000"/>
+                <w:right w:val="none" w:sz="0" w:space="0" w:color="000000"/>
+              </w:pBdr>
+              <w:spacing w:after="100" w:before="100" w:line="240"/>
+              <w:ind w:left="100" w:right="100" w:firstLine="0" w:firstLineChars="0"/>
+              <w:rPr>
+                <w:rFonts w:ascii="Arial" w:hAnsi="Arial" w:eastAsia="Arial" w:cs="Arial"/>
+                <w:i w:val="false"/>
+                <w:b w:val="false"/>
+                <w:u w:val="none"/>
+                <w:sz w:val="22"/>
+                <w:szCs w:val="22"/>
+                <w:color w:val="000000"/>
+              </w:rPr>
+            </w:pPr>
+            <w:r>
+              <w:rPr>
+                <w:rFonts w:ascii="Arial" w:hAnsi="Arial" w:eastAsia="Arial" w:cs="Arial"/>
+                <w:i w:val="false"/>
+                <w:b w:val="false"/>
+                <w:u w:val="none"/>
+                <w:sz w:val="22"/>
+                <w:szCs w:val="22"/>
+                <w:color w:val="000000"/>
+              </w:rPr>
+              <w:t xml:space="preserve">432</w:t>
+            </w:r>
+          </w:p>
+        </w:tc>
+        <w:tc>
+          <w:tcPr>
+            <w:tcBorders>
+              <w:bottom w:val="none" w:sz="0" w:space="0" w:color="000000"/>
+              <w:top w:val="single" w:sz="12" w:space="0" w:color="666666"/>
+              <w:left w:val="none" w:sz="0" w:space="0" w:color="000000"/>
+              <w:right w:val="none" w:sz="0" w:space="0" w:color="000000"/>
+            </w:tcBorders>
+            <w:shd w:val="clear" w:color="auto" w:fill="FFFFFF"/>
+            <w:tcMar>
+              <w:top w:w="0" w:type="dxa"/>
+              <w:bottom w:w="0" w:type="dxa"/>
+              <w:left w:w="0" w:type="dxa"/>
+              <w:right w:w="0" w:type="dxa"/>
+            </w:tcMar>
+            <w:vAlign w:val="center"/>
+          </w:tcPr>
+          <w:p>
+            <w:pPr>
+              <w:pStyle w:val="Normal"/>
+              <w:jc w:val="right"/>
+              <w:pBdr>
+                <w:bottom w:val="none" w:sz="0" w:space="0" w:color="000000"/>
+                <w:top w:val="none" w:sz="0" w:space="0" w:color="000000"/>
+                <w:left w:val="none" w:sz="0" w:space="0" w:color="000000"/>
+                <w:right w:val="none" w:sz="0" w:space="0" w:color="000000"/>
+              </w:pBdr>
+              <w:spacing w:after="100" w:before="100" w:line="240"/>
+              <w:ind w:left="100" w:right="100" w:firstLine="0" w:firstLineChars="0"/>
+              <w:rPr>
+                <w:rFonts w:ascii="Arial" w:hAnsi="Arial" w:eastAsia="Arial" w:cs="Arial"/>
+                <w:i w:val="false"/>
+                <w:b w:val="false"/>
+                <w:u w:val="none"/>
+                <w:sz w:val="22"/>
+                <w:szCs w:val="22"/>
+                <w:color w:val="000000"/>
+              </w:rPr>
+            </w:pPr>
+            <w:r>
+              <w:rPr>
+                <w:rFonts w:ascii="Arial" w:hAnsi="Arial" w:eastAsia="Arial" w:cs="Arial"/>
+                <w:i w:val="false"/>
+                <w:b w:val="false"/>
+                <w:u w:val="none"/>
+                <w:sz w:val="22"/>
+                <w:szCs w:val="22"/>
+                <w:color w:val="000000"/>
+              </w:rPr>
+              <w:t xml:space="preserve">0.39</w:t>
+            </w:r>
+          </w:p>
+        </w:tc>
       </w:tr>
       <w:tr>
         <w:trPr>
@@ -348,6 +562,112 @@
             </w:r>
           </w:p>
         </w:tc>
+        <w:tc>
+          <w:tcPr>
+            <w:tcBorders>
+              <w:bottom w:val="none" w:sz="0" w:space="0" w:color="000000"/>
+              <w:top w:val="none" w:sz="0" w:space="0" w:color="000000"/>
+              <w:left w:val="none" w:sz="0" w:space="0" w:color="000000"/>
+              <w:right w:val="none" w:sz="0" w:space="0" w:color="000000"/>
+            </w:tcBorders>
+            <w:shd w:val="clear" w:color="auto" w:fill="FFFFFF"/>
+            <w:tcMar>
+              <w:top w:w="0" w:type="dxa"/>
+              <w:bottom w:w="0" w:type="dxa"/>
+              <w:left w:w="0" w:type="dxa"/>
+              <w:right w:w="0" w:type="dxa"/>
+            </w:tcMar>
+            <w:vAlign w:val="center"/>
+          </w:tcPr>
+          <w:p>
+            <w:pPr>
+              <w:pStyle w:val="Normal"/>
+              <w:jc w:val="right"/>
+              <w:pBdr>
+                <w:bottom w:val="none" w:sz="0" w:space="0" w:color="000000"/>
+                <w:top w:val="none" w:sz="0" w:space="0" w:color="000000"/>
+                <w:left w:val="none" w:sz="0" w:space="0" w:color="000000"/>
+                <w:right w:val="none" w:sz="0" w:space="0" w:color="000000"/>
+              </w:pBdr>
+              <w:spacing w:after="100" w:before="100" w:line="240"/>
+              <w:ind w:left="100" w:right="100" w:firstLine="0" w:firstLineChars="0"/>
+              <w:rPr>
+                <w:rFonts w:ascii="Arial" w:hAnsi="Arial" w:eastAsia="Arial" w:cs="Arial"/>
+                <w:i w:val="false"/>
+                <w:b w:val="false"/>
+                <w:u w:val="none"/>
+                <w:sz w:val="22"/>
+                <w:szCs w:val="22"/>
+                <w:color w:val="000000"/>
+              </w:rPr>
+            </w:pPr>
+            <w:r>
+              <w:rPr>
+                <w:rFonts w:ascii="Arial" w:hAnsi="Arial" w:eastAsia="Arial" w:cs="Arial"/>
+                <w:i w:val="false"/>
+                <w:b w:val="false"/>
+                <w:u w:val="none"/>
+                <w:sz w:val="22"/>
+                <w:szCs w:val="22"/>
+                <w:color w:val="000000"/>
+              </w:rPr>
+              <w:t xml:space="preserve">2,279</w:t>
+            </w:r>
+          </w:p>
+        </w:tc>
+        <w:tc>
+          <w:tcPr>
+            <w:tcBorders>
+              <w:bottom w:val="none" w:sz="0" w:space="0" w:color="000000"/>
+              <w:top w:val="none" w:sz="0" w:space="0" w:color="000000"/>
+              <w:left w:val="none" w:sz="0" w:space="0" w:color="000000"/>
+              <w:right w:val="none" w:sz="0" w:space="0" w:color="000000"/>
+            </w:tcBorders>
+            <w:shd w:val="clear" w:color="auto" w:fill="FFFFFF"/>
+            <w:tcMar>
+              <w:top w:w="0" w:type="dxa"/>
+              <w:bottom w:w="0" w:type="dxa"/>
+              <w:left w:w="0" w:type="dxa"/>
+              <w:right w:w="0" w:type="dxa"/>
+            </w:tcMar>
+            <w:vAlign w:val="center"/>
+          </w:tcPr>
+          <w:p>
+            <w:pPr>
+              <w:pStyle w:val="Normal"/>
+              <w:jc w:val="right"/>
+              <w:pBdr>
+                <w:bottom w:val="none" w:sz="0" w:space="0" w:color="000000"/>
+                <w:top w:val="none" w:sz="0" w:space="0" w:color="000000"/>
+                <w:left w:val="none" w:sz="0" w:space="0" w:color="000000"/>
+                <w:right w:val="none" w:sz="0" w:space="0" w:color="000000"/>
+              </w:pBdr>
+              <w:spacing w:after="100" w:before="100" w:line="240"/>
+              <w:ind w:left="100" w:right="100" w:firstLine="0" w:firstLineChars="0"/>
+              <w:rPr>
+                <w:rFonts w:ascii="Arial" w:hAnsi="Arial" w:eastAsia="Arial" w:cs="Arial"/>
+                <w:i w:val="false"/>
+                <w:b w:val="false"/>
+                <w:u w:val="none"/>
+                <w:sz w:val="22"/>
+                <w:szCs w:val="22"/>
+                <w:color w:val="000000"/>
+              </w:rPr>
+            </w:pPr>
+            <w:r>
+              <w:rPr>
+                <w:rFonts w:ascii="Arial" w:hAnsi="Arial" w:eastAsia="Arial" w:cs="Arial"/>
+                <w:i w:val="false"/>
+                <w:b w:val="false"/>
+                <w:u w:val="none"/>
+                <w:sz w:val="22"/>
+                <w:szCs w:val="22"/>
+                <w:color w:val="000000"/>
+              </w:rPr>
+              <w:t xml:space="preserve">6.22</w:t>
+            </w:r>
+          </w:p>
+        </w:tc>
       </w:tr>
       <w:tr>
         <w:trPr>
@@ -460,6 +780,112 @@
             </w:r>
           </w:p>
         </w:tc>
+        <w:tc>
+          <w:tcPr>
+            <w:tcBorders>
+              <w:bottom w:val="none" w:sz="0" w:space="0" w:color="000000"/>
+              <w:top w:val="none" w:sz="0" w:space="0" w:color="000000"/>
+              <w:left w:val="none" w:sz="0" w:space="0" w:color="000000"/>
+              <w:right w:val="none" w:sz="0" w:space="0" w:color="000000"/>
+            </w:tcBorders>
+            <w:shd w:val="clear" w:color="auto" w:fill="FFFFFF"/>
+            <w:tcMar>
+              <w:top w:w="0" w:type="dxa"/>
+              <w:bottom w:w="0" w:type="dxa"/>
+              <w:left w:w="0" w:type="dxa"/>
+              <w:right w:w="0" w:type="dxa"/>
+            </w:tcMar>
+            <w:vAlign w:val="center"/>
+          </w:tcPr>
+          <w:p>
+            <w:pPr>
+              <w:pStyle w:val="Normal"/>
+              <w:jc w:val="right"/>
+              <w:pBdr>
+                <w:bottom w:val="none" w:sz="0" w:space="0" w:color="000000"/>
+                <w:top w:val="none" w:sz="0" w:space="0" w:color="000000"/>
+                <w:left w:val="none" w:sz="0" w:space="0" w:color="000000"/>
+                <w:right w:val="none" w:sz="0" w:space="0" w:color="000000"/>
+              </w:pBdr>
+              <w:spacing w:after="100" w:before="100" w:line="240"/>
+              <w:ind w:left="100" w:right="100" w:firstLine="0" w:firstLineChars="0"/>
+              <w:rPr>
+                <w:rFonts w:ascii="Arial" w:hAnsi="Arial" w:eastAsia="Arial" w:cs="Arial"/>
+                <w:i w:val="false"/>
+                <w:b w:val="false"/>
+                <w:u w:val="none"/>
+                <w:sz w:val="22"/>
+                <w:szCs w:val="22"/>
+                <w:color w:val="000000"/>
+              </w:rPr>
+            </w:pPr>
+            <w:r>
+              <w:rPr>
+                <w:rFonts w:ascii="Arial" w:hAnsi="Arial" w:eastAsia="Arial" w:cs="Arial"/>
+                <w:i w:val="false"/>
+                <w:b w:val="false"/>
+                <w:u w:val="none"/>
+                <w:sz w:val="22"/>
+                <w:szCs w:val="22"/>
+                <w:color w:val="000000"/>
+              </w:rPr>
+              <w:t xml:space="preserve">3,292</w:t>
+            </w:r>
+          </w:p>
+        </w:tc>
+        <w:tc>
+          <w:tcPr>
+            <w:tcBorders>
+              <w:bottom w:val="none" w:sz="0" w:space="0" w:color="000000"/>
+              <w:top w:val="none" w:sz="0" w:space="0" w:color="000000"/>
+              <w:left w:val="none" w:sz="0" w:space="0" w:color="000000"/>
+              <w:right w:val="none" w:sz="0" w:space="0" w:color="000000"/>
+            </w:tcBorders>
+            <w:shd w:val="clear" w:color="auto" w:fill="FFFFFF"/>
+            <w:tcMar>
+              <w:top w:w="0" w:type="dxa"/>
+              <w:bottom w:w="0" w:type="dxa"/>
+              <w:left w:w="0" w:type="dxa"/>
+              <w:right w:w="0" w:type="dxa"/>
+            </w:tcMar>
+            <w:vAlign w:val="center"/>
+          </w:tcPr>
+          <w:p>
+            <w:pPr>
+              <w:pStyle w:val="Normal"/>
+              <w:jc w:val="right"/>
+              <w:pBdr>
+                <w:bottom w:val="none" w:sz="0" w:space="0" w:color="000000"/>
+                <w:top w:val="none" w:sz="0" w:space="0" w:color="000000"/>
+                <w:left w:val="none" w:sz="0" w:space="0" w:color="000000"/>
+                <w:right w:val="none" w:sz="0" w:space="0" w:color="000000"/>
+              </w:pBdr>
+              <w:spacing w:after="100" w:before="100" w:line="240"/>
+              <w:ind w:left="100" w:right="100" w:firstLine="0" w:firstLineChars="0"/>
+              <w:rPr>
+                <w:rFonts w:ascii="Arial" w:hAnsi="Arial" w:eastAsia="Arial" w:cs="Arial"/>
+                <w:i w:val="false"/>
+                <w:b w:val="false"/>
+                <w:u w:val="none"/>
+                <w:sz w:val="22"/>
+                <w:szCs w:val="22"/>
+                <w:color w:val="000000"/>
+              </w:rPr>
+            </w:pPr>
+            <w:r>
+              <w:rPr>
+                <w:rFonts w:ascii="Arial" w:hAnsi="Arial" w:eastAsia="Arial" w:cs="Arial"/>
+                <w:i w:val="false"/>
+                <w:b w:val="false"/>
+                <w:u w:val="none"/>
+                <w:sz w:val="22"/>
+                <w:szCs w:val="22"/>
+                <w:color w:val="000000"/>
+              </w:rPr>
+              <w:t xml:space="preserve">10.99</w:t>
+            </w:r>
+          </w:p>
+        </w:tc>
       </w:tr>
       <w:tr>
         <w:trPr>
@@ -572,6 +998,112 @@
             </w:r>
           </w:p>
         </w:tc>
+        <w:tc>
+          <w:tcPr>
+            <w:tcBorders>
+              <w:bottom w:val="none" w:sz="0" w:space="0" w:color="000000"/>
+              <w:top w:val="none" w:sz="0" w:space="0" w:color="000000"/>
+              <w:left w:val="none" w:sz="0" w:space="0" w:color="000000"/>
+              <w:right w:val="none" w:sz="0" w:space="0" w:color="000000"/>
+            </w:tcBorders>
+            <w:shd w:val="clear" w:color="auto" w:fill="FFFFFF"/>
+            <w:tcMar>
+              <w:top w:w="0" w:type="dxa"/>
+              <w:bottom w:w="0" w:type="dxa"/>
+              <w:left w:w="0" w:type="dxa"/>
+              <w:right w:w="0" w:type="dxa"/>
+            </w:tcMar>
+            <w:vAlign w:val="center"/>
+          </w:tcPr>
+          <w:p>
+            <w:pPr>
+              <w:pStyle w:val="Normal"/>
+              <w:jc w:val="right"/>
+              <w:pBdr>
+                <w:bottom w:val="none" w:sz="0" w:space="0" w:color="000000"/>
+                <w:top w:val="none" w:sz="0" w:space="0" w:color="000000"/>
+                <w:left w:val="none" w:sz="0" w:space="0" w:color="000000"/>
+                <w:right w:val="none" w:sz="0" w:space="0" w:color="000000"/>
+              </w:pBdr>
+              <w:spacing w:after="100" w:before="100" w:line="240"/>
+              <w:ind w:left="100" w:right="100" w:firstLine="0" w:firstLineChars="0"/>
+              <w:rPr>
+                <w:rFonts w:ascii="Arial" w:hAnsi="Arial" w:eastAsia="Arial" w:cs="Arial"/>
+                <w:i w:val="false"/>
+                <w:b w:val="false"/>
+                <w:u w:val="none"/>
+                <w:sz w:val="22"/>
+                <w:szCs w:val="22"/>
+                <w:color w:val="000000"/>
+              </w:rPr>
+            </w:pPr>
+            <w:r>
+              <w:rPr>
+                <w:rFonts w:ascii="Arial" w:hAnsi="Arial" w:eastAsia="Arial" w:cs="Arial"/>
+                <w:i w:val="false"/>
+                <w:b w:val="false"/>
+                <w:u w:val="none"/>
+                <w:sz w:val="22"/>
+                <w:szCs w:val="22"/>
+                <w:color w:val="000000"/>
+              </w:rPr>
+              <w:t xml:space="preserve">719</w:t>
+            </w:r>
+          </w:p>
+        </w:tc>
+        <w:tc>
+          <w:tcPr>
+            <w:tcBorders>
+              <w:bottom w:val="none" w:sz="0" w:space="0" w:color="000000"/>
+              <w:top w:val="none" w:sz="0" w:space="0" w:color="000000"/>
+              <w:left w:val="none" w:sz="0" w:space="0" w:color="000000"/>
+              <w:right w:val="none" w:sz="0" w:space="0" w:color="000000"/>
+            </w:tcBorders>
+            <w:shd w:val="clear" w:color="auto" w:fill="FFFFFF"/>
+            <w:tcMar>
+              <w:top w:w="0" w:type="dxa"/>
+              <w:bottom w:w="0" w:type="dxa"/>
+              <w:left w:w="0" w:type="dxa"/>
+              <w:right w:w="0" w:type="dxa"/>
+            </w:tcMar>
+            <w:vAlign w:val="center"/>
+          </w:tcPr>
+          <w:p>
+            <w:pPr>
+              <w:pStyle w:val="Normal"/>
+              <w:jc w:val="right"/>
+              <w:pBdr>
+                <w:bottom w:val="none" w:sz="0" w:space="0" w:color="000000"/>
+                <w:top w:val="none" w:sz="0" w:space="0" w:color="000000"/>
+                <w:left w:val="none" w:sz="0" w:space="0" w:color="000000"/>
+                <w:right w:val="none" w:sz="0" w:space="0" w:color="000000"/>
+              </w:pBdr>
+              <w:spacing w:after="100" w:before="100" w:line="240"/>
+              <w:ind w:left="100" w:right="100" w:firstLine="0" w:firstLineChars="0"/>
+              <w:rPr>
+                <w:rFonts w:ascii="Arial" w:hAnsi="Arial" w:eastAsia="Arial" w:cs="Arial"/>
+                <w:i w:val="false"/>
+                <w:b w:val="false"/>
+                <w:u w:val="none"/>
+                <w:sz w:val="22"/>
+                <w:szCs w:val="22"/>
+                <w:color w:val="000000"/>
+              </w:rPr>
+            </w:pPr>
+            <w:r>
+              <w:rPr>
+                <w:rFonts w:ascii="Arial" w:hAnsi="Arial" w:eastAsia="Arial" w:cs="Arial"/>
+                <w:i w:val="false"/>
+                <w:b w:val="false"/>
+                <w:u w:val="none"/>
+                <w:sz w:val="22"/>
+                <w:szCs w:val="22"/>
+                <w:color w:val="000000"/>
+              </w:rPr>
+              <w:t xml:space="preserve">17.52</w:t>
+            </w:r>
+          </w:p>
+        </w:tc>
       </w:tr>
       <w:tr>
         <w:trPr>
@@ -684,6 +1216,112 @@
             </w:r>
           </w:p>
         </w:tc>
+        <w:tc>
+          <w:tcPr>
+            <w:tcBorders>
+              <w:bottom w:val="none" w:sz="0" w:space="0" w:color="000000"/>
+              <w:top w:val="none" w:sz="0" w:space="0" w:color="000000"/>
+              <w:left w:val="none" w:sz="0" w:space="0" w:color="000000"/>
+              <w:right w:val="none" w:sz="0" w:space="0" w:color="000000"/>
+            </w:tcBorders>
+            <w:shd w:val="clear" w:color="auto" w:fill="FFFFFF"/>
+            <w:tcMar>
+              <w:top w:w="0" w:type="dxa"/>
+              <w:bottom w:w="0" w:type="dxa"/>
+              <w:left w:w="0" w:type="dxa"/>
+              <w:right w:w="0" w:type="dxa"/>
+            </w:tcMar>
+            <w:vAlign w:val="center"/>
+          </w:tcPr>
+          <w:p>
+            <w:pPr>
+              <w:pStyle w:val="Normal"/>
+              <w:jc w:val="right"/>
+              <w:pBdr>
+                <w:bottom w:val="none" w:sz="0" w:space="0" w:color="000000"/>
+                <w:top w:val="none" w:sz="0" w:space="0" w:color="000000"/>
+                <w:left w:val="none" w:sz="0" w:space="0" w:color="000000"/>
+                <w:right w:val="none" w:sz="0" w:space="0" w:color="000000"/>
+              </w:pBdr>
+              <w:spacing w:after="100" w:before="100" w:line="240"/>
+              <w:ind w:left="100" w:right="100" w:firstLine="0" w:firstLineChars="0"/>
+              <w:rPr>
+                <w:rFonts w:ascii="Arial" w:hAnsi="Arial" w:eastAsia="Arial" w:cs="Arial"/>
+                <w:i w:val="false"/>
+                <w:b w:val="false"/>
+                <w:u w:val="none"/>
+                <w:sz w:val="22"/>
+                <w:szCs w:val="22"/>
+                <w:color w:val="000000"/>
+              </w:rPr>
+            </w:pPr>
+            <w:r>
+              <w:rPr>
+                <w:rFonts w:ascii="Arial" w:hAnsi="Arial" w:eastAsia="Arial" w:cs="Arial"/>
+                <w:i w:val="false"/>
+                <w:b w:val="false"/>
+                <w:u w:val="none"/>
+                <w:sz w:val="22"/>
+                <w:szCs w:val="22"/>
+                <w:color w:val="000000"/>
+              </w:rPr>
+              <w:t xml:space="preserve">180</w:t>
+            </w:r>
+          </w:p>
+        </w:tc>
+        <w:tc>
+          <w:tcPr>
+            <w:tcBorders>
+              <w:bottom w:val="none" w:sz="0" w:space="0" w:color="000000"/>
+              <w:top w:val="none" w:sz="0" w:space="0" w:color="000000"/>
+              <w:left w:val="none" w:sz="0" w:space="0" w:color="000000"/>
+              <w:right w:val="none" w:sz="0" w:space="0" w:color="000000"/>
+            </w:tcBorders>
+            <w:shd w:val="clear" w:color="auto" w:fill="FFFFFF"/>
+            <w:tcMar>
+              <w:top w:w="0" w:type="dxa"/>
+              <w:bottom w:w="0" w:type="dxa"/>
+              <w:left w:w="0" w:type="dxa"/>
+              <w:right w:w="0" w:type="dxa"/>
+            </w:tcMar>
+            <w:vAlign w:val="center"/>
+          </w:tcPr>
+          <w:p>
+            <w:pPr>
+              <w:pStyle w:val="Normal"/>
+              <w:jc w:val="right"/>
+              <w:pBdr>
+                <w:bottom w:val="none" w:sz="0" w:space="0" w:color="000000"/>
+                <w:top w:val="none" w:sz="0" w:space="0" w:color="000000"/>
+                <w:left w:val="none" w:sz="0" w:space="0" w:color="000000"/>
+                <w:right w:val="none" w:sz="0" w:space="0" w:color="000000"/>
+              </w:pBdr>
+              <w:spacing w:after="100" w:before="100" w:line="240"/>
+              <w:ind w:left="100" w:right="100" w:firstLine="0" w:firstLineChars="0"/>
+              <w:rPr>
+                <w:rFonts w:ascii="Arial" w:hAnsi="Arial" w:eastAsia="Arial" w:cs="Arial"/>
+                <w:i w:val="false"/>
+                <w:b w:val="false"/>
+                <w:u w:val="none"/>
+                <w:sz w:val="22"/>
+                <w:szCs w:val="22"/>
+                <w:color w:val="000000"/>
+              </w:rPr>
+            </w:pPr>
+            <w:r>
+              <w:rPr>
+                <w:rFonts w:ascii="Arial" w:hAnsi="Arial" w:eastAsia="Arial" w:cs="Arial"/>
+                <w:i w:val="false"/>
+                <w:b w:val="false"/>
+                <w:u w:val="none"/>
+                <w:sz w:val="22"/>
+                <w:szCs w:val="22"/>
+                <w:color w:val="000000"/>
+              </w:rPr>
+              <w:t xml:space="preserve">6.59</w:t>
+            </w:r>
+          </w:p>
+        </w:tc>
       </w:tr>
       <w:tr>
         <w:trPr>
@@ -796,10 +1434,116 @@
             </w:r>
           </w:p>
         </w:tc>
+        <w:tc>
+          <w:tcPr>
+            <w:tcBorders>
+              <w:bottom w:val="none" w:sz="0" w:space="0" w:color="000000"/>
+              <w:top w:val="none" w:sz="0" w:space="0" w:color="000000"/>
+              <w:left w:val="none" w:sz="0" w:space="0" w:color="000000"/>
+              <w:right w:val="none" w:sz="0" w:space="0" w:color="000000"/>
+            </w:tcBorders>
+            <w:shd w:val="clear" w:color="auto" w:fill="FFFFFF"/>
+            <w:tcMar>
+              <w:top w:w="0" w:type="dxa"/>
+              <w:bottom w:w="0" w:type="dxa"/>
+              <w:left w:w="0" w:type="dxa"/>
+              <w:right w:w="0" w:type="dxa"/>
+            </w:tcMar>
+            <w:vAlign w:val="center"/>
+          </w:tcPr>
+          <w:p>
+            <w:pPr>
+              <w:pStyle w:val="Normal"/>
+              <w:jc w:val="right"/>
+              <w:pBdr>
+                <w:bottom w:val="none" w:sz="0" w:space="0" w:color="000000"/>
+                <w:top w:val="none" w:sz="0" w:space="0" w:color="000000"/>
+                <w:left w:val="none" w:sz="0" w:space="0" w:color="000000"/>
+                <w:right w:val="none" w:sz="0" w:space="0" w:color="000000"/>
+              </w:pBdr>
+              <w:spacing w:after="100" w:before="100" w:line="240"/>
+              <w:ind w:left="100" w:right="100" w:firstLine="0" w:firstLineChars="0"/>
+              <w:rPr>
+                <w:rFonts w:ascii="Arial" w:hAnsi="Arial" w:eastAsia="Arial" w:cs="Arial"/>
+                <w:i w:val="false"/>
+                <w:b w:val="false"/>
+                <w:u w:val="none"/>
+                <w:sz w:val="22"/>
+                <w:szCs w:val="22"/>
+                <w:color w:val="000000"/>
+              </w:rPr>
+            </w:pPr>
+            <w:r>
+              <w:rPr>
+                <w:rFonts w:ascii="Arial" w:hAnsi="Arial" w:eastAsia="Arial" w:cs="Arial"/>
+                <w:i w:val="false"/>
+                <w:b w:val="false"/>
+                <w:u w:val="none"/>
+                <w:sz w:val="22"/>
+                <w:szCs w:val="22"/>
+                <w:color w:val="000000"/>
+              </w:rPr>
+              <w:t xml:space="preserve">11</w:t>
+            </w:r>
+          </w:p>
+        </w:tc>
+        <w:tc>
+          <w:tcPr>
+            <w:tcBorders>
+              <w:bottom w:val="none" w:sz="0" w:space="0" w:color="000000"/>
+              <w:top w:val="none" w:sz="0" w:space="0" w:color="000000"/>
+              <w:left w:val="none" w:sz="0" w:space="0" w:color="000000"/>
+              <w:right w:val="none" w:sz="0" w:space="0" w:color="000000"/>
+            </w:tcBorders>
+            <w:shd w:val="clear" w:color="auto" w:fill="FFFFFF"/>
+            <w:tcMar>
+              <w:top w:w="0" w:type="dxa"/>
+              <w:bottom w:w="0" w:type="dxa"/>
+              <w:left w:w="0" w:type="dxa"/>
+              <w:right w:w="0" w:type="dxa"/>
+            </w:tcMar>
+            <w:vAlign w:val="center"/>
+          </w:tcPr>
+          <w:p>
+            <w:pPr>
+              <w:pStyle w:val="Normal"/>
+              <w:jc w:val="right"/>
+              <w:pBdr>
+                <w:bottom w:val="none" w:sz="0" w:space="0" w:color="000000"/>
+                <w:top w:val="none" w:sz="0" w:space="0" w:color="000000"/>
+                <w:left w:val="none" w:sz="0" w:space="0" w:color="000000"/>
+                <w:right w:val="none" w:sz="0" w:space="0" w:color="000000"/>
+              </w:pBdr>
+              <w:spacing w:after="100" w:before="100" w:line="240"/>
+              <w:ind w:left="100" w:right="100" w:firstLine="0" w:firstLineChars="0"/>
+              <w:rPr>
+                <w:rFonts w:ascii="Arial" w:hAnsi="Arial" w:eastAsia="Arial" w:cs="Arial"/>
+                <w:i w:val="false"/>
+                <w:b w:val="false"/>
+                <w:u w:val="none"/>
+                <w:sz w:val="22"/>
+                <w:szCs w:val="22"/>
+                <w:color w:val="000000"/>
+              </w:rPr>
+            </w:pPr>
+            <w:r>
+              <w:rPr>
+                <w:rFonts w:ascii="Arial" w:hAnsi="Arial" w:eastAsia="Arial" w:cs="Arial"/>
+                <w:i w:val="false"/>
+                <w:b w:val="false"/>
+                <w:u w:val="none"/>
+                <w:sz w:val="22"/>
+                <w:szCs w:val="22"/>
+                <w:color w:val="000000"/>
+              </w:rPr>
+              <w:t xml:space="preserve">2.23</w:t>
+            </w:r>
+          </w:p>
+        </w:tc>
       </w:tr>
       <w:tr>
         <w:trPr>
-          <w:trHeight w:val="571" w:hRule="auto"/>
+          <w:trHeight w:val="572" w:hRule="auto"/>
         </w:trPr>
         body7
         <w:tc>
@@ -905,13 +1649,119 @@
                 <w:color w:val="000000"/>
               </w:rPr>
               <w:t xml:space="preserve">282</w:t>
+            </w:r>
+          </w:p>
+        </w:tc>
+        <w:tc>
+          <w:tcPr>
+            <w:tcBorders>
+              <w:bottom w:val="none" w:sz="0" w:space="0" w:color="000000"/>
+              <w:top w:val="none" w:sz="0" w:space="0" w:color="000000"/>
+              <w:left w:val="none" w:sz="0" w:space="0" w:color="000000"/>
+              <w:right w:val="none" w:sz="0" w:space="0" w:color="000000"/>
+            </w:tcBorders>
+            <w:shd w:val="clear" w:color="auto" w:fill="FFFFFF"/>
+            <w:tcMar>
+              <w:top w:w="0" w:type="dxa"/>
+              <w:bottom w:w="0" w:type="dxa"/>
+              <w:left w:w="0" w:type="dxa"/>
+              <w:right w:w="0" w:type="dxa"/>
+            </w:tcMar>
+            <w:vAlign w:val="center"/>
+          </w:tcPr>
+          <w:p>
+            <w:pPr>
+              <w:pStyle w:val="Normal"/>
+              <w:jc w:val="right"/>
+              <w:pBdr>
+                <w:bottom w:val="none" w:sz="0" w:space="0" w:color="000000"/>
+                <w:top w:val="none" w:sz="0" w:space="0" w:color="000000"/>
+                <w:left w:val="none" w:sz="0" w:space="0" w:color="000000"/>
+                <w:right w:val="none" w:sz="0" w:space="0" w:color="000000"/>
+              </w:pBdr>
+              <w:spacing w:after="100" w:before="100" w:line="240"/>
+              <w:ind w:left="100" w:right="100" w:firstLine="0" w:firstLineChars="0"/>
+              <w:rPr>
+                <w:rFonts w:ascii="Arial" w:hAnsi="Arial" w:eastAsia="Arial" w:cs="Arial"/>
+                <w:i w:val="false"/>
+                <w:b w:val="false"/>
+                <w:u w:val="none"/>
+                <w:sz w:val="22"/>
+                <w:szCs w:val="22"/>
+                <w:color w:val="000000"/>
+              </w:rPr>
+            </w:pPr>
+            <w:r>
+              <w:rPr>
+                <w:rFonts w:ascii="Arial" w:hAnsi="Arial" w:eastAsia="Arial" w:cs="Arial"/>
+                <w:i w:val="false"/>
+                <w:b w:val="false"/>
+                <w:u w:val="none"/>
+                <w:sz w:val="22"/>
+                <w:szCs w:val="22"/>
+                <w:color w:val="000000"/>
+              </w:rPr>
+              <w:t xml:space="preserve">11</w:t>
+            </w:r>
+          </w:p>
+        </w:tc>
+        <w:tc>
+          <w:tcPr>
+            <w:tcBorders>
+              <w:bottom w:val="none" w:sz="0" w:space="0" w:color="000000"/>
+              <w:top w:val="none" w:sz="0" w:space="0" w:color="000000"/>
+              <w:left w:val="none" w:sz="0" w:space="0" w:color="000000"/>
+              <w:right w:val="none" w:sz="0" w:space="0" w:color="000000"/>
+            </w:tcBorders>
+            <w:shd w:val="clear" w:color="auto" w:fill="FFFFFF"/>
+            <w:tcMar>
+              <w:top w:w="0" w:type="dxa"/>
+              <w:bottom w:w="0" w:type="dxa"/>
+              <w:left w:w="0" w:type="dxa"/>
+              <w:right w:w="0" w:type="dxa"/>
+            </w:tcMar>
+            <w:vAlign w:val="center"/>
+          </w:tcPr>
+          <w:p>
+            <w:pPr>
+              <w:pStyle w:val="Normal"/>
+              <w:jc w:val="right"/>
+              <w:pBdr>
+                <w:bottom w:val="none" w:sz="0" w:space="0" w:color="000000"/>
+                <w:top w:val="none" w:sz="0" w:space="0" w:color="000000"/>
+                <w:left w:val="none" w:sz="0" w:space="0" w:color="000000"/>
+                <w:right w:val="none" w:sz="0" w:space="0" w:color="000000"/>
+              </w:pBdr>
+              <w:spacing w:after="100" w:before="100" w:line="240"/>
+              <w:ind w:left="100" w:right="100" w:firstLine="0" w:firstLineChars="0"/>
+              <w:rPr>
+                <w:rFonts w:ascii="Arial" w:hAnsi="Arial" w:eastAsia="Arial" w:cs="Arial"/>
+                <w:i w:val="false"/>
+                <w:b w:val="false"/>
+                <w:u w:val="none"/>
+                <w:sz w:val="22"/>
+                <w:szCs w:val="22"/>
+                <w:color w:val="000000"/>
+              </w:rPr>
+            </w:pPr>
+            <w:r>
+              <w:rPr>
+                <w:rFonts w:ascii="Arial" w:hAnsi="Arial" w:eastAsia="Arial" w:cs="Arial"/>
+                <w:i w:val="false"/>
+                <w:b w:val="false"/>
+                <w:u w:val="none"/>
+                <w:sz w:val="22"/>
+                <w:szCs w:val="22"/>
+                <w:color w:val="000000"/>
+              </w:rPr>
+              <w:t xml:space="preserve">3.90</w:t>
             </w:r>
           </w:p>
         </w:tc>
       </w:tr>
       <w:tr>
         <w:trPr>
-          <w:trHeight w:val="571" w:hRule="auto"/>
+          <w:trHeight w:val="572" w:hRule="auto"/>
         </w:trPr>
         body8
         <w:tc>
@@ -1017,6 +1867,112 @@
                 <w:color w:val="000000"/>
               </w:rPr>
               <w:t xml:space="preserve">281</w:t>
+            </w:r>
+          </w:p>
+        </w:tc>
+        <w:tc>
+          <w:tcPr>
+            <w:tcBorders>
+              <w:bottom w:val="none" w:sz="0" w:space="0" w:color="000000"/>
+              <w:top w:val="none" w:sz="0" w:space="0" w:color="000000"/>
+              <w:left w:val="none" w:sz="0" w:space="0" w:color="000000"/>
+              <w:right w:val="none" w:sz="0" w:space="0" w:color="000000"/>
+            </w:tcBorders>
+            <w:shd w:val="clear" w:color="auto" w:fill="FFFFFF"/>
+            <w:tcMar>
+              <w:top w:w="0" w:type="dxa"/>
+              <w:bottom w:w="0" w:type="dxa"/>
+              <w:left w:w="0" w:type="dxa"/>
+              <w:right w:w="0" w:type="dxa"/>
+            </w:tcMar>
+            <w:vAlign w:val="center"/>
+          </w:tcPr>
+          <w:p>
+            <w:pPr>
+              <w:pStyle w:val="Normal"/>
+              <w:jc w:val="right"/>
+              <w:pBdr>
+                <w:bottom w:val="none" w:sz="0" w:space="0" w:color="000000"/>
+                <w:top w:val="none" w:sz="0" w:space="0" w:color="000000"/>
+                <w:left w:val="none" w:sz="0" w:space="0" w:color="000000"/>
+                <w:right w:val="none" w:sz="0" w:space="0" w:color="000000"/>
+              </w:pBdr>
+              <w:spacing w:after="100" w:before="100" w:line="240"/>
+              <w:ind w:left="100" w:right="100" w:firstLine="0" w:firstLineChars="0"/>
+              <w:rPr>
+                <w:rFonts w:ascii="Arial" w:hAnsi="Arial" w:eastAsia="Arial" w:cs="Arial"/>
+                <w:i w:val="false"/>
+                <w:b w:val="false"/>
+                <w:u w:val="none"/>
+                <w:sz w:val="22"/>
+                <w:szCs w:val="22"/>
+                <w:color w:val="000000"/>
+              </w:rPr>
+            </w:pPr>
+            <w:r>
+              <w:rPr>
+                <w:rFonts w:ascii="Arial" w:hAnsi="Arial" w:eastAsia="Arial" w:cs="Arial"/>
+                <w:i w:val="false"/>
+                <w:b w:val="false"/>
+                <w:u w:val="none"/>
+                <w:sz w:val="22"/>
+                <w:szCs w:val="22"/>
+                <w:color w:val="000000"/>
+              </w:rPr>
+              <w:t xml:space="preserve">143</w:t>
+            </w:r>
+          </w:p>
+        </w:tc>
+        <w:tc>
+          <w:tcPr>
+            <w:tcBorders>
+              <w:bottom w:val="none" w:sz="0" w:space="0" w:color="000000"/>
+              <w:top w:val="none" w:sz="0" w:space="0" w:color="000000"/>
+              <w:left w:val="none" w:sz="0" w:space="0" w:color="000000"/>
+              <w:right w:val="none" w:sz="0" w:space="0" w:color="000000"/>
+            </w:tcBorders>
+            <w:shd w:val="clear" w:color="auto" w:fill="FFFFFF"/>
+            <w:tcMar>
+              <w:top w:w="0" w:type="dxa"/>
+              <w:bottom w:w="0" w:type="dxa"/>
+              <w:left w:w="0" w:type="dxa"/>
+              <w:right w:w="0" w:type="dxa"/>
+            </w:tcMar>
+            <w:vAlign w:val="center"/>
+          </w:tcPr>
+          <w:p>
+            <w:pPr>
+              <w:pStyle w:val="Normal"/>
+              <w:jc w:val="right"/>
+              <w:pBdr>
+                <w:bottom w:val="none" w:sz="0" w:space="0" w:color="000000"/>
+                <w:top w:val="none" w:sz="0" w:space="0" w:color="000000"/>
+                <w:left w:val="none" w:sz="0" w:space="0" w:color="000000"/>
+                <w:right w:val="none" w:sz="0" w:space="0" w:color="000000"/>
+              </w:pBdr>
+              <w:spacing w:after="100" w:before="100" w:line="240"/>
+              <w:ind w:left="100" w:right="100" w:firstLine="0" w:firstLineChars="0"/>
+              <w:rPr>
+                <w:rFonts w:ascii="Arial" w:hAnsi="Arial" w:eastAsia="Arial" w:cs="Arial"/>
+                <w:i w:val="false"/>
+                <w:b w:val="false"/>
+                <w:u w:val="none"/>
+                <w:sz w:val="22"/>
+                <w:szCs w:val="22"/>
+                <w:color w:val="000000"/>
+              </w:rPr>
+            </w:pPr>
+            <w:r>
+              <w:rPr>
+                <w:rFonts w:ascii="Arial" w:hAnsi="Arial" w:eastAsia="Arial" w:cs="Arial"/>
+                <w:i w:val="false"/>
+                <w:b w:val="false"/>
+                <w:u w:val="none"/>
+                <w:sz w:val="22"/>
+                <w:szCs w:val="22"/>
+                <w:color w:val="000000"/>
+              </w:rPr>
+              <w:t xml:space="preserve">50.89</w:t>
             </w:r>
           </w:p>
         </w:tc>
@@ -1129,6 +2085,112 @@
                 <w:color w:val="000000"/>
               </w:rPr>
               <w:t xml:space="preserve">11</w:t>
+            </w:r>
+          </w:p>
+        </w:tc>
+        <w:tc>
+          <w:tcPr>
+            <w:tcBorders>
+              <w:bottom w:val="single" w:sz="12" w:space="0" w:color="666666"/>
+              <w:top w:val="none" w:sz="0" w:space="0" w:color="000000"/>
+              <w:left w:val="none" w:sz="0" w:space="0" w:color="000000"/>
+              <w:right w:val="none" w:sz="0" w:space="0" w:color="000000"/>
+            </w:tcBorders>
+            <w:shd w:val="clear" w:color="auto" w:fill="FFFFFF"/>
+            <w:tcMar>
+              <w:top w:w="0" w:type="dxa"/>
+              <w:bottom w:w="0" w:type="dxa"/>
+              <w:left w:w="0" w:type="dxa"/>
+              <w:right w:w="0" w:type="dxa"/>
+            </w:tcMar>
+            <w:vAlign w:val="center"/>
+          </w:tcPr>
+          <w:p>
+            <w:pPr>
+              <w:pStyle w:val="Normal"/>
+              <w:jc w:val="right"/>
+              <w:pBdr>
+                <w:bottom w:val="none" w:sz="0" w:space="0" w:color="000000"/>
+                <w:top w:val="none" w:sz="0" w:space="0" w:color="000000"/>
+                <w:left w:val="none" w:sz="0" w:space="0" w:color="000000"/>
+                <w:right w:val="none" w:sz="0" w:space="0" w:color="000000"/>
+              </w:pBdr>
+              <w:spacing w:after="100" w:before="100" w:line="240"/>
+              <w:ind w:left="100" w:right="100" w:firstLine="0" w:firstLineChars="0"/>
+              <w:rPr>
+                <w:rFonts w:ascii="Arial" w:hAnsi="Arial" w:eastAsia="Arial" w:cs="Arial"/>
+                <w:i w:val="false"/>
+                <w:b w:val="false"/>
+                <w:u w:val="none"/>
+                <w:sz w:val="22"/>
+                <w:szCs w:val="22"/>
+                <w:color w:val="000000"/>
+              </w:rPr>
+            </w:pPr>
+            <w:r>
+              <w:rPr>
+                <w:rFonts w:ascii="Arial" w:hAnsi="Arial" w:eastAsia="Arial" w:cs="Arial"/>
+                <w:i w:val="false"/>
+                <w:b w:val="false"/>
+                <w:u w:val="none"/>
+                <w:sz w:val="22"/>
+                <w:szCs w:val="22"/>
+                <w:color w:val="000000"/>
+              </w:rPr>
+              <w:t xml:space="preserve">10</w:t>
+            </w:r>
+          </w:p>
+        </w:tc>
+        <w:tc>
+          <w:tcPr>
+            <w:tcBorders>
+              <w:bottom w:val="single" w:sz="12" w:space="0" w:color="666666"/>
+              <w:top w:val="none" w:sz="0" w:space="0" w:color="000000"/>
+              <w:left w:val="none" w:sz="0" w:space="0" w:color="000000"/>
+              <w:right w:val="none" w:sz="0" w:space="0" w:color="000000"/>
+            </w:tcBorders>
+            <w:shd w:val="clear" w:color="auto" w:fill="FFFFFF"/>
+            <w:tcMar>
+              <w:top w:w="0" w:type="dxa"/>
+              <w:bottom w:w="0" w:type="dxa"/>
+              <w:left w:w="0" w:type="dxa"/>
+              <w:right w:w="0" w:type="dxa"/>
+            </w:tcMar>
+            <w:vAlign w:val="center"/>
+          </w:tcPr>
+          <w:p>
+            <w:pPr>
+              <w:pStyle w:val="Normal"/>
+              <w:jc w:val="right"/>
+              <w:pBdr>
+                <w:bottom w:val="none" w:sz="0" w:space="0" w:color="000000"/>
+                <w:top w:val="none" w:sz="0" w:space="0" w:color="000000"/>
+                <w:left w:val="none" w:sz="0" w:space="0" w:color="000000"/>
+                <w:right w:val="none" w:sz="0" w:space="0" w:color="000000"/>
+              </w:pBdr>
+              <w:spacing w:after="100" w:before="100" w:line="240"/>
+              <w:ind w:left="100" w:right="100" w:firstLine="0" w:firstLineChars="0"/>
+              <w:rPr>
+                <w:rFonts w:ascii="Arial" w:hAnsi="Arial" w:eastAsia="Arial" w:cs="Arial"/>
+                <w:i w:val="false"/>
+                <w:b w:val="false"/>
+                <w:u w:val="none"/>
+                <w:sz w:val="22"/>
+                <w:szCs w:val="22"/>
+                <w:color w:val="000000"/>
+              </w:rPr>
+            </w:pPr>
+            <w:r>
+              <w:rPr>
+                <w:rFonts w:ascii="Arial" w:hAnsi="Arial" w:eastAsia="Arial" w:cs="Arial"/>
+                <w:i w:val="false"/>
+                <w:b w:val="false"/>
+                <w:u w:val="none"/>
+                <w:sz w:val="22"/>
+                <w:szCs w:val="22"/>
+                <w:color w:val="000000"/>
+              </w:rPr>
+              <w:t xml:space="preserve">90.91</w:t>
             </w:r>
           </w:p>
         </w:tc>

</xml_diff>

<commit_message>
fixing na.rm error in T_statement_totals calculation; also adding bold to tables, other tbl formatting
</commit_message>
<xml_diff>
--- a/tables/tables.docx
+++ b/tables/tables.docx
@@ -12,7 +12,7 @@
         <w:gridCol w:w="3186"/>
         <w:gridCol w:w="1792"/>
         <w:gridCol w:w="3003"/>
-        <w:gridCol w:w="1524"/>
+        <w:gridCol w:w="1670"/>
       </w:tblGrid>
       <w:tr>
         <w:trPr>
@@ -52,18 +52,18 @@
               <w:rPr>
                 <w:rFonts w:ascii="Arial" w:hAnsi="Arial" w:eastAsia="Arial" w:cs="Arial"/>
                 <w:i w:val="false"/>
-                <w:b w:val="false"/>
-                <w:u w:val="none"/>
-                <w:sz w:val="22"/>
-                <w:szCs w:val="22"/>
-                <w:color w:val="000000"/>
-              </w:rPr>
-            </w:pPr>
-            <w:r>
-              <w:rPr>
-                <w:rFonts w:ascii="Arial" w:hAnsi="Arial" w:eastAsia="Arial" w:cs="Arial"/>
-                <w:i w:val="false"/>
-                <w:b w:val="false"/>
+                <w:b w:val="true"/>
+                <w:u w:val="none"/>
+                <w:sz w:val="22"/>
+                <w:szCs w:val="22"/>
+                <w:color w:val="000000"/>
+              </w:rPr>
+            </w:pPr>
+            <w:r>
+              <w:rPr>
+                <w:rFonts w:ascii="Arial" w:hAnsi="Arial" w:eastAsia="Arial" w:cs="Arial"/>
+                <w:i w:val="false"/>
+                <w:b w:val="true"/>
                 <w:u w:val="none"/>
                 <w:sz w:val="22"/>
                 <w:szCs w:val="22"/>
@@ -105,18 +105,18 @@
               <w:rPr>
                 <w:rFonts w:ascii="Arial" w:hAnsi="Arial" w:eastAsia="Arial" w:cs="Arial"/>
                 <w:i w:val="false"/>
-                <w:b w:val="false"/>
-                <w:u w:val="none"/>
-                <w:sz w:val="22"/>
-                <w:szCs w:val="22"/>
-                <w:color w:val="000000"/>
-              </w:rPr>
-            </w:pPr>
-            <w:r>
-              <w:rPr>
-                <w:rFonts w:ascii="Arial" w:hAnsi="Arial" w:eastAsia="Arial" w:cs="Arial"/>
-                <w:i w:val="false"/>
-                <w:b w:val="false"/>
+                <w:b w:val="true"/>
+                <w:u w:val="none"/>
+                <w:sz w:val="22"/>
+                <w:szCs w:val="22"/>
+                <w:color w:val="000000"/>
+              </w:rPr>
+            </w:pPr>
+            <w:r>
+              <w:rPr>
+                <w:rFonts w:ascii="Arial" w:hAnsi="Arial" w:eastAsia="Arial" w:cs="Arial"/>
+                <w:i w:val="false"/>
+                <w:b w:val="true"/>
                 <w:u w:val="none"/>
                 <w:sz w:val="22"/>
                 <w:szCs w:val="22"/>
@@ -158,18 +158,18 @@
               <w:rPr>
                 <w:rFonts w:ascii="Arial" w:hAnsi="Arial" w:eastAsia="Arial" w:cs="Arial"/>
                 <w:i w:val="false"/>
-                <w:b w:val="false"/>
-                <w:u w:val="none"/>
-                <w:sz w:val="22"/>
-                <w:szCs w:val="22"/>
-                <w:color w:val="000000"/>
-              </w:rPr>
-            </w:pPr>
-            <w:r>
-              <w:rPr>
-                <w:rFonts w:ascii="Arial" w:hAnsi="Arial" w:eastAsia="Arial" w:cs="Arial"/>
-                <w:i w:val="false"/>
-                <w:b w:val="false"/>
+                <w:b w:val="true"/>
+                <w:u w:val="none"/>
+                <w:sz w:val="22"/>
+                <w:szCs w:val="22"/>
+                <w:color w:val="000000"/>
+              </w:rPr>
+            </w:pPr>
+            <w:r>
+              <w:rPr>
+                <w:rFonts w:ascii="Arial" w:hAnsi="Arial" w:eastAsia="Arial" w:cs="Arial"/>
+                <w:i w:val="false"/>
+                <w:b w:val="true"/>
                 <w:u w:val="none"/>
                 <w:sz w:val="22"/>
                 <w:szCs w:val="22"/>
@@ -211,24 +211,24 @@
               <w:rPr>
                 <w:rFonts w:ascii="Arial" w:hAnsi="Arial" w:eastAsia="Arial" w:cs="Arial"/>
                 <w:i w:val="false"/>
-                <w:b w:val="false"/>
-                <w:u w:val="none"/>
-                <w:sz w:val="22"/>
-                <w:szCs w:val="22"/>
-                <w:color w:val="000000"/>
-              </w:rPr>
-            </w:pPr>
-            <w:r>
-              <w:rPr>
-                <w:rFonts w:ascii="Arial" w:hAnsi="Arial" w:eastAsia="Arial" w:cs="Arial"/>
-                <w:i w:val="false"/>
-                <w:b w:val="false"/>
-                <w:u w:val="none"/>
-                <w:sz w:val="22"/>
-                <w:szCs w:val="22"/>
-                <w:color w:val="000000"/>
-              </w:rPr>
-              <w:t xml:space="preserve">% Selected</w:t>
+                <w:b w:val="true"/>
+                <w:u w:val="none"/>
+                <w:sz w:val="22"/>
+                <w:szCs w:val="22"/>
+                <w:color w:val="000000"/>
+              </w:rPr>
+            </w:pPr>
+            <w:r>
+              <w:rPr>
+                <w:rFonts w:ascii="Arial" w:hAnsi="Arial" w:eastAsia="Arial" w:cs="Arial"/>
+                <w:i w:val="false"/>
+                <w:b w:val="true"/>
+                <w:u w:val="none"/>
+                <w:sz w:val="22"/>
+                <w:szCs w:val="22"/>
+                <w:color w:val="000000"/>
+              </w:rPr>
+              <w:t xml:space="preserve">Selected (%)</w:t>
             </w:r>
           </w:p>
         </w:tc>
@@ -446,7 +446,7 @@
                 <w:szCs w:val="22"/>
                 <w:color w:val="000000"/>
               </w:rPr>
-              <w:t xml:space="preserve">0.39</w:t>
+              <w:t xml:space="preserve">0.4</w:t>
             </w:r>
           </w:p>
         </w:tc>
@@ -664,7 +664,7 @@
                 <w:szCs w:val="22"/>
                 <w:color w:val="000000"/>
               </w:rPr>
-              <w:t xml:space="preserve">6.22</w:t>
+              <w:t xml:space="preserve">6.2</w:t>
             </w:r>
           </w:p>
         </w:tc>
@@ -882,7 +882,7 @@
                 <w:szCs w:val="22"/>
                 <w:color w:val="000000"/>
               </w:rPr>
-              <w:t xml:space="preserve">10.99</w:t>
+              <w:t xml:space="preserve">11.0</w:t>
             </w:r>
           </w:p>
         </w:tc>
@@ -1100,7 +1100,7 @@
                 <w:szCs w:val="22"/>
                 <w:color w:val="000000"/>
               </w:rPr>
-              <w:t xml:space="preserve">17.52</w:t>
+              <w:t xml:space="preserve">17.5</w:t>
             </w:r>
           </w:p>
         </w:tc>
@@ -1318,7 +1318,7 @@
                 <w:szCs w:val="22"/>
                 <w:color w:val="000000"/>
               </w:rPr>
-              <w:t xml:space="preserve">6.59</w:t>
+              <w:t xml:space="preserve">6.6</w:t>
             </w:r>
           </w:p>
         </w:tc>
@@ -1536,7 +1536,7 @@
                 <w:szCs w:val="22"/>
                 <w:color w:val="000000"/>
               </w:rPr>
-              <w:t xml:space="preserve">2.23</w:t>
+              <w:t xml:space="preserve">2.2</w:t>
             </w:r>
           </w:p>
         </w:tc>
@@ -1549,7 +1549,7 @@
         <w:tc>
           <w:tcPr>
             <w:tcBorders>
-              <w:bottom w:val="none" w:sz="0" w:space="0" w:color="000000"/>
+              <w:bottom w:val="single" w:sz="6" w:space="0" w:color="666666"/>
               <w:top w:val="none" w:sz="0" w:space="0" w:color="000000"/>
               <w:left w:val="none" w:sz="0" w:space="0" w:color="000000"/>
               <w:right w:val="none" w:sz="0" w:space="0" w:color="000000"/>
@@ -1602,7 +1602,7 @@
         <w:tc>
           <w:tcPr>
             <w:tcBorders>
-              <w:bottom w:val="none" w:sz="0" w:space="0" w:color="000000"/>
+              <w:bottom w:val="single" w:sz="6" w:space="0" w:color="666666"/>
               <w:top w:val="none" w:sz="0" w:space="0" w:color="000000"/>
               <w:left w:val="none" w:sz="0" w:space="0" w:color="000000"/>
               <w:right w:val="none" w:sz="0" w:space="0" w:color="000000"/>
@@ -1655,7 +1655,7 @@
         <w:tc>
           <w:tcPr>
             <w:tcBorders>
-              <w:bottom w:val="none" w:sz="0" w:space="0" w:color="000000"/>
+              <w:bottom w:val="single" w:sz="6" w:space="0" w:color="666666"/>
               <w:top w:val="none" w:sz="0" w:space="0" w:color="000000"/>
               <w:left w:val="none" w:sz="0" w:space="0" w:color="000000"/>
               <w:right w:val="none" w:sz="0" w:space="0" w:color="000000"/>
@@ -1708,7 +1708,7 @@
         <w:tc>
           <w:tcPr>
             <w:tcBorders>
-              <w:bottom w:val="none" w:sz="0" w:space="0" w:color="000000"/>
+              <w:bottom w:val="single" w:sz="6" w:space="0" w:color="666666"/>
               <w:top w:val="none" w:sz="0" w:space="0" w:color="000000"/>
               <w:left w:val="none" w:sz="0" w:space="0" w:color="000000"/>
               <w:right w:val="none" w:sz="0" w:space="0" w:color="000000"/>
@@ -1754,21 +1754,21 @@
                 <w:szCs w:val="22"/>
                 <w:color w:val="000000"/>
               </w:rPr>
-              <w:t xml:space="preserve">3.90</w:t>
+              <w:t xml:space="preserve">3.9</w:t>
             </w:r>
           </w:p>
         </w:tc>
       </w:tr>
       <w:tr>
         <w:trPr>
-          <w:trHeight w:val="572" w:hRule="auto"/>
+          <w:trHeight w:val="573" w:hRule="auto"/>
         </w:trPr>
         body8
         <w:tc>
           <w:tcPr>
             <w:tcBorders>
               <w:bottom w:val="none" w:sz="0" w:space="0" w:color="000000"/>
-              <w:top w:val="none" w:sz="0" w:space="0" w:color="000000"/>
+              <w:top w:val="single" w:sz="6" w:space="0" w:color="666666"/>
               <w:left w:val="none" w:sz="0" w:space="0" w:color="000000"/>
               <w:right w:val="none" w:sz="0" w:space="0" w:color="000000"/>
             </w:tcBorders>
@@ -1813,15 +1813,15 @@
                 <w:szCs w:val="22"/>
                 <w:color w:val="000000"/>
               </w:rPr>
-              <w:t xml:space="preserve">Vessels</w:t>
-            </w:r>
-          </w:p>
-        </w:tc>
-        <w:tc>
-          <w:tcPr>
-            <w:tcBorders>
-              <w:bottom w:val="none" w:sz="0" w:space="0" w:color="000000"/>
-              <w:top w:val="none" w:sz="0" w:space="0" w:color="000000"/>
+              <w:t xml:space="preserve">Vessels*</w:t>
+            </w:r>
+          </w:p>
+        </w:tc>
+        <w:tc>
+          <w:tcPr>
+            <w:tcBorders>
+              <w:bottom w:val="none" w:sz="0" w:space="0" w:color="000000"/>
+              <w:top w:val="single" w:sz="6" w:space="0" w:color="666666"/>
               <w:left w:val="none" w:sz="0" w:space="0" w:color="000000"/>
               <w:right w:val="none" w:sz="0" w:space="0" w:color="000000"/>
             </w:tcBorders>
@@ -1874,7 +1874,7 @@
           <w:tcPr>
             <w:tcBorders>
               <w:bottom w:val="none" w:sz="0" w:space="0" w:color="000000"/>
-              <w:top w:val="none" w:sz="0" w:space="0" w:color="000000"/>
+              <w:top w:val="single" w:sz="6" w:space="0" w:color="666666"/>
               <w:left w:val="none" w:sz="0" w:space="0" w:color="000000"/>
               <w:right w:val="none" w:sz="0" w:space="0" w:color="000000"/>
             </w:tcBorders>
@@ -1927,7 +1927,7 @@
           <w:tcPr>
             <w:tcBorders>
               <w:bottom w:val="none" w:sz="0" w:space="0" w:color="000000"/>
-              <w:top w:val="none" w:sz="0" w:space="0" w:color="000000"/>
+              <w:top w:val="single" w:sz="6" w:space="0" w:color="666666"/>
               <w:left w:val="none" w:sz="0" w:space="0" w:color="000000"/>
               <w:right w:val="none" w:sz="0" w:space="0" w:color="000000"/>
             </w:tcBorders>
@@ -1972,14 +1972,14 @@
                 <w:szCs w:val="22"/>
                 <w:color w:val="000000"/>
               </w:rPr>
-              <w:t xml:space="preserve">50.89</w:t>
+              <w:t xml:space="preserve">50.9</w:t>
             </w:r>
           </w:p>
         </w:tc>
       </w:tr>
       <w:tr>
         <w:trPr>
-          <w:trHeight w:val="571" w:hRule="auto"/>
+          <w:trHeight w:val="573" w:hRule="auto"/>
         </w:trPr>
         body9
         <w:tc>
@@ -2031,7 +2031,7 @@
                 <w:szCs w:val="22"/>
                 <w:color w:val="000000"/>
               </w:rPr>
-              <w:t xml:space="preserve">Plants</w:t>
+              <w:t xml:space="preserve">Plants*</w:t>
             </w:r>
           </w:p>
         </w:tc>
@@ -2190,7 +2190,7 @@
                 <w:szCs w:val="22"/>
                 <w:color w:val="000000"/>
               </w:rPr>
-              <w:t xml:space="preserve">90.91</w:t>
+              <w:t xml:space="preserve">90.9</w:t>
             </w:r>
           </w:p>
         </w:tc>
@@ -2255,18 +2255,18 @@
               <w:rPr>
                 <w:rFonts w:ascii="Arial" w:hAnsi="Arial" w:eastAsia="Arial" w:cs="Arial"/>
                 <w:i w:val="false"/>
-                <w:b w:val="false"/>
-                <w:u w:val="none"/>
-                <w:sz w:val="22"/>
-                <w:szCs w:val="22"/>
-                <w:color w:val="000000"/>
-              </w:rPr>
-            </w:pPr>
-            <w:r>
-              <w:rPr>
-                <w:rFonts w:ascii="Arial" w:hAnsi="Arial" w:eastAsia="Arial" w:cs="Arial"/>
-                <w:i w:val="false"/>
-                <w:b w:val="false"/>
+                <w:b w:val="true"/>
+                <w:u w:val="none"/>
+                <w:sz w:val="22"/>
+                <w:szCs w:val="22"/>
+                <w:color w:val="000000"/>
+              </w:rPr>
+            </w:pPr>
+            <w:r>
+              <w:rPr>
+                <w:rFonts w:ascii="Arial" w:hAnsi="Arial" w:eastAsia="Arial" w:cs="Arial"/>
+                <w:i w:val="false"/>
+                <w:b w:val="true"/>
                 <w:u w:val="none"/>
                 <w:sz w:val="22"/>
                 <w:szCs w:val="22"/>
@@ -2308,18 +2308,18 @@
               <w:rPr>
                 <w:rFonts w:ascii="Arial" w:hAnsi="Arial" w:eastAsia="Arial" w:cs="Arial"/>
                 <w:i w:val="false"/>
-                <w:b w:val="false"/>
-                <w:u w:val="none"/>
-                <w:sz w:val="22"/>
-                <w:szCs w:val="22"/>
-                <w:color w:val="000000"/>
-              </w:rPr>
-            </w:pPr>
-            <w:r>
-              <w:rPr>
-                <w:rFonts w:ascii="Arial" w:hAnsi="Arial" w:eastAsia="Arial" w:cs="Arial"/>
-                <w:i w:val="false"/>
-                <w:b w:val="false"/>
+                <w:b w:val="true"/>
+                <w:u w:val="none"/>
+                <w:sz w:val="22"/>
+                <w:szCs w:val="22"/>
+                <w:color w:val="000000"/>
+              </w:rPr>
+            </w:pPr>
+            <w:r>
+              <w:rPr>
+                <w:rFonts w:ascii="Arial" w:hAnsi="Arial" w:eastAsia="Arial" w:cs="Arial"/>
+                <w:i w:val="false"/>
+                <w:b w:val="true"/>
                 <w:u w:val="none"/>
                 <w:sz w:val="22"/>
                 <w:szCs w:val="22"/>
@@ -2361,18 +2361,18 @@
               <w:rPr>
                 <w:rFonts w:ascii="Arial" w:hAnsi="Arial" w:eastAsia="Arial" w:cs="Arial"/>
                 <w:i w:val="false"/>
-                <w:b w:val="false"/>
-                <w:u w:val="none"/>
-                <w:sz w:val="22"/>
-                <w:szCs w:val="22"/>
-                <w:color w:val="000000"/>
-              </w:rPr>
-            </w:pPr>
-            <w:r>
-              <w:rPr>
-                <w:rFonts w:ascii="Arial" w:hAnsi="Arial" w:eastAsia="Arial" w:cs="Arial"/>
-                <w:i w:val="false"/>
-                <w:b w:val="false"/>
+                <w:b w:val="true"/>
+                <w:u w:val="none"/>
+                <w:sz w:val="22"/>
+                <w:szCs w:val="22"/>
+                <w:color w:val="000000"/>
+              </w:rPr>
+            </w:pPr>
+            <w:r>
+              <w:rPr>
+                <w:rFonts w:ascii="Arial" w:hAnsi="Arial" w:eastAsia="Arial" w:cs="Arial"/>
+                <w:i w:val="false"/>
+                <w:b w:val="true"/>
                 <w:u w:val="none"/>
                 <w:sz w:val="22"/>
                 <w:szCs w:val="22"/>
@@ -2414,18 +2414,18 @@
               <w:rPr>
                 <w:rFonts w:ascii="Arial" w:hAnsi="Arial" w:eastAsia="Arial" w:cs="Arial"/>
                 <w:i w:val="false"/>
-                <w:b w:val="false"/>
-                <w:u w:val="none"/>
-                <w:sz w:val="22"/>
-                <w:szCs w:val="22"/>
-                <w:color w:val="000000"/>
-              </w:rPr>
-            </w:pPr>
-            <w:r>
-              <w:rPr>
-                <w:rFonts w:ascii="Arial" w:hAnsi="Arial" w:eastAsia="Arial" w:cs="Arial"/>
-                <w:i w:val="false"/>
-                <w:b w:val="false"/>
+                <w:b w:val="true"/>
+                <w:u w:val="none"/>
+                <w:sz w:val="22"/>
+                <w:szCs w:val="22"/>
+                <w:color w:val="000000"/>
+              </w:rPr>
+            </w:pPr>
+            <w:r>
+              <w:rPr>
+                <w:rFonts w:ascii="Arial" w:hAnsi="Arial" w:eastAsia="Arial" w:cs="Arial"/>
+                <w:i w:val="false"/>
+                <w:b w:val="true"/>
                 <w:u w:val="none"/>
                 <w:sz w:val="22"/>
                 <w:szCs w:val="22"/>
@@ -2467,18 +2467,18 @@
               <w:rPr>
                 <w:rFonts w:ascii="Arial" w:hAnsi="Arial" w:eastAsia="Arial" w:cs="Arial"/>
                 <w:i w:val="false"/>
-                <w:b w:val="false"/>
-                <w:u w:val="none"/>
-                <w:sz w:val="22"/>
-                <w:szCs w:val="22"/>
-                <w:color w:val="000000"/>
-              </w:rPr>
-            </w:pPr>
-            <w:r>
-              <w:rPr>
-                <w:rFonts w:ascii="Arial" w:hAnsi="Arial" w:eastAsia="Arial" w:cs="Arial"/>
-                <w:i w:val="false"/>
-                <w:b w:val="false"/>
+                <w:b w:val="true"/>
+                <w:u w:val="none"/>
+                <w:sz w:val="22"/>
+                <w:szCs w:val="22"/>
+                <w:color w:val="000000"/>
+              </w:rPr>
+            </w:pPr>
+            <w:r>
+              <w:rPr>
+                <w:rFonts w:ascii="Arial" w:hAnsi="Arial" w:eastAsia="Arial" w:cs="Arial"/>
+                <w:i w:val="false"/>
+                <w:b w:val="true"/>
                 <w:u w:val="none"/>
                 <w:sz w:val="22"/>
                 <w:szCs w:val="22"/>
@@ -2702,7 +2702,7 @@
                 <w:szCs w:val="22"/>
                 <w:color w:val="000000"/>
               </w:rPr>
-              <w:t xml:space="preserve">276</w:t>
+              <w:t xml:space="preserve">275</w:t>
             </w:r>
           </w:p>
         </w:tc>
@@ -2973,7 +2973,7 @@
                 <w:szCs w:val="22"/>
                 <w:color w:val="000000"/>
               </w:rPr>
-              <w:t xml:space="preserve">1,547</w:t>
+              <w:t xml:space="preserve">1,546</w:t>
             </w:r>
           </w:p>
         </w:tc>
@@ -3244,7 +3244,7 @@
                 <w:szCs w:val="22"/>
                 <w:color w:val="000000"/>
               </w:rPr>
-              <w:t xml:space="preserve">513</w:t>
+              <w:t xml:space="preserve">512</w:t>
             </w:r>
           </w:p>
         </w:tc>
@@ -3515,7 +3515,7 @@
                 <w:szCs w:val="22"/>
                 <w:color w:val="000000"/>
               </w:rPr>
-              <w:t xml:space="preserve">1,646</w:t>
+              <w:t xml:space="preserve">1,645</w:t>
             </w:r>
           </w:p>
         </w:tc>
@@ -3786,7 +3786,7 @@
                 <w:szCs w:val="22"/>
                 <w:color w:val="000000"/>
               </w:rPr>
-              <w:t xml:space="preserve">746</w:t>
+              <w:t xml:space="preserve">745</w:t>
             </w:r>
           </w:p>
         </w:tc>
@@ -4328,7 +4328,7 @@
                 <w:szCs w:val="22"/>
                 <w:color w:val="000000"/>
               </w:rPr>
-              <w:t xml:space="preserve">916</w:t>
+              <w:t xml:space="preserve">915</w:t>
             </w:r>
           </w:p>
         </w:tc>
@@ -4599,7 +4599,7 @@
                 <w:szCs w:val="22"/>
                 <w:color w:val="000000"/>
               </w:rPr>
-              <w:t xml:space="preserve">358</w:t>
+              <w:t xml:space="preserve">357</w:t>
             </w:r>
           </w:p>
         </w:tc>
@@ -5141,7 +5141,7 @@
                 <w:szCs w:val="22"/>
                 <w:color w:val="000000"/>
               </w:rPr>
-              <w:t xml:space="preserve">336</w:t>
+              <w:t xml:space="preserve">335</w:t>
             </w:r>
           </w:p>
         </w:tc>
@@ -5412,7 +5412,7 @@
                 <w:szCs w:val="22"/>
                 <w:color w:val="000000"/>
               </w:rPr>
-              <w:t xml:space="preserve">26</w:t>
+              <w:t xml:space="preserve">25</w:t>
             </w:r>
           </w:p>
         </w:tc>
@@ -5683,7 +5683,7 @@
                 <w:szCs w:val="22"/>
                 <w:color w:val="000000"/>
               </w:rPr>
-              <w:t xml:space="preserve">18</w:t>
+              <w:t xml:space="preserve">17</w:t>
             </w:r>
           </w:p>
         </w:tc>
@@ -5778,18 +5778,18 @@
               <w:rPr>
                 <w:rFonts w:ascii="Arial" w:hAnsi="Arial" w:eastAsia="Arial" w:cs="Arial"/>
                 <w:i w:val="false"/>
-                <w:b w:val="false"/>
-                <w:u w:val="none"/>
-                <w:sz w:val="22"/>
-                <w:szCs w:val="22"/>
-                <w:color w:val="000000"/>
-              </w:rPr>
-            </w:pPr>
-            <w:r>
-              <w:rPr>
-                <w:rFonts w:ascii="Arial" w:hAnsi="Arial" w:eastAsia="Arial" w:cs="Arial"/>
-                <w:i w:val="false"/>
-                <w:b w:val="false"/>
+                <w:b w:val="true"/>
+                <w:u w:val="none"/>
+                <w:sz w:val="22"/>
+                <w:szCs w:val="22"/>
+                <w:color w:val="000000"/>
+              </w:rPr>
+            </w:pPr>
+            <w:r>
+              <w:rPr>
+                <w:rFonts w:ascii="Arial" w:hAnsi="Arial" w:eastAsia="Arial" w:cs="Arial"/>
+                <w:i w:val="false"/>
+                <w:b w:val="true"/>
                 <w:u w:val="none"/>
                 <w:sz w:val="22"/>
                 <w:szCs w:val="22"/>
@@ -5831,18 +5831,18 @@
               <w:rPr>
                 <w:rFonts w:ascii="Arial" w:hAnsi="Arial" w:eastAsia="Arial" w:cs="Arial"/>
                 <w:i w:val="false"/>
-                <w:b w:val="false"/>
-                <w:u w:val="none"/>
-                <w:sz w:val="22"/>
-                <w:szCs w:val="22"/>
-                <w:color w:val="000000"/>
-              </w:rPr>
-            </w:pPr>
-            <w:r>
-              <w:rPr>
-                <w:rFonts w:ascii="Arial" w:hAnsi="Arial" w:eastAsia="Arial" w:cs="Arial"/>
-                <w:i w:val="false"/>
-                <w:b w:val="false"/>
+                <w:b w:val="true"/>
+                <w:u w:val="none"/>
+                <w:sz w:val="22"/>
+                <w:szCs w:val="22"/>
+                <w:color w:val="000000"/>
+              </w:rPr>
+            </w:pPr>
+            <w:r>
+              <w:rPr>
+                <w:rFonts w:ascii="Arial" w:hAnsi="Arial" w:eastAsia="Arial" w:cs="Arial"/>
+                <w:i w:val="false"/>
+                <w:b w:val="true"/>
                 <w:u w:val="none"/>
                 <w:sz w:val="22"/>
                 <w:szCs w:val="22"/>
@@ -5884,18 +5884,18 @@
               <w:rPr>
                 <w:rFonts w:ascii="Arial" w:hAnsi="Arial" w:eastAsia="Arial" w:cs="Arial"/>
                 <w:i w:val="false"/>
-                <w:b w:val="false"/>
-                <w:u w:val="none"/>
-                <w:sz w:val="22"/>
-                <w:szCs w:val="22"/>
-                <w:color w:val="000000"/>
-              </w:rPr>
-            </w:pPr>
-            <w:r>
-              <w:rPr>
-                <w:rFonts w:ascii="Arial" w:hAnsi="Arial" w:eastAsia="Arial" w:cs="Arial"/>
-                <w:i w:val="false"/>
-                <w:b w:val="false"/>
+                <w:b w:val="true"/>
+                <w:u w:val="none"/>
+                <w:sz w:val="22"/>
+                <w:szCs w:val="22"/>
+                <w:color w:val="000000"/>
+              </w:rPr>
+            </w:pPr>
+            <w:r>
+              <w:rPr>
+                <w:rFonts w:ascii="Arial" w:hAnsi="Arial" w:eastAsia="Arial" w:cs="Arial"/>
+                <w:i w:val="false"/>
+                <w:b w:val="true"/>
                 <w:u w:val="none"/>
                 <w:sz w:val="22"/>
                 <w:szCs w:val="22"/>
@@ -5937,24 +5937,24 @@
               <w:rPr>
                 <w:rFonts w:ascii="Arial" w:hAnsi="Arial" w:eastAsia="Arial" w:cs="Arial"/>
                 <w:i w:val="false"/>
-                <w:b w:val="false"/>
-                <w:u w:val="none"/>
-                <w:sz w:val="22"/>
-                <w:szCs w:val="22"/>
-                <w:color w:val="000000"/>
-              </w:rPr>
-            </w:pPr>
-            <w:r>
-              <w:rPr>
-                <w:rFonts w:ascii="Arial" w:hAnsi="Arial" w:eastAsia="Arial" w:cs="Arial"/>
-                <w:i w:val="false"/>
-                <w:b w:val="false"/>
-                <w:u w:val="none"/>
-                <w:sz w:val="22"/>
-                <w:szCs w:val="22"/>
-                <w:color w:val="000000"/>
-              </w:rPr>
-              <w:t xml:space="preserve">6,925</w:t>
+                <w:b w:val="true"/>
+                <w:u w:val="none"/>
+                <w:sz w:val="22"/>
+                <w:szCs w:val="22"/>
+                <w:color w:val="000000"/>
+              </w:rPr>
+            </w:pPr>
+            <w:r>
+              <w:rPr>
+                <w:rFonts w:ascii="Arial" w:hAnsi="Arial" w:eastAsia="Arial" w:cs="Arial"/>
+                <w:i w:val="false"/>
+                <w:b w:val="true"/>
+                <w:u w:val="none"/>
+                <w:sz w:val="22"/>
+                <w:szCs w:val="22"/>
+                <w:color w:val="000000"/>
+              </w:rPr>
+              <w:t xml:space="preserve">6,924</w:t>
             </w:r>
           </w:p>
         </w:tc>
@@ -6072,18 +6072,18 @@
               <w:rPr>
                 <w:rFonts w:ascii="Arial" w:hAnsi="Arial" w:eastAsia="Arial" w:cs="Arial"/>
                 <w:i w:val="false"/>
-                <w:b w:val="false"/>
-                <w:u w:val="none"/>
-                <w:sz w:val="22"/>
-                <w:szCs w:val="22"/>
-                <w:color w:val="000000"/>
-              </w:rPr>
-            </w:pPr>
-            <w:r>
-              <w:rPr>
-                <w:rFonts w:ascii="Arial" w:hAnsi="Arial" w:eastAsia="Arial" w:cs="Arial"/>
-                <w:i w:val="false"/>
-                <w:b w:val="false"/>
+                <w:b w:val="true"/>
+                <w:u w:val="none"/>
+                <w:sz w:val="22"/>
+                <w:szCs w:val="22"/>
+                <w:color w:val="000000"/>
+              </w:rPr>
+            </w:pPr>
+            <w:r>
+              <w:rPr>
+                <w:rFonts w:ascii="Arial" w:hAnsi="Arial" w:eastAsia="Arial" w:cs="Arial"/>
+                <w:i w:val="false"/>
+                <w:b w:val="true"/>
                 <w:u w:val="none"/>
                 <w:sz w:val="22"/>
                 <w:szCs w:val="22"/>
@@ -6125,18 +6125,18 @@
               <w:rPr>
                 <w:rFonts w:ascii="Arial" w:hAnsi="Arial" w:eastAsia="Arial" w:cs="Arial"/>
                 <w:i w:val="false"/>
-                <w:b w:val="false"/>
-                <w:u w:val="none"/>
-                <w:sz w:val="22"/>
-                <w:szCs w:val="22"/>
-                <w:color w:val="000000"/>
-              </w:rPr>
-            </w:pPr>
-            <w:r>
-              <w:rPr>
-                <w:rFonts w:ascii="Arial" w:hAnsi="Arial" w:eastAsia="Arial" w:cs="Arial"/>
-                <w:i w:val="false"/>
-                <w:b w:val="false"/>
+                <w:b w:val="true"/>
+                <w:u w:val="none"/>
+                <w:sz w:val="22"/>
+                <w:szCs w:val="22"/>
+                <w:color w:val="000000"/>
+              </w:rPr>
+            </w:pPr>
+            <w:r>
+              <w:rPr>
+                <w:rFonts w:ascii="Arial" w:hAnsi="Arial" w:eastAsia="Arial" w:cs="Arial"/>
+                <w:i w:val="false"/>
+                <w:b w:val="true"/>
                 <w:u w:val="none"/>
                 <w:sz w:val="22"/>
                 <w:szCs w:val="22"/>
@@ -6178,18 +6178,18 @@
               <w:rPr>
                 <w:rFonts w:ascii="Arial" w:hAnsi="Arial" w:eastAsia="Arial" w:cs="Arial"/>
                 <w:i w:val="false"/>
-                <w:b w:val="false"/>
-                <w:u w:val="none"/>
-                <w:sz w:val="22"/>
-                <w:szCs w:val="22"/>
-                <w:color w:val="000000"/>
-              </w:rPr>
-            </w:pPr>
-            <w:r>
-              <w:rPr>
-                <w:rFonts w:ascii="Arial" w:hAnsi="Arial" w:eastAsia="Arial" w:cs="Arial"/>
-                <w:i w:val="false"/>
-                <w:b w:val="false"/>
+                <w:b w:val="true"/>
+                <w:u w:val="none"/>
+                <w:sz w:val="22"/>
+                <w:szCs w:val="22"/>
+                <w:color w:val="000000"/>
+              </w:rPr>
+            </w:pPr>
+            <w:r>
+              <w:rPr>
+                <w:rFonts w:ascii="Arial" w:hAnsi="Arial" w:eastAsia="Arial" w:cs="Arial"/>
+                <w:i w:val="false"/>
+                <w:b w:val="true"/>
                 <w:u w:val="none"/>
                 <w:sz w:val="22"/>
                 <w:szCs w:val="22"/>
@@ -6231,18 +6231,18 @@
               <w:rPr>
                 <w:rFonts w:ascii="Arial" w:hAnsi="Arial" w:eastAsia="Arial" w:cs="Arial"/>
                 <w:i w:val="false"/>
-                <w:b w:val="false"/>
-                <w:u w:val="none"/>
-                <w:sz w:val="22"/>
-                <w:szCs w:val="22"/>
-                <w:color w:val="000000"/>
-              </w:rPr>
-            </w:pPr>
-            <w:r>
-              <w:rPr>
-                <w:rFonts w:ascii="Arial" w:hAnsi="Arial" w:eastAsia="Arial" w:cs="Arial"/>
-                <w:i w:val="false"/>
-                <w:b w:val="false"/>
+                <w:b w:val="true"/>
+                <w:u w:val="none"/>
+                <w:sz w:val="22"/>
+                <w:szCs w:val="22"/>
+                <w:color w:val="000000"/>
+              </w:rPr>
+            </w:pPr>
+            <w:r>
+              <w:rPr>
+                <w:rFonts w:ascii="Arial" w:hAnsi="Arial" w:eastAsia="Arial" w:cs="Arial"/>
+                <w:i w:val="false"/>
+                <w:b w:val="true"/>
                 <w:u w:val="none"/>
                 <w:sz w:val="22"/>
                 <w:szCs w:val="22"/>
@@ -6284,18 +6284,18 @@
               <w:rPr>
                 <w:rFonts w:ascii="Arial" w:hAnsi="Arial" w:eastAsia="Arial" w:cs="Arial"/>
                 <w:i w:val="false"/>
-                <w:b w:val="false"/>
-                <w:u w:val="none"/>
-                <w:sz w:val="22"/>
-                <w:szCs w:val="22"/>
-                <w:color w:val="000000"/>
-              </w:rPr>
-            </w:pPr>
-            <w:r>
-              <w:rPr>
-                <w:rFonts w:ascii="Arial" w:hAnsi="Arial" w:eastAsia="Arial" w:cs="Arial"/>
-                <w:i w:val="false"/>
-                <w:b w:val="false"/>
+                <w:b w:val="true"/>
+                <w:u w:val="none"/>
+                <w:sz w:val="22"/>
+                <w:szCs w:val="22"/>
+                <w:color w:val="000000"/>
+              </w:rPr>
+            </w:pPr>
+            <w:r>
+              <w:rPr>
+                <w:rFonts w:ascii="Arial" w:hAnsi="Arial" w:eastAsia="Arial" w:cs="Arial"/>
+                <w:i w:val="false"/>
+                <w:b w:val="true"/>
                 <w:u w:val="none"/>
                 <w:sz w:val="22"/>
                 <w:szCs w:val="22"/>
@@ -9053,18 +9053,18 @@
               <w:rPr>
                 <w:rFonts w:ascii="Arial" w:hAnsi="Arial" w:eastAsia="Arial" w:cs="Arial"/>
                 <w:i w:val="false"/>
-                <w:b w:val="false"/>
-                <w:u w:val="none"/>
-                <w:sz w:val="22"/>
-                <w:szCs w:val="22"/>
-                <w:color w:val="000000"/>
-              </w:rPr>
-            </w:pPr>
-            <w:r>
-              <w:rPr>
-                <w:rFonts w:ascii="Arial" w:hAnsi="Arial" w:eastAsia="Arial" w:cs="Arial"/>
-                <w:i w:val="false"/>
-                <w:b w:val="false"/>
+                <w:b w:val="true"/>
+                <w:u w:val="none"/>
+                <w:sz w:val="22"/>
+                <w:szCs w:val="22"/>
+                <w:color w:val="000000"/>
+              </w:rPr>
+            </w:pPr>
+            <w:r>
+              <w:rPr>
+                <w:rFonts w:ascii="Arial" w:hAnsi="Arial" w:eastAsia="Arial" w:cs="Arial"/>
+                <w:i w:val="false"/>
+                <w:b w:val="true"/>
                 <w:u w:val="none"/>
                 <w:sz w:val="22"/>
                 <w:szCs w:val="22"/>
@@ -9106,18 +9106,18 @@
               <w:rPr>
                 <w:rFonts w:ascii="Arial" w:hAnsi="Arial" w:eastAsia="Arial" w:cs="Arial"/>
                 <w:i w:val="false"/>
-                <w:b w:val="false"/>
-                <w:u w:val="none"/>
-                <w:sz w:val="22"/>
-                <w:szCs w:val="22"/>
-                <w:color w:val="000000"/>
-              </w:rPr>
-            </w:pPr>
-            <w:r>
-              <w:rPr>
-                <w:rFonts w:ascii="Arial" w:hAnsi="Arial" w:eastAsia="Arial" w:cs="Arial"/>
-                <w:i w:val="false"/>
-                <w:b w:val="false"/>
+                <w:b w:val="true"/>
+                <w:u w:val="none"/>
+                <w:sz w:val="22"/>
+                <w:szCs w:val="22"/>
+                <w:color w:val="000000"/>
+              </w:rPr>
+            </w:pPr>
+            <w:r>
+              <w:rPr>
+                <w:rFonts w:ascii="Arial" w:hAnsi="Arial" w:eastAsia="Arial" w:cs="Arial"/>
+                <w:i w:val="false"/>
+                <w:b w:val="true"/>
                 <w:u w:val="none"/>
                 <w:sz w:val="22"/>
                 <w:szCs w:val="22"/>
@@ -9159,18 +9159,18 @@
               <w:rPr>
                 <w:rFonts w:ascii="Arial" w:hAnsi="Arial" w:eastAsia="Arial" w:cs="Arial"/>
                 <w:i w:val="false"/>
-                <w:b w:val="false"/>
-                <w:u w:val="none"/>
-                <w:sz w:val="22"/>
-                <w:szCs w:val="22"/>
-                <w:color w:val="000000"/>
-              </w:rPr>
-            </w:pPr>
-            <w:r>
-              <w:rPr>
-                <w:rFonts w:ascii="Arial" w:hAnsi="Arial" w:eastAsia="Arial" w:cs="Arial"/>
-                <w:i w:val="false"/>
-                <w:b w:val="false"/>
+                <w:b w:val="true"/>
+                <w:u w:val="none"/>
+                <w:sz w:val="22"/>
+                <w:szCs w:val="22"/>
+                <w:color w:val="000000"/>
+              </w:rPr>
+            </w:pPr>
+            <w:r>
+              <w:rPr>
+                <w:rFonts w:ascii="Arial" w:hAnsi="Arial" w:eastAsia="Arial" w:cs="Arial"/>
+                <w:i w:val="false"/>
+                <w:b w:val="true"/>
                 <w:u w:val="none"/>
                 <w:sz w:val="22"/>
                 <w:szCs w:val="22"/>
@@ -9212,18 +9212,18 @@
               <w:rPr>
                 <w:rFonts w:ascii="Arial" w:hAnsi="Arial" w:eastAsia="Arial" w:cs="Arial"/>
                 <w:i w:val="false"/>
-                <w:b w:val="false"/>
-                <w:u w:val="none"/>
-                <w:sz w:val="22"/>
-                <w:szCs w:val="22"/>
-                <w:color w:val="000000"/>
-              </w:rPr>
-            </w:pPr>
-            <w:r>
-              <w:rPr>
-                <w:rFonts w:ascii="Arial" w:hAnsi="Arial" w:eastAsia="Arial" w:cs="Arial"/>
-                <w:i w:val="false"/>
-                <w:b w:val="false"/>
+                <w:b w:val="true"/>
+                <w:u w:val="none"/>
+                <w:sz w:val="22"/>
+                <w:szCs w:val="22"/>
+                <w:color w:val="000000"/>
+              </w:rPr>
+            </w:pPr>
+            <w:r>
+              <w:rPr>
+                <w:rFonts w:ascii="Arial" w:hAnsi="Arial" w:eastAsia="Arial" w:cs="Arial"/>
+                <w:i w:val="false"/>
+                <w:b w:val="true"/>
                 <w:u w:val="none"/>
                 <w:sz w:val="22"/>
                 <w:szCs w:val="22"/>
@@ -9265,18 +9265,18 @@
               <w:rPr>
                 <w:rFonts w:ascii="Arial" w:hAnsi="Arial" w:eastAsia="Arial" w:cs="Arial"/>
                 <w:i w:val="false"/>
-                <w:b w:val="false"/>
-                <w:u w:val="none"/>
-                <w:sz w:val="22"/>
-                <w:szCs w:val="22"/>
-                <w:color w:val="000000"/>
-              </w:rPr>
-            </w:pPr>
-            <w:r>
-              <w:rPr>
-                <w:rFonts w:ascii="Arial" w:hAnsi="Arial" w:eastAsia="Arial" w:cs="Arial"/>
-                <w:i w:val="false"/>
-                <w:b w:val="false"/>
+                <w:b w:val="true"/>
+                <w:u w:val="none"/>
+                <w:sz w:val="22"/>
+                <w:szCs w:val="22"/>
+                <w:color w:val="000000"/>
+              </w:rPr>
+            </w:pPr>
+            <w:r>
+              <w:rPr>
+                <w:rFonts w:ascii="Arial" w:hAnsi="Arial" w:eastAsia="Arial" w:cs="Arial"/>
+                <w:i w:val="false"/>
+                <w:b w:val="true"/>
                 <w:u w:val="none"/>
                 <w:sz w:val="22"/>
                 <w:szCs w:val="22"/>

</xml_diff>

<commit_message>
updating to use the MEAN instead of 1 or 2 for imputed missing units, per CF and CG input.
</commit_message>
<xml_diff>
--- a/tables/tables.docx
+++ b/tables/tables.docx
@@ -611,7 +611,7 @@
                 <w:szCs w:val="22"/>
                 <w:color w:val="000000"/>
               </w:rPr>
-              <w:t xml:space="preserve">2,290</w:t>
+              <w:t xml:space="preserve">2,416</w:t>
             </w:r>
           </w:p>
         </w:tc>
@@ -664,7 +664,7 @@
                 <w:szCs w:val="22"/>
                 <w:color w:val="000000"/>
               </w:rPr>
-              <w:t xml:space="preserve">6.2</w:t>
+              <w:t xml:space="preserve">6.6</w:t>
             </w:r>
           </w:p>
         </w:tc>
@@ -829,7 +829,7 @@
                 <w:szCs w:val="22"/>
                 <w:color w:val="000000"/>
               </w:rPr>
-              <w:t xml:space="preserve">3,333</w:t>
+              <w:t xml:space="preserve">3,368</w:t>
             </w:r>
           </w:p>
         </w:tc>
@@ -882,7 +882,7 @@
                 <w:szCs w:val="22"/>
                 <w:color w:val="000000"/>
               </w:rPr>
-              <w:t xml:space="preserve">11.1</w:t>
+              <w:t xml:space="preserve">11.2</w:t>
             </w:r>
           </w:p>
         </w:tc>
@@ -1047,7 +1047,7 @@
                 <w:szCs w:val="22"/>
                 <w:color w:val="000000"/>
               </w:rPr>
-              <w:t xml:space="preserve">753</w:t>
+              <w:t xml:space="preserve">786</w:t>
             </w:r>
           </w:p>
         </w:tc>
@@ -1100,7 +1100,7 @@
                 <w:szCs w:val="22"/>
                 <w:color w:val="000000"/>
               </w:rPr>
-              <w:t xml:space="preserve">18.4</w:t>
+              <w:t xml:space="preserve">19.2</w:t>
             </w:r>
           </w:p>
         </w:tc>
@@ -2973,7 +2973,7 @@
                 <w:szCs w:val="22"/>
                 <w:color w:val="000000"/>
               </w:rPr>
-              <w:t xml:space="preserve">1,556</w:t>
+              <w:t xml:space="preserve">1,567</w:t>
             </w:r>
           </w:p>
         </w:tc>
@@ -3244,7 +3244,7 @@
                 <w:szCs w:val="22"/>
                 <w:color w:val="000000"/>
               </w:rPr>
-              <w:t xml:space="preserve">521</w:t>
+              <w:t xml:space="preserve">562</w:t>
             </w:r>
           </w:p>
         </w:tc>
@@ -3515,7 +3515,7 @@
                 <w:szCs w:val="22"/>
                 <w:color w:val="000000"/>
               </w:rPr>
-              <w:t xml:space="preserve">1,653</w:t>
+              <w:t xml:space="preserve">1,771</w:t>
             </w:r>
           </w:p>
         </w:tc>
@@ -5141,7 +5141,7 @@
                 <w:szCs w:val="22"/>
                 <w:color w:val="000000"/>
               </w:rPr>
-              <w:t xml:space="preserve">336</w:t>
+              <w:t xml:space="preserve">360</w:t>
             </w:r>
           </w:p>
         </w:tc>
@@ -5954,7 +5954,7 @@
                 <w:szCs w:val="22"/>
                 <w:color w:val="000000"/>
               </w:rPr>
-              <w:t xml:space="preserve">7,011</w:t>
+              <w:t xml:space="preserve">7,205</w:t>
             </w:r>
           </w:p>
         </w:tc>

</xml_diff>